<commit_message>
Use-Case-Beschreibungen aus unterschiedlichen Meetings zusammengefügt.
</commit_message>
<xml_diff>
--- a/01_Analyse/Systemanalyse_TeamC_V1.0.docx
+++ b/01_Analyse/Systemanalyse_TeamC_V1.0.docx
@@ -338,7 +338,7 @@
               <w:fldChar w:fldCharType="separate"/>
             </w:r>
             <w:r>
-              <w:t>01.04.2023 11:16</w:t>
+              <w:t>03.04.2023 22:18</w:t>
             </w:r>
             <w:r>
               <w:fldChar w:fldCharType="end"/>
@@ -3712,10 +3712,10 @@
             <v:path o:extrusionok="f" gradientshapeok="t" o:connecttype="rect"/>
             <o:lock v:ext="edit" aspectratio="t"/>
           </v:shapetype>
-          <v:shape id="_x0000_i1063" type="#_x0000_t75" style="width:464.25pt;height:242.85pt" o:ole="">
+          <v:shape id="_x0000_i1025" type="#_x0000_t75" style="width:464.25pt;height:242.85pt" o:ole="">
             <v:imagedata r:id="rId8" o:title="" croptop="12015f" cropbottom="13107f" cropleft="7061f" cropright="3862f"/>
           </v:shape>
-          <o:OLEObject Type="Embed" ProgID="Acrobat.Document.DC" ShapeID="_x0000_i1063" DrawAspect="Content" ObjectID="_1742065501" r:id="rId9"/>
+          <o:OLEObject Type="Embed" ProgID="Acrobat.Document.DC" ShapeID="_x0000_i1025" DrawAspect="Content" ObjectID="_1742141303" r:id="rId9"/>
         </w:object>
       </w:r>
     </w:p>
@@ -4151,7 +4151,7 @@
                 <w:sz w:val="20"/>
                 <w:szCs w:val="20"/>
               </w:rPr>
-              <w:t>der Benutzer wählt das Protokoll, das er durch das Programm erlernen will,</w:t>
+              <w:t>das Protokoll, das er durch das Programm erlernen will</w:t>
             </w:r>
           </w:p>
           <w:p>
@@ -4256,7 +4256,7 @@
                 <w:sz w:val="20"/>
                 <w:szCs w:val="20"/>
               </w:rPr>
-              <w:t>wählt den gewünschten Schwierigkeitsgrad</w:t>
+              <w:t>den gewünschten Schwierigkeitsgrad</w:t>
             </w:r>
           </w:p>
           <w:p>
@@ -4524,7 +4524,7 @@
                 <w:sz w:val="20"/>
                 <w:szCs w:val="20"/>
               </w:rPr>
-              <w:t>Der Anwendungsfall beginnt, wenn der Benutzer auswählt, ob das Übungsszenario lokal oder im Netzwerk bearbeitet werden soll</w:t>
+              <w:t>Der Anwendungsfall beginnt, wenn der Benutzer das Protokoll auswählt, welches er durch das Programm erlernen will</w:t>
             </w:r>
           </w:p>
           <w:p>
@@ -4548,7 +4548,34 @@
                 <w:sz w:val="20"/>
                 <w:szCs w:val="20"/>
               </w:rPr>
-              <w:t>Der Benutzer wählt zunächst das gewünschte Übungsszenario aus</w:t>
+              <w:t>Der</w:t>
+            </w:r>
+            <w:r>
+              <w:rPr>
+                <w:rFonts w:ascii="Times New Roman" w:hAnsi="Times New Roman" w:cs="Times New Roman"/>
+                <w:color w:val="000000"/>
+                <w:sz w:val="20"/>
+                <w:szCs w:val="20"/>
+              </w:rPr>
+              <w:t xml:space="preserve"> Benutzer </w:t>
+            </w:r>
+            <w:r>
+              <w:rPr>
+                <w:rFonts w:ascii="Times New Roman" w:hAnsi="Times New Roman" w:cs="Times New Roman"/>
+                <w:color w:val="000000"/>
+                <w:sz w:val="20"/>
+                <w:szCs w:val="20"/>
+              </w:rPr>
+              <w:t>wählt aus</w:t>
+            </w:r>
+            <w:r>
+              <w:rPr>
+                <w:rFonts w:ascii="Times New Roman" w:hAnsi="Times New Roman" w:cs="Times New Roman"/>
+                <w:color w:val="000000"/>
+                <w:sz w:val="20"/>
+                <w:szCs w:val="20"/>
+              </w:rPr>
+              <w:t>, ob das Übungsszenario lokal oder im Netzwerk bearbeitet werden soll</w:t>
             </w:r>
           </w:p>
           <w:p>
@@ -4572,7 +4599,7 @@
                 <w:sz w:val="20"/>
                 <w:szCs w:val="20"/>
               </w:rPr>
-              <w:t>Der Benutzer wählt die zur Bearbeitung des Übungsszenario</w:t>
+              <w:t xml:space="preserve">Der Benutzer wählt zunächst das gewünschte </w:t>
             </w:r>
             <w:r>
               <w:rPr>
@@ -4581,7 +4608,7 @@
                 <w:sz w:val="20"/>
                 <w:szCs w:val="20"/>
               </w:rPr>
-              <w:t>s</w:t>
+              <w:t>Ausgangsszenario</w:t>
             </w:r>
             <w:r>
               <w:rPr>
@@ -4590,7 +4617,7 @@
                 <w:sz w:val="20"/>
                 <w:szCs w:val="20"/>
               </w:rPr>
-              <w:t xml:space="preserve"> gewünschte(n) Phase(n) aus</w:t>
+              <w:t xml:space="preserve"> aus</w:t>
             </w:r>
           </w:p>
           <w:p>
@@ -4614,7 +4641,25 @@
                 <w:sz w:val="20"/>
                 <w:szCs w:val="20"/>
               </w:rPr>
-              <w:t>Der Benutzer wählt den gewünschten Schwierigkeitsgrad aus</w:t>
+              <w:t>Der Benutzer wählt die zur Bearbeitung des Übungsszenario</w:t>
+            </w:r>
+            <w:r>
+              <w:rPr>
+                <w:rFonts w:ascii="Times New Roman" w:hAnsi="Times New Roman" w:cs="Times New Roman"/>
+                <w:color w:val="000000"/>
+                <w:sz w:val="20"/>
+                <w:szCs w:val="20"/>
+              </w:rPr>
+              <w:t>s</w:t>
+            </w:r>
+            <w:r>
+              <w:rPr>
+                <w:rFonts w:ascii="Times New Roman" w:hAnsi="Times New Roman" w:cs="Times New Roman"/>
+                <w:color w:val="000000"/>
+                <w:sz w:val="20"/>
+                <w:szCs w:val="20"/>
+              </w:rPr>
+              <w:t xml:space="preserve"> gewünschte(n) Phase(n) aus</w:t>
             </w:r>
           </w:p>
           <w:p>
@@ -4638,7 +4683,7 @@
                 <w:sz w:val="20"/>
                 <w:szCs w:val="20"/>
               </w:rPr>
-              <w:t>Der Benutzer bestätigt seine Eingaben</w:t>
+              <w:t>Der Benutzer wählt den gewünschten Schwierigkeitsgrad aus</w:t>
             </w:r>
           </w:p>
           <w:p>
@@ -4662,7 +4707,7 @@
                 <w:sz w:val="20"/>
                 <w:szCs w:val="20"/>
               </w:rPr>
-              <w:t>Das System prüft, ob die Eingaben des Benutzer gültig sind</w:t>
+              <w:t>Der Benutzer bestätigt seine Eingaben</w:t>
             </w:r>
           </w:p>
           <w:p>
@@ -4686,7 +4731,58 @@
                 <w:sz w:val="20"/>
                 <w:szCs w:val="20"/>
               </w:rPr>
+              <w:t xml:space="preserve">Das System prüft, ob die Eingaben </w:t>
+            </w:r>
+            <w:r>
+              <w:rPr>
+                <w:rFonts w:ascii="Times New Roman" w:hAnsi="Times New Roman" w:cs="Times New Roman"/>
+                <w:color w:val="000000"/>
+                <w:sz w:val="20"/>
+                <w:szCs w:val="20"/>
+              </w:rPr>
+              <w:t>des Benutzers</w:t>
+            </w:r>
+            <w:r>
+              <w:rPr>
+                <w:rFonts w:ascii="Times New Roman" w:hAnsi="Times New Roman" w:cs="Times New Roman"/>
+                <w:color w:val="000000"/>
+                <w:sz w:val="20"/>
+                <w:szCs w:val="20"/>
+              </w:rPr>
+              <w:t xml:space="preserve"> gültig sind</w:t>
+            </w:r>
+          </w:p>
+          <w:p>
+            <w:pPr>
+              <w:pStyle w:val="Listenabsatz"/>
+              <w:numPr>
+                <w:ilvl w:val="0"/>
+                <w:numId w:val="3"/>
+              </w:numPr>
+              <w:rPr>
+                <w:rFonts w:ascii="Times New Roman" w:hAnsi="Times New Roman" w:cs="Times New Roman"/>
+                <w:color w:val="000000"/>
+                <w:sz w:val="20"/>
+                <w:szCs w:val="20"/>
+              </w:rPr>
+            </w:pPr>
+            <w:r>
+              <w:rPr>
+                <w:rFonts w:ascii="Times New Roman" w:hAnsi="Times New Roman" w:cs="Times New Roman"/>
+                <w:color w:val="000000"/>
+                <w:sz w:val="20"/>
+                <w:szCs w:val="20"/>
+              </w:rPr>
               <w:t>Das System übernimmt die Eingabedaten</w:t>
+            </w:r>
+            <w:r>
+              <w:rPr>
+                <w:rFonts w:ascii="Times New Roman" w:hAnsi="Times New Roman" w:cs="Times New Roman"/>
+                <w:color w:val="000000"/>
+                <w:sz w:val="20"/>
+                <w:szCs w:val="20"/>
+              </w:rPr>
+              <w:t xml:space="preserve"> und erstellt eine Lobby</w:t>
             </w:r>
           </w:p>
           <w:p>
@@ -4769,7 +4865,15 @@
                 <w:sz w:val="20"/>
                 <w:szCs w:val="20"/>
               </w:rPr>
-              <w:t>6a</w:t>
+              <w:t>7</w:t>
+            </w:r>
+            <w:r>
+              <w:rPr>
+                <w:color w:val="000000"/>
+                <w:sz w:val="20"/>
+                <w:szCs w:val="20"/>
+              </w:rPr>
+              <w:t>a</w:t>
             </w:r>
           </w:p>
         </w:tc>
@@ -4890,7 +4994,15 @@
                 <w:sz w:val="20"/>
                 <w:szCs w:val="20"/>
               </w:rPr>
-              <w:t>7a</w:t>
+              <w:t>8</w:t>
+            </w:r>
+            <w:r>
+              <w:rPr>
+                <w:color w:val="000000"/>
+                <w:sz w:val="20"/>
+                <w:szCs w:val="20"/>
+              </w:rPr>
+              <w:t>a</w:t>
             </w:r>
           </w:p>
         </w:tc>
@@ -4913,23 +5025,39 @@
                 <w:sz w:val="20"/>
                 <w:szCs w:val="20"/>
               </w:rPr>
-              <w:t>Beim gewählten Übungsszenario handelt es sich um ein über das Netzwerk</w:t>
-            </w:r>
-            <w:r>
-              <w:rPr>
-                <w:color w:val="000000"/>
-                <w:sz w:val="20"/>
-                <w:szCs w:val="20"/>
-              </w:rPr>
-              <w:t>-</w:t>
-            </w:r>
-            <w:r>
-              <w:rPr>
-                <w:color w:val="000000"/>
-                <w:sz w:val="20"/>
-                <w:szCs w:val="20"/>
-              </w:rPr>
-              <w:t>basierte Sitzung</w:t>
+              <w:t>Beim gewählten Übungsszenario handelt es sich um ein</w:t>
+            </w:r>
+            <w:r>
+              <w:rPr>
+                <w:color w:val="000000"/>
+                <w:sz w:val="20"/>
+                <w:szCs w:val="20"/>
+              </w:rPr>
+              <w:t xml:space="preserve">e </w:t>
+            </w:r>
+            <w:r>
+              <w:rPr>
+                <w:color w:val="000000"/>
+                <w:sz w:val="20"/>
+                <w:szCs w:val="20"/>
+              </w:rPr>
+              <w:t>netzwerkbasiert</w:t>
+            </w:r>
+            <w:r>
+              <w:rPr>
+                <w:color w:val="000000"/>
+                <w:sz w:val="20"/>
+                <w:szCs w:val="20"/>
+              </w:rPr>
+              <w:t>e</w:t>
+            </w:r>
+            <w:r>
+              <w:rPr>
+                <w:color w:val="000000"/>
+                <w:sz w:val="20"/>
+                <w:szCs w:val="20"/>
+              </w:rPr>
+              <w:t xml:space="preserve"> Sitzung</w:t>
             </w:r>
           </w:p>
         </w:tc>
@@ -4979,7 +5107,43 @@
                 <w:sz w:val="20"/>
                 <w:szCs w:val="20"/>
               </w:rPr>
-              <w:t>Das System legt eine Netzwerk-basierte Lobby an.</w:t>
+              <w:t xml:space="preserve">Das System legt eine </w:t>
+            </w:r>
+            <w:r>
+              <w:rPr>
+                <w:rFonts w:ascii="Times New Roman" w:hAnsi="Times New Roman" w:cs="Times New Roman"/>
+                <w:color w:val="000000"/>
+                <w:sz w:val="20"/>
+                <w:szCs w:val="20"/>
+              </w:rPr>
+              <w:t>netzwerkbasiert</w:t>
+            </w:r>
+            <w:r>
+              <w:rPr>
+                <w:rFonts w:ascii="Times New Roman" w:hAnsi="Times New Roman" w:cs="Times New Roman"/>
+                <w:color w:val="000000"/>
+                <w:sz w:val="20"/>
+                <w:szCs w:val="20"/>
+              </w:rPr>
+              <w:t>e</w:t>
+            </w:r>
+            <w:r>
+              <w:rPr>
+                <w:rFonts w:ascii="Times New Roman" w:hAnsi="Times New Roman" w:cs="Times New Roman"/>
+                <w:color w:val="000000"/>
+                <w:sz w:val="20"/>
+                <w:szCs w:val="20"/>
+              </w:rPr>
+              <w:t xml:space="preserve"> </w:t>
+            </w:r>
+            <w:r>
+              <w:rPr>
+                <w:rFonts w:ascii="Times New Roman" w:hAnsi="Times New Roman" w:cs="Times New Roman"/>
+                <w:color w:val="000000"/>
+                <w:sz w:val="20"/>
+                <w:szCs w:val="20"/>
+              </w:rPr>
+              <w:t>Lobby an.</w:t>
             </w:r>
           </w:p>
           <w:p>
@@ -5027,7 +5191,15 @@
                 <w:sz w:val="20"/>
                 <w:szCs w:val="20"/>
               </w:rPr>
-              <w:t>7b</w:t>
+              <w:t>8</w:t>
+            </w:r>
+            <w:r>
+              <w:rPr>
+                <w:color w:val="000000"/>
+                <w:sz w:val="20"/>
+                <w:szCs w:val="20"/>
+              </w:rPr>
+              <w:t>b</w:t>
             </w:r>
           </w:p>
         </w:tc>
@@ -5050,7 +5222,23 @@
                 <w:sz w:val="20"/>
                 <w:szCs w:val="20"/>
               </w:rPr>
-              <w:t>Beim gewählten Übungsszenario handelt es sich um eine lokal basierte Sitzung</w:t>
+              <w:t>Beim gewählten Übungsszenario handelt es sich um eine lokal</w:t>
+            </w:r>
+            <w:r>
+              <w:rPr>
+                <w:color w:val="000000"/>
+                <w:sz w:val="20"/>
+                <w:szCs w:val="20"/>
+              </w:rPr>
+              <w:t xml:space="preserve">e </w:t>
+            </w:r>
+            <w:r>
+              <w:rPr>
+                <w:color w:val="000000"/>
+                <w:sz w:val="20"/>
+                <w:szCs w:val="20"/>
+              </w:rPr>
+              <w:t>Sitzung</w:t>
             </w:r>
           </w:p>
         </w:tc>
@@ -5294,7 +5482,6 @@
                 <w:b/>
                 <w:color w:val="000000"/>
               </w:rPr>
-              <w:lastRenderedPageBreak/>
               <w:t>Vorhandenem Übungsszenario beitreten</w:t>
             </w:r>
           </w:p>
@@ -5982,7 +6169,25 @@
                 <w:sz w:val="20"/>
                 <w:szCs w:val="20"/>
               </w:rPr>
-              <w:t>Ein anderer Benutzer hat eine Netzwerk-basierte Übungsszenario Lobby erstellt</w:t>
+              <w:t xml:space="preserve">Ein anderer Benutzer hat eine </w:t>
+            </w:r>
+            <w:r>
+              <w:rPr>
+                <w:rFonts w:ascii="Times New Roman" w:hAnsi="Times New Roman" w:cs="Sendnya"/>
+                <w:color w:val="000000"/>
+                <w:sz w:val="20"/>
+                <w:szCs w:val="20"/>
+              </w:rPr>
+              <w:t>netzwerkbasiertes</w:t>
+            </w:r>
+            <w:r>
+              <w:rPr>
+                <w:rFonts w:ascii="Times New Roman" w:hAnsi="Times New Roman" w:cs="Sendnya"/>
+                <w:color w:val="000000"/>
+                <w:sz w:val="20"/>
+                <w:szCs w:val="20"/>
+              </w:rPr>
+              <w:t xml:space="preserve"> Übungsszenario Lobby erstellt</w:t>
             </w:r>
           </w:p>
         </w:tc>
@@ -6574,7 +6779,23 @@
                 <w:sz w:val="20"/>
                 <w:szCs w:val="20"/>
               </w:rPr>
-              <w:t>Übungsszenario Netzwerk-basiert beizutreten</w:t>
+              <w:t xml:space="preserve">Übungsszenario </w:t>
+            </w:r>
+            <w:r>
+              <w:rPr>
+                <w:color w:val="000000"/>
+                <w:sz w:val="20"/>
+                <w:szCs w:val="20"/>
+              </w:rPr>
+              <w:t>netzwerkbasiert</w:t>
+            </w:r>
+            <w:r>
+              <w:rPr>
+                <w:color w:val="000000"/>
+                <w:sz w:val="20"/>
+                <w:szCs w:val="20"/>
+              </w:rPr>
+              <w:t xml:space="preserve"> beizutreten</w:t>
             </w:r>
           </w:p>
         </w:tc>
@@ -7122,7 +7343,25 @@
                 <w:sz w:val="20"/>
                 <w:szCs w:val="20"/>
               </w:rPr>
-              <w:t>Wir hätten uns vorgestellt, dass für ein Netzwerk-basiertes Übungsszenario jede Rolle (Eve, Alice &amp; Bob) genau einem Rechner zugeordnet werden kann</w:t>
+              <w:t xml:space="preserve">Wir hätten uns vorgestellt, dass für ein </w:t>
+            </w:r>
+            <w:r>
+              <w:rPr>
+                <w:rFonts w:ascii="Times New Roman" w:hAnsi="Times New Roman" w:cs="Sendnya"/>
+                <w:color w:val="FF0000"/>
+                <w:sz w:val="20"/>
+                <w:szCs w:val="20"/>
+              </w:rPr>
+              <w:t>netzwerkbasiertes</w:t>
+            </w:r>
+            <w:r>
+              <w:rPr>
+                <w:rFonts w:ascii="Times New Roman" w:hAnsi="Times New Roman" w:cs="Sendnya"/>
+                <w:color w:val="FF0000"/>
+                <w:sz w:val="20"/>
+                <w:szCs w:val="20"/>
+              </w:rPr>
+              <w:t xml:space="preserve"> Übungsszenario jede Rolle (Eve, Alice &amp; Bob) genau einem Rechner zugeordnet werden kann</w:t>
             </w:r>
           </w:p>
           <w:p>
@@ -7146,7 +7385,25 @@
                 <w:sz w:val="20"/>
                 <w:szCs w:val="20"/>
               </w:rPr>
-              <w:t>Lokal und Netzwerk-basiert vermischbar?</w:t>
+              <w:t xml:space="preserve">Lokal und </w:t>
+            </w:r>
+            <w:r>
+              <w:rPr>
+                <w:rFonts w:ascii="Times New Roman" w:hAnsi="Times New Roman" w:cs="Sendnya"/>
+                <w:color w:val="FF0000"/>
+                <w:sz w:val="20"/>
+                <w:szCs w:val="20"/>
+              </w:rPr>
+              <w:t>netzwerkbasiert</w:t>
+            </w:r>
+            <w:r>
+              <w:rPr>
+                <w:rFonts w:ascii="Times New Roman" w:hAnsi="Times New Roman" w:cs="Sendnya"/>
+                <w:color w:val="FF0000"/>
+                <w:sz w:val="20"/>
+                <w:szCs w:val="20"/>
+              </w:rPr>
+              <w:t xml:space="preserve"> vermischbar?</w:t>
             </w:r>
             <w:r>
               <w:rPr>
@@ -8593,6 +8850,15 @@
               </w:rPr>
               <w:t>Reicht der Detailierungsgrad?!</w:t>
             </w:r>
+            <w:r>
+              <w:rPr>
+                <w:rFonts w:ascii="Times New Roman" w:hAnsi="Times New Roman" w:cs="Sendnya"/>
+                <w:color w:val="FF0000"/>
+                <w:sz w:val="20"/>
+                <w:szCs w:val="20"/>
+              </w:rPr>
+              <w:t>!</w:t>
+            </w:r>
           </w:p>
         </w:tc>
       </w:tr>
@@ -8822,16 +9088,7 @@
                 <w:sz w:val="20"/>
                 <w:szCs w:val="20"/>
               </w:rPr>
-              <w:t xml:space="preserve">Um sein Wissen und seine Kenntnisse zu vertiefen, soll der Benutzer ein Verzeichnis mit Informationen </w:t>
-            </w:r>
-            <w:r>
-              <w:rPr>
-                <w:rFonts w:ascii="Times New Roman" w:hAnsi="Times New Roman" w:cs="Sendnya"/>
-                <w:color w:val="000000"/>
-                <w:sz w:val="20"/>
-                <w:szCs w:val="20"/>
-              </w:rPr>
-              <w:t xml:space="preserve">über das Protokoll </w:t>
+              <w:t xml:space="preserve">Um sein Wissen und seine Kenntnisse zu vertiefen, soll der Benutzer ein Verzeichnis mit Informationen über das Protokoll </w:t>
             </w:r>
             <w:r>
               <w:rPr>
@@ -9656,16 +9913,7 @@
                 <w:sz w:val="20"/>
                 <w:szCs w:val="20"/>
               </w:rPr>
-              <w:t>UC-</w:t>
-            </w:r>
-            <w:r>
-              <w:rPr>
-                <w:rFonts w:ascii="Times New Roman" w:hAnsi="Times New Roman" w:cs="Sendnya"/>
-                <w:color w:val="000000"/>
-                <w:sz w:val="20"/>
-                <w:szCs w:val="20"/>
-              </w:rPr>
-              <w:t>5</w:t>
+              <w:t>UC-5</w:t>
             </w:r>
           </w:p>
         </w:tc>
@@ -9853,25 +10101,7 @@
                 <w:sz w:val="20"/>
                 <w:szCs w:val="20"/>
               </w:rPr>
-              <w:t>Die Datei des</w:t>
-            </w:r>
-            <w:r>
-              <w:rPr>
-                <w:rFonts w:ascii="Times New Roman" w:hAnsi="Times New Roman" w:cs="Sendnya"/>
-                <w:color w:val="000000"/>
-                <w:sz w:val="20"/>
-                <w:szCs w:val="20"/>
-              </w:rPr>
-              <w:t xml:space="preserve"> Informationsverzeichnis</w:t>
-            </w:r>
-            <w:r>
-              <w:rPr>
-                <w:rFonts w:ascii="Times New Roman" w:hAnsi="Times New Roman" w:cs="Sendnya"/>
-                <w:color w:val="000000"/>
-                <w:sz w:val="20"/>
-                <w:szCs w:val="20"/>
-              </w:rPr>
-              <w:t>ses ist existent und wurde nicht vom Benutzer gelöscht</w:t>
+              <w:t>Die Datei des Informationsverzeichnisses ist existent und wurde nicht vom Benutzer gelöscht</w:t>
             </w:r>
           </w:p>
           <w:p>
@@ -10067,25 +10297,7 @@
                 <w:sz w:val="20"/>
                 <w:szCs w:val="20"/>
               </w:rPr>
-              <w:t xml:space="preserve">der Benutzer die Aktion zum </w:t>
-            </w:r>
-            <w:r>
-              <w:rPr>
-                <w:rFonts w:ascii="Times New Roman" w:hAnsi="Times New Roman" w:cs="Times New Roman"/>
-                <w:color w:val="000000"/>
-                <w:sz w:val="20"/>
-                <w:szCs w:val="20"/>
-              </w:rPr>
-              <w:t>Editieren</w:t>
-            </w:r>
-            <w:r>
-              <w:rPr>
-                <w:rFonts w:ascii="Times New Roman" w:hAnsi="Times New Roman" w:cs="Times New Roman"/>
-                <w:color w:val="000000"/>
-                <w:sz w:val="20"/>
-                <w:szCs w:val="20"/>
-              </w:rPr>
-              <w:t xml:space="preserve"> des Informationsverzeichnisses ausführt.</w:t>
+              <w:t>der Benutzer die Aktion zum Editieren des Informationsverzeichnisses ausführt.</w:t>
             </w:r>
           </w:p>
           <w:p>
@@ -10532,16 +10744,7 @@
                 <w:sz w:val="20"/>
                 <w:szCs w:val="20"/>
               </w:rPr>
-              <w:t xml:space="preserve">: </w:t>
-            </w:r>
-            <w:r>
-              <w:rPr>
-                <w:rFonts w:ascii="Times New Roman" w:hAnsi="Times New Roman" w:cs="Times New Roman"/>
-                <w:color w:val="000000"/>
-                <w:sz w:val="20"/>
-                <w:szCs w:val="20"/>
-              </w:rPr>
-              <w:t>2</w:t>
+              <w:t>: 2</w:t>
             </w:r>
           </w:p>
         </w:tc>
@@ -10591,23 +10794,7 @@
                 <w:sz w:val="20"/>
                 <w:szCs w:val="20"/>
               </w:rPr>
-              <w:t xml:space="preserve">Der Benutzer will einen Eintrag im Informationsverzeichnis </w:t>
-            </w:r>
-            <w:r>
-              <w:rPr>
-                <w:color w:val="000000"/>
-                <w:sz w:val="20"/>
-                <w:szCs w:val="20"/>
-              </w:rPr>
-              <w:t>löschen</w:t>
-            </w:r>
-            <w:r>
-              <w:rPr>
-                <w:color w:val="000000"/>
-                <w:sz w:val="20"/>
-                <w:szCs w:val="20"/>
-              </w:rPr>
-              <w:t>.</w:t>
+              <w:t>Der Benutzer will einen Eintrag im Informationsverzeichnis löschen.</w:t>
             </w:r>
           </w:p>
         </w:tc>
@@ -10750,7 +10937,7 @@
                 <w:sz w:val="20"/>
                 <w:szCs w:val="20"/>
               </w:rPr>
-              <w:t xml:space="preserve">Der Benutzer </w:t>
+              <w:t xml:space="preserve">Der Benutzer bestätigt die Löschung des </w:t>
             </w:r>
             <w:r>
               <w:rPr>
@@ -10759,7 +10946,7 @@
                 <w:sz w:val="20"/>
                 <w:szCs w:val="20"/>
               </w:rPr>
-              <w:t xml:space="preserve">bestätigt die Löschung des </w:t>
+              <w:t>gewählten</w:t>
             </w:r>
             <w:r>
               <w:rPr>
@@ -10768,25 +10955,7 @@
                 <w:sz w:val="20"/>
                 <w:szCs w:val="20"/>
               </w:rPr>
-              <w:t>gewählten</w:t>
-            </w:r>
-            <w:r>
-              <w:rPr>
-                <w:rFonts w:ascii="Times New Roman" w:hAnsi="Times New Roman" w:cs="Times New Roman"/>
-                <w:color w:val="000000"/>
-                <w:sz w:val="20"/>
-                <w:szCs w:val="20"/>
-              </w:rPr>
-              <w:t xml:space="preserve"> Eintrags</w:t>
-            </w:r>
-            <w:r>
-              <w:rPr>
-                <w:rFonts w:ascii="Times New Roman" w:hAnsi="Times New Roman" w:cs="Times New Roman"/>
-                <w:color w:val="000000"/>
-                <w:sz w:val="20"/>
-                <w:szCs w:val="20"/>
-              </w:rPr>
-              <w:t>.</w:t>
+              <w:t xml:space="preserve"> Eintrags.</w:t>
             </w:r>
           </w:p>
           <w:p>
@@ -11656,16 +11825,7 @@
                 <w:sz w:val="20"/>
                 <w:szCs w:val="20"/>
               </w:rPr>
-              <w:t>UC-</w:t>
-            </w:r>
-            <w:r>
-              <w:rPr>
-                <w:rFonts w:ascii="Times New Roman" w:hAnsi="Times New Roman" w:cs="Sendnya"/>
-                <w:color w:val="000000"/>
-                <w:sz w:val="20"/>
-                <w:szCs w:val="20"/>
-              </w:rPr>
-              <w:t>6</w:t>
+              <w:t>UC-6</w:t>
             </w:r>
           </w:p>
         </w:tc>
@@ -11939,16 +12099,7 @@
                 <w:sz w:val="20"/>
                 <w:szCs w:val="20"/>
               </w:rPr>
-              <w:t xml:space="preserve"> während </w:t>
-            </w:r>
-            <w:r>
-              <w:rPr>
-                <w:rFonts w:ascii="Times New Roman" w:hAnsi="Times New Roman" w:cs="Sendnya"/>
-                <w:color w:val="000000"/>
-                <w:sz w:val="20"/>
-                <w:szCs w:val="20"/>
-              </w:rPr>
-              <w:t>der Bearbeitung des Übungsszenarios</w:t>
+              <w:t xml:space="preserve"> während der Bearbeitung des Übungsszenarios</w:t>
             </w:r>
             <w:r>
               <w:rPr>
@@ -12061,25 +12212,7 @@
                 <w:sz w:val="20"/>
                 <w:szCs w:val="20"/>
               </w:rPr>
-              <w:t xml:space="preserve">der Benutzer die Aktion </w:t>
-            </w:r>
-            <w:r>
-              <w:rPr>
-                <w:rFonts w:ascii="Times New Roman" w:hAnsi="Times New Roman" w:cs="Times New Roman"/>
-                <w:color w:val="000000"/>
-                <w:sz w:val="20"/>
-                <w:szCs w:val="20"/>
-              </w:rPr>
-              <w:t>zur Anzeige der Auswertung des Übungsszenarios ausführt</w:t>
-            </w:r>
-            <w:r>
-              <w:rPr>
-                <w:rFonts w:ascii="Times New Roman" w:hAnsi="Times New Roman" w:cs="Times New Roman"/>
-                <w:color w:val="000000"/>
-                <w:sz w:val="20"/>
-                <w:szCs w:val="20"/>
-              </w:rPr>
-              <w:t>.</w:t>
+              <w:t>der Benutzer die Aktion zur Anzeige der Auswertung des Übungsszenarios ausführt.</w:t>
             </w:r>
           </w:p>
           <w:p>
@@ -18805,8 +18938,8 @@
       <w:tblLook w:val="01E0" w:firstRow="1" w:lastRow="1" w:firstColumn="1" w:lastColumn="1" w:noHBand="0" w:noVBand="0"/>
     </w:tblPr>
     <w:tblGrid>
-      <w:gridCol w:w="8079"/>
-      <w:gridCol w:w="991"/>
+      <w:gridCol w:w="8080"/>
+      <w:gridCol w:w="990"/>
     </w:tblGrid>
     <w:tr>
       <w:tc>
@@ -18854,7 +18987,7 @@
               <w:sz w:val="16"/>
               <w:szCs w:val="16"/>
             </w:rPr>
-            <w:t>01.04.2023 11:16</w:t>
+            <w:t>03.04.2023 22:18</w:t>
           </w:r>
           <w:r>
             <w:rPr>

</xml_diff>

<commit_message>
Anpassung des konzeptuellen Datenmodells; Anpassung des Systemanalyse Dokuments
</commit_message>
<xml_diff>
--- a/01_Analyse/Systemanalyse_TeamC_V1.0.docx
+++ b/01_Analyse/Systemanalyse_TeamC_V1.0.docx
@@ -338,7 +338,7 @@
               <w:fldChar w:fldCharType="separate"/>
             </w:r>
             <w:r>
-              <w:t>01.04.2023 11:13</w:t>
+              <w:t>01.04.2023 11:16</w:t>
             </w:r>
             <w:r>
               <w:fldChar w:fldCharType="end"/>
@@ -11017,6 +11017,8 @@
     </w:p>
     <w:p>
       <w:pPr>
+        <w:pStyle w:val="Default"/>
+        <w:jc w:val="both"/>
         <w:rPr>
           <w:color w:val="333399"/>
           <w:sz w:val="20"/>
@@ -11025,79 +11027,57 @@
       </w:pPr>
       <w:r>
         <w:rPr>
-          <w:color w:val="333399"/>
-          <w:sz w:val="20"/>
-          <w:szCs w:val="20"/>
-        </w:rPr>
-        <w:t xml:space="preserve">Hier wird ein Modell des Problembereichs </w:t>
-      </w:r>
-      <w:r>
-        <w:rPr>
-          <w:color w:val="333399"/>
-          <w:sz w:val="20"/>
-          <w:szCs w:val="20"/>
-        </w:rPr>
-        <w:t xml:space="preserve">(„konzeptuelles Datenmodell“) </w:t>
-      </w:r>
-      <w:r>
-        <w:rPr>
-          <w:color w:val="333399"/>
-          <w:sz w:val="20"/>
-          <w:szCs w:val="20"/>
-        </w:rPr>
-        <w:t>in Form eines oder mehrerer UML-Klassendiagramme</w:t>
-      </w:r>
-      <w:r>
-        <w:rPr>
-          <w:color w:val="333399"/>
-          <w:sz w:val="20"/>
-          <w:szCs w:val="20"/>
-        </w:rPr>
-        <w:t xml:space="preserve"> </w:t>
-      </w:r>
-      <w:r>
-        <w:rPr>
-          <w:color w:val="333399"/>
-          <w:sz w:val="20"/>
-          <w:szCs w:val="20"/>
-        </w:rPr>
-        <w:t>eingefügt.</w:t>
-      </w:r>
-      <w:r>
-        <w:rPr>
-          <w:color w:val="333399"/>
-          <w:sz w:val="20"/>
-          <w:szCs w:val="20"/>
-        </w:rPr>
-        <w:t xml:space="preserve"> Das konzeptuelle Datenmodell wird oft nicht streng getrennt von den Anforderungen</w:t>
-      </w:r>
-      <w:r>
-        <w:rPr>
-          <w:color w:val="333399"/>
-          <w:sz w:val="20"/>
-          <w:szCs w:val="20"/>
-        </w:rPr>
-        <w:t xml:space="preserve"> erarbeitet</w:t>
-      </w:r>
-      <w:r>
-        <w:rPr>
-          <w:color w:val="333399"/>
-          <w:sz w:val="20"/>
-          <w:szCs w:val="20"/>
-        </w:rPr>
-        <w:t>, weil ein genaues Verständnis z.B. der Use-Cases nicht ohne Verständnis der „Konzepte“ aus dem Problembereich möglich ist. Aus diesem Grund wird das konzeptionelle Modell an dieser Stelle zusammen mit den Use-Cases dokumentiert.</w:t>
-      </w:r>
-    </w:p>
-    <w:p>
-      <w:pPr>
-        <w:pStyle w:val="Default"/>
-        <w:jc w:val="both"/>
-        <w:rPr>
-          <w:color w:val="333399"/>
-          <w:sz w:val="20"/>
-          <w:szCs w:val="20"/>
-        </w:rPr>
-      </w:pPr>
+          <w:noProof/>
+        </w:rPr>
+        <w:drawing>
+          <wp:inline distT="0" distB="0" distL="0" distR="0" wp14:anchorId="30C185B0" wp14:editId="4DF281C5">
+            <wp:extent cx="5759450" cy="3501390"/>
+            <wp:effectExtent l="0" t="0" r="0" b="3810"/>
+            <wp:docPr id="3" name="Grafik 3"/>
+            <wp:cNvGraphicFramePr>
+              <a:graphicFrameLocks xmlns:a="http://schemas.openxmlformats.org/drawingml/2006/main" noChangeAspect="1"/>
+            </wp:cNvGraphicFramePr>
+            <a:graphic xmlns:a="http://schemas.openxmlformats.org/drawingml/2006/main">
+              <a:graphicData uri="http://schemas.openxmlformats.org/drawingml/2006/picture">
+                <pic:pic xmlns:pic="http://schemas.openxmlformats.org/drawingml/2006/picture">
+                  <pic:nvPicPr>
+                    <pic:cNvPr id="0" name="Picture 1"/>
+                    <pic:cNvPicPr>
+                      <a:picLocks noChangeAspect="1" noChangeArrowheads="1"/>
+                    </pic:cNvPicPr>
+                  </pic:nvPicPr>
+                  <pic:blipFill>
+                    <a:blip r:embed="rId8">
+                      <a:extLst>
+                        <a:ext uri="{28A0092B-C50C-407E-A947-70E740481C1C}">
+                          <a14:useLocalDpi xmlns:a14="http://schemas.microsoft.com/office/drawing/2010/main" val="0"/>
+                        </a:ext>
+                      </a:extLst>
+                    </a:blip>
+                    <a:srcRect/>
+                    <a:stretch>
+                      <a:fillRect/>
+                    </a:stretch>
+                  </pic:blipFill>
+                  <pic:spPr bwMode="auto">
+                    <a:xfrm>
+                      <a:off x="0" y="0"/>
+                      <a:ext cx="5759450" cy="3501390"/>
+                    </a:xfrm>
+                    <a:prstGeom prst="rect">
+                      <a:avLst/>
+                    </a:prstGeom>
+                    <a:noFill/>
+                    <a:ln>
+                      <a:noFill/>
+                    </a:ln>
+                  </pic:spPr>
+                </pic:pic>
+              </a:graphicData>
+            </a:graphic>
+          </wp:inline>
+        </w:drawing>
+      </w:r>
     </w:p>
     <w:p>
       <w:pPr>
@@ -11325,7 +11305,14 @@
         <w:rPr>
           <w:color w:val="333399"/>
         </w:rPr>
-        <w:t>„Sonstige Einschränkungen“ erweitert.</w:t>
+        <w:t xml:space="preserve">„Sonstige Einschränkungen“ </w:t>
+      </w:r>
+      <w:r>
+        <w:rPr>
+          <w:color w:val="333399"/>
+        </w:rPr>
+        <w:lastRenderedPageBreak/>
+        <w:t>erweitert.</w:t>
       </w:r>
       <w:r>
         <w:rPr>
@@ -15185,6 +15172,7 @@
       </w:pPr>
       <w:bookmarkStart w:id="15" w:name="_Toc34239373"/>
       <w:r>
+        <w:lastRenderedPageBreak/>
         <w:t>Sonstige Einschränkungen</w:t>
       </w:r>
       <w:bookmarkEnd w:id="15"/>
@@ -17044,8 +17032,8 @@
       </w:pPr>
     </w:p>
     <w:sectPr>
-      <w:headerReference w:type="default" r:id="rId8"/>
-      <w:footerReference w:type="default" r:id="rId9"/>
+      <w:headerReference w:type="default" r:id="rId9"/>
+      <w:footerReference w:type="default" r:id="rId10"/>
       <w:type w:val="oddPage"/>
       <w:pgSz w:w="11906" w:h="16838" w:code="9"/>
       <w:pgMar w:top="1418" w:right="1418" w:bottom="1134" w:left="1418" w:header="709" w:footer="436" w:gutter="0"/>
@@ -17084,8 +17072,8 @@
       <w:tblLook w:val="01E0" w:firstRow="1" w:lastRow="1" w:firstColumn="1" w:lastColumn="1" w:noHBand="0" w:noVBand="0"/>
     </w:tblPr>
     <w:tblGrid>
-      <w:gridCol w:w="8080"/>
-      <w:gridCol w:w="990"/>
+      <w:gridCol w:w="8079"/>
+      <w:gridCol w:w="991"/>
     </w:tblGrid>
     <w:tr>
       <w:tc>
@@ -17133,7 +17121,7 @@
               <w:sz w:val="16"/>
               <w:szCs w:val="16"/>
             </w:rPr>
-            <w:t>01.04.2023 11:13</w:t>
+            <w:t>01.04.2023 11:16</w:t>
           </w:r>
           <w:r>
             <w:rPr>

</xml_diff>

<commit_message>
anpassen der Use-Case-Übersicht; kleine Änderung (Rechtschreibfehler) im konzeptuellen Datenmodell ausgebessert; -mergen- des Systemanalyse Dokuments -> finale Version
</commit_message>
<xml_diff>
--- a/01_Analyse/Systemanalyse_TeamC_V1.0.docx
+++ b/01_Analyse/Systemanalyse_TeamC_V1.0.docx
@@ -1,6 +1,6 @@
 
 <file path=word/document.xml><?xml version="1.0" encoding="utf-8"?>
-<w:document xmlns:wpc="http://schemas.microsoft.com/office/word/2010/wordprocessingCanvas" xmlns:cx="http://schemas.microsoft.com/office/drawing/2014/chartex" xmlns:cx1="http://schemas.microsoft.com/office/drawing/2015/9/8/chartex" xmlns:cx2="http://schemas.microsoft.com/office/drawing/2015/10/21/chartex" xmlns:cx3="http://schemas.microsoft.com/office/drawing/2016/5/9/chartex" xmlns:cx4="http://schemas.microsoft.com/office/drawing/2016/5/10/chartex" xmlns:cx5="http://schemas.microsoft.com/office/drawing/2016/5/11/chartex" xmlns:cx6="http://schemas.microsoft.com/office/drawing/2016/5/12/chartex" xmlns:cx7="http://schemas.microsoft.com/office/drawing/2016/5/13/chartex" xmlns:cx8="http://schemas.microsoft.com/office/drawing/2016/5/14/chartex" xmlns:mc="http://schemas.openxmlformats.org/markup-compatibility/2006" xmlns:aink="http://schemas.microsoft.com/office/drawing/2016/ink" xmlns:am3d="http://schemas.microsoft.com/office/drawing/2017/model3d" xmlns:o="urn:schemas-microsoft-com:office:office" xmlns:oel="http://schemas.microsoft.com/office/2019/extlst" xmlns:r="http://schemas.openxmlformats.org/officeDocument/2006/relationships" xmlns:m="http://schemas.openxmlformats.org/officeDocument/2006/math" xmlns:v="urn:schemas-microsoft-com:vml" xmlns:wp14="http://schemas.microsoft.com/office/word/2010/wordprocessingDrawing" xmlns:wp="http://schemas.openxmlformats.org/drawingml/2006/wordprocessingDrawing" xmlns:w10="urn:schemas-microsoft-com:office:word" xmlns:w="http://schemas.openxmlformats.org/wordprocessingml/2006/main" xmlns:w14="http://schemas.microsoft.com/office/word/2010/wordml" xmlns:w15="http://schemas.microsoft.com/office/word/2012/wordml" xmlns:w16cex="http://schemas.microsoft.com/office/word/2018/wordml/cex" xmlns:w16cid="http://schemas.microsoft.com/office/word/2016/wordml/cid" xmlns:w16="http://schemas.microsoft.com/office/word/2018/wordml" xmlns:w16sdtdh="http://schemas.microsoft.com/office/word/2020/wordml/sdtdatahash" xmlns:w16se="http://schemas.microsoft.com/office/word/2015/wordml/symex" xmlns:wpg="http://schemas.microsoft.com/office/word/2010/wordprocessingGroup" xmlns:wpi="http://schemas.microsoft.com/office/word/2010/wordprocessingInk" xmlns:wne="http://schemas.microsoft.com/office/word/2006/wordml" xmlns:wps="http://schemas.microsoft.com/office/word/2010/wordprocessingShape" mc:Ignorable="w14 w15 w16se w16cid w16 w16cex w16sdtdh wp14">
+<w:document xmlns:wpc="http://schemas.microsoft.com/office/word/2010/wordprocessingCanvas" xmlns:cx="http://schemas.microsoft.com/office/drawing/2014/chartex" xmlns:cx1="http://schemas.microsoft.com/office/drawing/2015/9/8/chartex" xmlns:cx2="http://schemas.microsoft.com/office/drawing/2015/10/21/chartex" xmlns:cx3="http://schemas.microsoft.com/office/drawing/2016/5/9/chartex" xmlns:cx4="http://schemas.microsoft.com/office/drawing/2016/5/10/chartex" xmlns:cx5="http://schemas.microsoft.com/office/drawing/2016/5/11/chartex" xmlns:cx6="http://schemas.microsoft.com/office/drawing/2016/5/12/chartex" xmlns:cx7="http://schemas.microsoft.com/office/drawing/2016/5/13/chartex" xmlns:cx8="http://schemas.microsoft.com/office/drawing/2016/5/14/chartex" xmlns:mc="http://schemas.openxmlformats.org/markup-compatibility/2006" xmlns:aink="http://schemas.microsoft.com/office/drawing/2016/ink" xmlns:am3d="http://schemas.microsoft.com/office/drawing/2017/model3d" xmlns:o="urn:schemas-microsoft-com:office:office" xmlns:oel="http://schemas.microsoft.com/office/2019/extlst" xmlns:r="http://schemas.openxmlformats.org/officeDocument/2006/relationships" xmlns:m="http://schemas.openxmlformats.org/officeDocument/2006/math" xmlns:v="urn:schemas-microsoft-com:vml" xmlns:wp14="http://schemas.microsoft.com/office/word/2010/wordprocessingDrawing" xmlns:wp="http://schemas.openxmlformats.org/drawingml/2006/wordprocessingDrawing" xmlns:w10="urn:schemas-microsoft-com:office:word" xmlns:w="http://schemas.openxmlformats.org/wordprocessingml/2006/main" xmlns:w14="http://schemas.microsoft.com/office/word/2010/wordml" xmlns:w15="http://schemas.microsoft.com/office/word/2012/wordml" xmlns:w16cex="http://schemas.microsoft.com/office/word/2018/wordml/cex" xmlns:w16cid="http://schemas.microsoft.com/office/word/2016/wordml/cid" xmlns:w16="http://schemas.microsoft.com/office/word/2018/wordml" xmlns:w16du="http://schemas.microsoft.com/office/word/2023/wordml/word16du" xmlns:w16sdtdh="http://schemas.microsoft.com/office/word/2020/wordml/sdtdatahash" xmlns:w16se="http://schemas.microsoft.com/office/word/2015/wordml/symex" xmlns:wpg="http://schemas.microsoft.com/office/word/2010/wordprocessingGroup" xmlns:wpi="http://schemas.microsoft.com/office/word/2010/wordprocessingInk" xmlns:wne="http://schemas.microsoft.com/office/word/2006/wordml" xmlns:wps="http://schemas.microsoft.com/office/word/2010/wordprocessingShape" mc:Ignorable="w14 w15 w16se w16cid w16 w16cex w16sdtdh wp14">
   <w:body>
     <w:p>
       <w:pPr>
@@ -338,7 +338,7 @@
               <w:fldChar w:fldCharType="separate"/>
             </w:r>
             <w:r>
-              <w:t>24.04.2023 15:54</w:t>
+              <w:t>24.04.2023 16:21</w:t>
             </w:r>
             <w:r>
               <w:fldChar w:fldCharType="end"/>
@@ -385,12 +385,6 @@
                 <w:lang w:val="de-DE"/>
               </w:rPr>
             </w:pPr>
-            <w:r>
-              <w:rPr>
-                <w:lang w:val="de-DE"/>
-              </w:rPr>
-              <w:t>X</w:t>
-            </w:r>
           </w:p>
         </w:tc>
         <w:tc>
@@ -448,6 +442,9 @@
               <w:spacing w:before="0" w:after="0"/>
               <w:jc w:val="center"/>
             </w:pPr>
+            <w:r>
+              <w:t>X</w:t>
+            </w:r>
           </w:p>
         </w:tc>
         <w:tc>
@@ -551,11 +548,10 @@
               <w:pStyle w:val="Dokumentinfos"/>
               <w:spacing w:before="0" w:after="0"/>
             </w:pPr>
-            <w:fldSimple w:instr="FILENAME  \p  \* MERGEFORMAT">
-              <w:r>
-                <w:t>C:\__DATA\__Save\OTH Studium\OTH\Semester VIII\Software Projekt\quakrypto\01_Analyse\Systemanalyse_TeamC_V1.0.docx</w:t>
-              </w:r>
-            </w:fldSimple>
+            <w:r>
+              <w:t>Main-Branch im Projekt</w:t>
+            </w:r>
+            <w:fldSimple w:instr="FILENAME  \p  \* MERGEFORMAT"/>
           </w:p>
         </w:tc>
       </w:tr>
@@ -1047,6 +1043,12 @@
                 <w:lang w:val="de-DE"/>
               </w:rPr>
             </w:pPr>
+            <w:r>
+              <w:rPr>
+                <w:lang w:val="de-DE"/>
+              </w:rPr>
+              <w:t>24.04.2023</w:t>
+            </w:r>
           </w:p>
         </w:tc>
         <w:tc>
@@ -1061,6 +1063,12 @@
                 <w:lang w:val="de-DE"/>
               </w:rPr>
             </w:pPr>
+            <w:r>
+              <w:rPr>
+                <w:lang w:val="de-DE"/>
+              </w:rPr>
+              <w:t>1.0</w:t>
+            </w:r>
           </w:p>
         </w:tc>
         <w:tc>
@@ -1072,6 +1080,9 @@
               <w:pStyle w:val="Dokumentinfos"/>
               <w:jc w:val="center"/>
             </w:pPr>
+            <w:r>
+              <w:t>Überprüfung nach Prüfprotokoll</w:t>
+            </w:r>
           </w:p>
         </w:tc>
         <w:tc>
@@ -1083,6 +1094,9 @@
               <w:pStyle w:val="Dokumentinfos"/>
               <w:jc w:val="center"/>
             </w:pPr>
+            <w:r>
+              <w:t>Jonas Hammer</w:t>
+            </w:r>
           </w:p>
         </w:tc>
         <w:tc>
@@ -1094,6 +1108,9 @@
               <w:pStyle w:val="Dokumentinfos"/>
               <w:jc w:val="center"/>
             </w:pPr>
+            <w:r>
+              <w:t>1.0</w:t>
+            </w:r>
           </w:p>
         </w:tc>
       </w:tr>
@@ -2969,43 +2986,7 @@
         <w:rPr>
           <w:color w:val="auto"/>
         </w:rPr>
-        <w:t>D</w:t>
-      </w:r>
-      <w:r>
-        <w:rPr>
-          <w:color w:val="auto"/>
-        </w:rPr>
-        <w:t>ieses Dokument</w:t>
-      </w:r>
-      <w:r>
-        <w:rPr>
-          <w:color w:val="auto"/>
-        </w:rPr>
-        <w:t xml:space="preserve"> enthält alle an das zu entwickelnde System gestellten Anforderungen. </w:t>
-      </w:r>
-      <w:r>
-        <w:rPr>
-          <w:color w:val="auto"/>
-        </w:rPr>
-        <w:t>Die Gliederung orientiert sich a</w:t>
-      </w:r>
-      <w:r>
-        <w:rPr>
-          <w:color w:val="auto"/>
-        </w:rPr>
-        <w:t xml:space="preserve">m Aufbau des </w:t>
-      </w:r>
-      <w:r>
-        <w:rPr>
-          <w:color w:val="auto"/>
-        </w:rPr>
-        <w:t>V-Modell-XT</w:t>
-      </w:r>
-      <w:r>
-        <w:rPr>
-          <w:color w:val="auto"/>
-        </w:rPr>
-        <w:t>®</w:t>
+        <w:t>Dieses Dokument enthält alle an das zu entwickelnde System gestellten Anforderungen. Die Gliederung orientiert sich am Aufbau des V-Modell-XT®</w:t>
       </w:r>
       <w:r>
         <w:rPr>
@@ -3018,31 +2999,7 @@
         <w:rPr>
           <w:color w:val="auto"/>
         </w:rPr>
-        <w:t>-Produkt</w:t>
-      </w:r>
-      <w:r>
-        <w:rPr>
-          <w:color w:val="auto"/>
-        </w:rPr>
-        <w:t>s</w:t>
-      </w:r>
-      <w:r>
-        <w:rPr>
-          <w:color w:val="auto"/>
-        </w:rPr>
-        <w:t xml:space="preserve"> „Anforderungen (Lastenheft)“, ist jedoch </w:t>
-      </w:r>
-      <w:r>
-        <w:rPr>
-          <w:color w:val="auto"/>
-        </w:rPr>
-        <w:t xml:space="preserve">zur Verwendung für die </w:t>
-      </w:r>
-      <w:r>
-        <w:rPr>
-          <w:color w:val="auto"/>
-        </w:rPr>
-        <w:t xml:space="preserve">Veranstaltung </w:t>
+        <w:t xml:space="preserve">-Produkts „Anforderungen (Lastenheft)“, ist jedoch zur Verwendung für die Veranstaltung </w:t>
       </w:r>
       <w:r>
         <w:rPr>
@@ -3055,25 +3012,7 @@
         <w:rPr>
           <w:color w:val="auto"/>
         </w:rPr>
-        <w:t xml:space="preserve"> </w:t>
-      </w:r>
-      <w:r>
-        <w:rPr>
-          <w:color w:val="auto"/>
-        </w:rPr>
-        <w:t>in Informatik-</w:t>
-      </w:r>
-      <w:r>
-        <w:rPr>
-          <w:color w:val="auto"/>
-        </w:rPr>
-        <w:t xml:space="preserve">Curricula </w:t>
-      </w:r>
-      <w:r>
-        <w:rPr>
-          <w:color w:val="auto"/>
-        </w:rPr>
-        <w:t xml:space="preserve">der </w:t>
+        <w:t xml:space="preserve"> in Informatik-Curricula der </w:t>
       </w:r>
       <w:r>
         <w:rPr>
@@ -3086,13 +3025,7 @@
         <w:rPr>
           <w:color w:val="auto"/>
         </w:rPr>
-        <w:t>angepasst worden</w:t>
-      </w:r>
-      <w:r>
-        <w:rPr>
-          <w:color w:val="auto"/>
-        </w:rPr>
-        <w:t xml:space="preserve"> (und </w:t>
+        <w:t xml:space="preserve">angepasst worden (und </w:t>
       </w:r>
       <w:r>
         <w:rPr>
@@ -3105,112 +3038,14 @@
         <w:rPr>
           <w:color w:val="auto"/>
         </w:rPr>
-        <w:t xml:space="preserve"> konform zum V-Modell-XT)</w:t>
-      </w:r>
-      <w:r>
-        <w:rPr>
-          <w:color w:val="auto"/>
-        </w:rPr>
-        <w:t>:</w:t>
-      </w:r>
-      <w:r>
-        <w:rPr>
-          <w:color w:val="auto"/>
-        </w:rPr>
-        <w:t xml:space="preserve"> </w:t>
-      </w:r>
-      <w:r>
-        <w:rPr>
-          <w:color w:val="auto"/>
-        </w:rPr>
-        <w:t xml:space="preserve">Teilnehmer dieser Veranstaltung erhalten von ihrem „Auftraggeber“ </w:t>
-      </w:r>
-      <w:r>
-        <w:rPr>
-          <w:color w:val="auto"/>
-        </w:rPr>
-        <w:t xml:space="preserve">lediglich </w:t>
-      </w:r>
-      <w:r>
-        <w:rPr>
-          <w:color w:val="auto"/>
-        </w:rPr>
-        <w:t>eine</w:t>
-      </w:r>
-      <w:r>
-        <w:rPr>
-          <w:color w:val="auto"/>
-        </w:rPr>
-        <w:t>n Überblick über das gewünschte System</w:t>
-      </w:r>
-      <w:r>
-        <w:rPr>
-          <w:color w:val="auto"/>
-        </w:rPr>
-        <w:t xml:space="preserve">, was ungefähr dem </w:t>
-      </w:r>
-      <w:r>
-        <w:rPr>
-          <w:color w:val="auto"/>
-        </w:rPr>
-        <w:t>Thema „Ausgangssituation und Zielsetzung“ in diesem Dokument</w:t>
-      </w:r>
-      <w:r>
-        <w:rPr>
-          <w:color w:val="auto"/>
-        </w:rPr>
-        <w:t xml:space="preserve"> entspricht</w:t>
-      </w:r>
-      <w:r>
-        <w:rPr>
-          <w:color w:val="auto"/>
-        </w:rPr>
-        <w:t xml:space="preserve">; die </w:t>
-      </w:r>
-      <w:r>
-        <w:rPr>
-          <w:color w:val="auto"/>
-        </w:rPr>
-        <w:t xml:space="preserve">Anforderungen </w:t>
-      </w:r>
-      <w:r>
-        <w:rPr>
-          <w:color w:val="auto"/>
-        </w:rPr>
-        <w:t xml:space="preserve">müssen </w:t>
-      </w:r>
-      <w:r>
-        <w:rPr>
-          <w:color w:val="auto"/>
-        </w:rPr>
-        <w:t xml:space="preserve">die Teilnehmer </w:t>
-      </w:r>
-      <w:r>
-        <w:rPr>
-          <w:color w:val="auto"/>
-        </w:rPr>
-        <w:t xml:space="preserve">dann </w:t>
+        <w:t xml:space="preserve"> konform zum V-Modell-XT): Teilnehmer dieser Veranstaltung erhalten von ihrem „Auftraggeber“ lediglich einen Überblick über das gewünschte System, was ungefähr dem Thema „Ausgangssituation und Zielsetzung“ in diesem Dokument entspricht; die Anforderungen müssen die Teilnehmer dann </w:t>
       </w:r>
       <w:r>
         <w:rPr>
           <w:color w:val="auto"/>
           <w:u w:val="single"/>
         </w:rPr>
-        <w:t xml:space="preserve">in </w:t>
-      </w:r>
-      <w:r>
-        <w:rPr>
-          <w:color w:val="auto"/>
-          <w:u w:val="single"/>
-        </w:rPr>
-        <w:t xml:space="preserve">enger </w:t>
-      </w:r>
-      <w:r>
-        <w:rPr>
-          <w:color w:val="auto"/>
-          <w:u w:val="single"/>
-        </w:rPr>
-        <w:t>Abstimmung</w:t>
+        <w:t>in enger Abstimmung</w:t>
       </w:r>
       <w:r>
         <w:rPr>
@@ -3229,379 +3064,101 @@
         <w:rPr>
           <w:color w:val="auto"/>
         </w:rPr>
-        <w:t xml:space="preserve"> erarbeiten</w:t>
+        <w:t xml:space="preserve"> erarbeiten und in diesem Dokument niederlegen. Dadurch sollen sie Gelegenheit erhalten, auch Tätigkeiten der System-Analyse intensiver zu üben. Die „Auftraggeberseite“ liefert also nicht – wie im V-Modell-XT vorgesehen - das komplette Lastenheft, aus dem die „</w:t>
       </w:r>
+      <w:proofErr w:type="spellStart"/>
       <w:r>
         <w:rPr>
           <w:color w:val="auto"/>
         </w:rPr>
-        <w:t xml:space="preserve"> und in diesem Dokument niederlegen</w:t>
+        <w:t>Auftragnehmerseite</w:t>
       </w:r>
+      <w:proofErr w:type="spellEnd"/>
       <w:r>
         <w:rPr>
           <w:color w:val="auto"/>
         </w:rPr>
-        <w:t xml:space="preserve">. </w:t>
+        <w:t>“ ein separates Pflichtenheft ableitet; stattdessen wird das hier vorliegende Dokument vom studentischen Entwicklerteam zur Dokumentation der Analyse-Ergebnisse erstellt und zugleich als Ersatz für die im V-Modell-XT vorgesehenen Dokumente Lasten- und Pflichtenheft verwendet.</w:t>
       </w:r>
+    </w:p>
+    <w:p>
+      <w:pPr>
+        <w:pStyle w:val="VMBeschreibung"/>
+        <w:rPr>
+          <w:color w:val="auto"/>
+        </w:rPr>
+      </w:pPr>
+    </w:p>
+    <w:p>
+      <w:pPr>
+        <w:pStyle w:val="VMBeschreibung"/>
+        <w:rPr>
+          <w:color w:val="auto"/>
+        </w:rPr>
+      </w:pPr>
       <w:r>
         <w:rPr>
           <w:color w:val="auto"/>
         </w:rPr>
-        <w:t xml:space="preserve">Dadurch </w:t>
+        <w:t>Kern dieses Dokuments sind die funktionalen und nicht-funktionalen Anforderungen an das System, sowie eine Skizze des Gesamtsystementwurfs. Der Entwurf berücksichtigt die zukünftige Umgebung und Infrastruktur, in der das System später betrieben wird, und gibt Richtlinien für Technologieentscheidungen. Ebenfalls Teil der Anforderungen ist die Festlegung von Lieferbedingungen und Abnahmekriterien.</w:t>
       </w:r>
+    </w:p>
+    <w:p>
+      <w:pPr>
+        <w:pStyle w:val="VMBeschreibung"/>
+        <w:rPr>
+          <w:color w:val="auto"/>
+        </w:rPr>
+      </w:pPr>
+    </w:p>
+    <w:p>
+      <w:pPr>
+        <w:pStyle w:val="VMBeschreibung"/>
+        <w:rPr>
+          <w:color w:val="auto"/>
+        </w:rPr>
+      </w:pPr>
       <w:r>
         <w:rPr>
           <w:color w:val="auto"/>
         </w:rPr>
-        <w:t xml:space="preserve">sollen </w:t>
+        <w:t>Die funktionalen und nicht-funktionalen Anforderungen dienen nicht nur als Vorgaben für die Entwicklung, sondern sind zusätzlich Grundlage der Anforderungsverfolgung und des Änderungsmanagements. Die Anforderungen sollten so aufbereitet sein, dass die Verfolgbarkeit (</w:t>
       </w:r>
+      <w:proofErr w:type="spellStart"/>
       <w:r>
         <w:rPr>
           <w:color w:val="auto"/>
         </w:rPr>
-        <w:t xml:space="preserve">sie </w:t>
+        <w:t>Traceability</w:t>
       </w:r>
+      <w:proofErr w:type="spellEnd"/>
       <w:r>
         <w:rPr>
           <w:color w:val="auto"/>
         </w:rPr>
-        <w:t xml:space="preserve">Gelegenheit erhalten, </w:t>
+        <w:t>) sowie ein geeignetes Änderungsmanagement für den gesamten Lebenszyklus eines Systems möglich sind.</w:t>
       </w:r>
+    </w:p>
+    <w:p>
+      <w:pPr>
+        <w:pStyle w:val="VMBeschreibung"/>
+        <w:rPr>
+          <w:color w:val="auto"/>
+        </w:rPr>
+      </w:pPr>
+    </w:p>
+    <w:p>
+      <w:pPr>
+        <w:pStyle w:val="VMBeschreibung"/>
+        <w:rPr>
+          <w:color w:val="auto"/>
+        </w:rPr>
+      </w:pPr>
       <w:r>
         <w:rPr>
           <w:color w:val="auto"/>
         </w:rPr>
-        <w:t xml:space="preserve">auch Tätigkeiten der System-Analyse </w:t>
-      </w:r>
-      <w:r>
-        <w:rPr>
-          <w:color w:val="auto"/>
-        </w:rPr>
-        <w:t xml:space="preserve">intensiver </w:t>
-      </w:r>
-      <w:r>
-        <w:rPr>
-          <w:color w:val="auto"/>
-        </w:rPr>
-        <w:t xml:space="preserve">zu </w:t>
-      </w:r>
-      <w:r>
-        <w:rPr>
-          <w:color w:val="auto"/>
-        </w:rPr>
-        <w:t>üben.</w:t>
-      </w:r>
-      <w:r>
-        <w:rPr>
-          <w:color w:val="auto"/>
-        </w:rPr>
-        <w:t xml:space="preserve"> Die </w:t>
-      </w:r>
-      <w:r>
-        <w:rPr>
-          <w:color w:val="auto"/>
-        </w:rPr>
-        <w:t>„</w:t>
-      </w:r>
-      <w:r>
-        <w:rPr>
-          <w:color w:val="auto"/>
-        </w:rPr>
-        <w:t>Auftragg</w:t>
-      </w:r>
-      <w:r>
-        <w:rPr>
-          <w:color w:val="auto"/>
-        </w:rPr>
-        <w:t>ebe</w:t>
-      </w:r>
-      <w:r>
-        <w:rPr>
-          <w:color w:val="auto"/>
-        </w:rPr>
-        <w:t>rseite</w:t>
-      </w:r>
-      <w:r>
-        <w:rPr>
-          <w:color w:val="auto"/>
-        </w:rPr>
-        <w:t xml:space="preserve">“ </w:t>
-      </w:r>
-      <w:r>
-        <w:rPr>
-          <w:color w:val="auto"/>
-        </w:rPr>
-        <w:t xml:space="preserve">liefert </w:t>
-      </w:r>
-      <w:r>
-        <w:rPr>
-          <w:color w:val="auto"/>
-        </w:rPr>
-        <w:t>also</w:t>
-      </w:r>
-      <w:r>
-        <w:rPr>
-          <w:color w:val="auto"/>
-        </w:rPr>
-        <w:t xml:space="preserve"> nicht – wie im V-Modell-XT vorgesehen - das</w:t>
-      </w:r>
-      <w:r>
-        <w:rPr>
-          <w:color w:val="auto"/>
-        </w:rPr>
-        <w:t xml:space="preserve"> komplette </w:t>
-      </w:r>
-      <w:r>
-        <w:rPr>
-          <w:color w:val="auto"/>
-        </w:rPr>
-        <w:t>Lastenheft</w:t>
-      </w:r>
-      <w:r>
-        <w:rPr>
-          <w:color w:val="auto"/>
-        </w:rPr>
-        <w:t xml:space="preserve">, </w:t>
-      </w:r>
-      <w:r>
-        <w:rPr>
-          <w:color w:val="auto"/>
-        </w:rPr>
-        <w:t xml:space="preserve">aus dem die </w:t>
-      </w:r>
-      <w:r>
-        <w:rPr>
-          <w:color w:val="auto"/>
-        </w:rPr>
-        <w:t>„A</w:t>
-      </w:r>
-      <w:r>
-        <w:rPr>
-          <w:color w:val="auto"/>
-        </w:rPr>
-        <w:t>uftragnehmer</w:t>
-      </w:r>
-      <w:r>
-        <w:rPr>
-          <w:color w:val="auto"/>
-        </w:rPr>
-        <w:t xml:space="preserve">seite“ </w:t>
-      </w:r>
-      <w:r>
-        <w:rPr>
-          <w:color w:val="auto"/>
-        </w:rPr>
-        <w:t>ein separates Pflichtenheft ableite</w:t>
-      </w:r>
-      <w:r>
-        <w:rPr>
-          <w:color w:val="auto"/>
-        </w:rPr>
-        <w:t>t</w:t>
-      </w:r>
-      <w:r>
-        <w:rPr>
-          <w:color w:val="auto"/>
-        </w:rPr>
-        <w:t xml:space="preserve">; stattdessen wird </w:t>
-      </w:r>
-      <w:r>
-        <w:rPr>
-          <w:color w:val="auto"/>
-        </w:rPr>
-        <w:t>das hier vorliegende</w:t>
-      </w:r>
-      <w:r>
-        <w:rPr>
-          <w:color w:val="auto"/>
-        </w:rPr>
-        <w:t xml:space="preserve"> Dokument </w:t>
-      </w:r>
-      <w:r>
-        <w:rPr>
-          <w:color w:val="auto"/>
-        </w:rPr>
-        <w:t xml:space="preserve">vom studentischen Entwicklerteam zur Dokumentation der Analyse-Ergebnisse erstellt und </w:t>
-      </w:r>
-      <w:r>
-        <w:rPr>
-          <w:color w:val="auto"/>
-        </w:rPr>
-        <w:t xml:space="preserve">zugleich als Ersatz für </w:t>
-      </w:r>
-      <w:r>
-        <w:rPr>
-          <w:color w:val="auto"/>
-        </w:rPr>
-        <w:t xml:space="preserve">die im V-Modell-XT vorgesehenen Dokumente </w:t>
-      </w:r>
-      <w:r>
-        <w:rPr>
-          <w:color w:val="auto"/>
-        </w:rPr>
-        <w:t>Lasten- und Pflichten</w:t>
-      </w:r>
-      <w:r>
-        <w:rPr>
-          <w:color w:val="auto"/>
-        </w:rPr>
-        <w:t>heft</w:t>
-      </w:r>
-      <w:r>
-        <w:rPr>
-          <w:color w:val="auto"/>
-        </w:rPr>
-        <w:t xml:space="preserve"> verwendet.</w:t>
-      </w:r>
-    </w:p>
-    <w:p>
-      <w:pPr>
-        <w:pStyle w:val="VMBeschreibung"/>
-        <w:rPr>
-          <w:color w:val="auto"/>
-        </w:rPr>
-      </w:pPr>
-    </w:p>
-    <w:p>
-      <w:pPr>
-        <w:pStyle w:val="VMBeschreibung"/>
-        <w:rPr>
-          <w:color w:val="auto"/>
-        </w:rPr>
-      </w:pPr>
-      <w:r>
-        <w:rPr>
-          <w:color w:val="auto"/>
-        </w:rPr>
-        <w:t>Kern d</w:t>
-      </w:r>
-      <w:r>
-        <w:rPr>
-          <w:color w:val="auto"/>
-        </w:rPr>
-        <w:t>ies</w:t>
-      </w:r>
-      <w:r>
-        <w:rPr>
-          <w:color w:val="auto"/>
-        </w:rPr>
-        <w:t xml:space="preserve">es </w:t>
-      </w:r>
-      <w:r>
-        <w:rPr>
-          <w:color w:val="auto"/>
-        </w:rPr>
-        <w:t xml:space="preserve">Dokuments </w:t>
-      </w:r>
-      <w:r>
-        <w:rPr>
-          <w:color w:val="auto"/>
-        </w:rPr>
-        <w:t>sind die funktionalen und nicht-funktionalen Anforderungen an das System, sowie eine Skizze des Gesamtsystementwurfs. Der Entwurf berücksichtigt die zukünftige Umgebung und Infrastruktur, in der das System später betrieben wird, und gibt Richtlinien für Technologieentscheidungen.</w:t>
-      </w:r>
-      <w:r>
-        <w:rPr>
-          <w:color w:val="auto"/>
-        </w:rPr>
-        <w:t xml:space="preserve"> </w:t>
-      </w:r>
-      <w:r>
-        <w:rPr>
-          <w:color w:val="auto"/>
-        </w:rPr>
-        <w:t>Ebenfalls Teil der Anforderungen ist die Festlegung von Lieferbedingungen und Abnahmekriterien.</w:t>
-      </w:r>
-    </w:p>
-    <w:p>
-      <w:pPr>
-        <w:pStyle w:val="VMBeschreibung"/>
-        <w:rPr>
-          <w:color w:val="auto"/>
-        </w:rPr>
-      </w:pPr>
-    </w:p>
-    <w:p>
-      <w:pPr>
-        <w:pStyle w:val="VMBeschreibung"/>
-        <w:rPr>
-          <w:color w:val="auto"/>
-        </w:rPr>
-      </w:pPr>
-      <w:r>
-        <w:rPr>
-          <w:color w:val="auto"/>
-        </w:rPr>
-        <w:t xml:space="preserve">Die </w:t>
-      </w:r>
-      <w:r>
-        <w:rPr>
-          <w:color w:val="auto"/>
-        </w:rPr>
-        <w:t>funktionalen und nicht-funktionalen Anforderungen dienen nicht nur als Vorgaben für die Entwicklung, sondern sind zusätzlich Grundlage der Anforderungsverfolgung und des Änderungsmanagements. Die Anforderungen sollten so aufbereitet sein, dass die Verfolgbarkeit (Traceability) sowie ein geeignetes Änderungsmanagement für den gesamten Lebenszyklus eines Systems möglich sind.</w:t>
-      </w:r>
-    </w:p>
-    <w:p>
-      <w:pPr>
-        <w:pStyle w:val="VMBeschreibung"/>
-        <w:rPr>
-          <w:color w:val="auto"/>
-        </w:rPr>
-      </w:pPr>
-    </w:p>
-    <w:p>
-      <w:pPr>
-        <w:pStyle w:val="VMBeschreibung"/>
-        <w:rPr>
-          <w:color w:val="auto"/>
-        </w:rPr>
-      </w:pPr>
-      <w:r>
-        <w:rPr>
-          <w:color w:val="auto"/>
-        </w:rPr>
-        <w:t>I</w:t>
-      </w:r>
-      <w:r>
-        <w:rPr>
-          <w:color w:val="auto"/>
-        </w:rPr>
-        <w:t xml:space="preserve">m Allgemeinen </w:t>
-      </w:r>
-      <w:r>
-        <w:rPr>
-          <w:color w:val="auto"/>
-        </w:rPr>
-        <w:t xml:space="preserve">sollten </w:t>
-      </w:r>
-      <w:r>
-        <w:rPr>
-          <w:color w:val="auto"/>
-        </w:rPr>
-        <w:t>keine technischen Lösungen vor</w:t>
-      </w:r>
-      <w:r>
-        <w:rPr>
-          <w:color w:val="auto"/>
-        </w:rPr>
-        <w:t>ge</w:t>
-      </w:r>
-      <w:r>
-        <w:rPr>
-          <w:color w:val="auto"/>
-        </w:rPr>
-        <w:t>geben</w:t>
-      </w:r>
-      <w:r>
-        <w:rPr>
-          <w:color w:val="auto"/>
-        </w:rPr>
-        <w:t xml:space="preserve"> werden</w:t>
-      </w:r>
-      <w:r>
-        <w:rPr>
-          <w:color w:val="auto"/>
-        </w:rPr>
-        <w:t>, um Architekten und Entwickler bei der Suche nach optimalen technischen Lösungen nicht einzuschränken.</w:t>
+        <w:t>Im Allgemeinen sollten keine technischen Lösungen vorgegeben werden, um Architekten und Entwickler bei der Suche nach optimalen technischen Lösungen nicht einzuschränken.</w:t>
       </w:r>
     </w:p>
     <w:p>
@@ -3924,7 +3481,23 @@
           <w:sz w:val="20"/>
           <w:szCs w:val="20"/>
         </w:rPr>
-        <w:t>Die Software sollte an die unterschiedlichen Quantenkryptographie-Protokolle (u.a. Ekert-Protokoll) anpassbar sein.</w:t>
+        <w:t xml:space="preserve">Die Software sollte an die unterschiedlichen Quantenkryptographie-Protokolle (u.a. </w:t>
+      </w:r>
+      <w:proofErr w:type="spellStart"/>
+      <w:r>
+        <w:rPr>
+          <w:sz w:val="20"/>
+          <w:szCs w:val="20"/>
+        </w:rPr>
+        <w:t>Ekert</w:t>
+      </w:r>
+      <w:proofErr w:type="spellEnd"/>
+      <w:r>
+        <w:rPr>
+          <w:sz w:val="20"/>
+          <w:szCs w:val="20"/>
+        </w:rPr>
+        <w:t>-Protokoll) anpassbar sein.</w:t>
       </w:r>
     </w:p>
     <w:p>
@@ -4021,10 +3594,10 @@
           <w:noProof/>
         </w:rPr>
         <w:drawing>
-          <wp:inline distT="0" distB="0" distL="0" distR="0" wp14:anchorId="21F45A98" wp14:editId="2FB55C54">
-            <wp:extent cx="5759450" cy="6386830"/>
-            <wp:effectExtent l="0" t="0" r="0" b="0"/>
-            <wp:docPr id="3" name="Grafik 3"/>
+          <wp:inline distT="0" distB="0" distL="0" distR="0" wp14:anchorId="618ECC2F" wp14:editId="64E001FA">
+            <wp:extent cx="5759450" cy="8185150"/>
+            <wp:effectExtent l="0" t="0" r="0" b="6350"/>
+            <wp:docPr id="6" name="Grafik 6"/>
             <wp:cNvGraphicFramePr>
               <a:graphicFrameLocks xmlns:a="http://schemas.openxmlformats.org/drawingml/2006/main" noChangeAspect="1"/>
             </wp:cNvGraphicFramePr>
@@ -4032,7 +3605,7 @@
               <a:graphicData uri="http://schemas.openxmlformats.org/drawingml/2006/picture">
                 <pic:pic xmlns:pic="http://schemas.openxmlformats.org/drawingml/2006/picture">
                   <pic:nvPicPr>
-                    <pic:cNvPr id="0" name="Picture 3"/>
+                    <pic:cNvPr id="0" name="Picture 5"/>
                     <pic:cNvPicPr>
                       <a:picLocks noChangeAspect="1" noChangeArrowheads="1"/>
                     </pic:cNvPicPr>
@@ -4053,7 +3626,7 @@
                   <pic:spPr bwMode="auto">
                     <a:xfrm>
                       <a:off x="0" y="0"/>
-                      <a:ext cx="5759450" cy="6386830"/>
+                      <a:ext cx="5759450" cy="8185150"/>
                     </a:xfrm>
                     <a:prstGeom prst="rect">
                       <a:avLst/>
@@ -4069,60 +3642,6 @@
           </wp:inline>
         </w:drawing>
       </w:r>
-    </w:p>
-    <w:p>
-      <w:pPr>
-        <w:spacing w:before="120"/>
-        <w:rPr>
-          <w:rFonts w:ascii="Times New Roman" w:hAnsi="Times New Roman" w:cs="Sendnya"/>
-          <w:color w:val="333399"/>
-        </w:rPr>
-      </w:pPr>
-    </w:p>
-    <w:p>
-      <w:pPr>
-        <w:spacing w:before="120"/>
-        <w:rPr>
-          <w:rFonts w:ascii="Times New Roman" w:hAnsi="Times New Roman" w:cs="Sendnya"/>
-          <w:color w:val="333399"/>
-        </w:rPr>
-      </w:pPr>
-    </w:p>
-    <w:p>
-      <w:pPr>
-        <w:spacing w:before="120"/>
-        <w:rPr>
-          <w:rFonts w:ascii="Times New Roman" w:hAnsi="Times New Roman" w:cs="Sendnya"/>
-          <w:color w:val="333399"/>
-        </w:rPr>
-      </w:pPr>
-    </w:p>
-    <w:p>
-      <w:pPr>
-        <w:spacing w:before="120"/>
-        <w:rPr>
-          <w:rFonts w:ascii="Times New Roman" w:hAnsi="Times New Roman" w:cs="Sendnya"/>
-          <w:color w:val="333399"/>
-        </w:rPr>
-      </w:pPr>
-    </w:p>
-    <w:p>
-      <w:pPr>
-        <w:spacing w:before="120"/>
-        <w:rPr>
-          <w:rFonts w:ascii="Times New Roman" w:hAnsi="Times New Roman" w:cs="Sendnya"/>
-          <w:color w:val="333399"/>
-        </w:rPr>
-      </w:pPr>
-    </w:p>
-    <w:p>
-      <w:pPr>
-        <w:spacing w:before="120"/>
-        <w:rPr>
-          <w:rFonts w:ascii="Times New Roman" w:hAnsi="Times New Roman" w:cs="Sendnya"/>
-          <w:color w:val="333399"/>
-        </w:rPr>
-      </w:pPr>
     </w:p>
     <w:p>
       <w:pPr>
@@ -15925,18 +15444,6 @@
               <w:t>Die empfangene Nachricht wurde aus dem Übertragungskanal entfernt</w:t>
             </w:r>
           </w:p>
-          <w:p>
-            <w:pPr>
-              <w:pStyle w:val="Listenabsatz"/>
-              <w:ind w:left="360"/>
-              <w:rPr>
-                <w:rFonts w:ascii="Times New Roman" w:hAnsi="Times New Roman" w:cs="Sendnya"/>
-                <w:color w:val="000000"/>
-                <w:sz w:val="20"/>
-                <w:szCs w:val="20"/>
-              </w:rPr>
-            </w:pPr>
-          </w:p>
         </w:tc>
       </w:tr>
       <w:tr>
@@ -23471,7 +22978,23 @@
           <w:sz w:val="20"/>
           <w:szCs w:val="20"/>
         </w:rPr>
-        <w:t>Auf den Use-Case „One-Time-Pad vereinbaren“ wurde verzichtet!</w:t>
+        <w:t>Auf den Use-Case „</w:t>
+      </w:r>
+      <w:proofErr w:type="spellStart"/>
+      <w:r>
+        <w:rPr>
+          <w:sz w:val="20"/>
+          <w:szCs w:val="20"/>
+        </w:rPr>
+        <w:t>One</w:t>
+      </w:r>
+      <w:proofErr w:type="spellEnd"/>
+      <w:r>
+        <w:rPr>
+          <w:sz w:val="20"/>
+          <w:szCs w:val="20"/>
+        </w:rPr>
+        <w:t>-Time-Pad vereinbaren“ wurde verzichtet!</w:t>
       </w:r>
     </w:p>
     <w:p>
@@ -23773,105 +23296,6 @@
         <w:t>Funktionalität</w:t>
       </w:r>
       <w:bookmarkEnd w:id="13"/>
-    </w:p>
-    <w:p>
-      <w:pPr>
-        <w:pStyle w:val="Default"/>
-        <w:jc w:val="both"/>
-        <w:rPr>
-          <w:color w:val="333399"/>
-          <w:sz w:val="20"/>
-          <w:szCs w:val="20"/>
-        </w:rPr>
-      </w:pPr>
-      <w:r>
-        <w:rPr>
-          <w:color w:val="333399"/>
-          <w:sz w:val="20"/>
-          <w:szCs w:val="20"/>
-        </w:rPr>
-        <w:t xml:space="preserve">Hier werden </w:t>
-      </w:r>
-      <w:r>
-        <w:rPr>
-          <w:color w:val="333399"/>
-          <w:sz w:val="20"/>
-          <w:szCs w:val="20"/>
-        </w:rPr>
-        <w:t>funktionale Anforderungen</w:t>
-      </w:r>
-      <w:r>
-        <w:rPr>
-          <w:color w:val="333399"/>
-          <w:sz w:val="20"/>
-          <w:szCs w:val="20"/>
-        </w:rPr>
-        <w:t xml:space="preserve"> erfasst</w:t>
-      </w:r>
-      <w:r>
-        <w:rPr>
-          <w:color w:val="333399"/>
-          <w:sz w:val="20"/>
-          <w:szCs w:val="20"/>
-        </w:rPr>
-        <w:t>, die sich nicht vernünftig durch einen einzelnen Use-Case beschreiben lassen, weil sie</w:t>
-      </w:r>
-      <w:r>
-        <w:rPr>
-          <w:color w:val="333399"/>
-          <w:sz w:val="20"/>
-          <w:szCs w:val="20"/>
-        </w:rPr>
-        <w:t xml:space="preserve"> z.B. </w:t>
-      </w:r>
-      <w:r>
-        <w:rPr>
-          <w:color w:val="333399"/>
-          <w:sz w:val="20"/>
-          <w:szCs w:val="20"/>
-        </w:rPr>
-        <w:t xml:space="preserve"> </w:t>
-      </w:r>
-      <w:r>
-        <w:rPr>
-          <w:color w:val="333399"/>
-          <w:sz w:val="20"/>
-          <w:szCs w:val="20"/>
-        </w:rPr>
-        <w:t>„Querschnitt“-</w:t>
-      </w:r>
-      <w:r>
-        <w:rPr>
-          <w:color w:val="333399"/>
-          <w:sz w:val="20"/>
-          <w:szCs w:val="20"/>
-        </w:rPr>
-        <w:t>Funktionalität</w:t>
-      </w:r>
-      <w:r>
-        <w:rPr>
-          <w:color w:val="333399"/>
-          <w:sz w:val="20"/>
-          <w:szCs w:val="20"/>
-        </w:rPr>
-        <w:t xml:space="preserve"> betreffen</w:t>
-      </w:r>
-      <w:r>
-        <w:rPr>
-          <w:color w:val="333399"/>
-          <w:sz w:val="20"/>
-          <w:szCs w:val="20"/>
-        </w:rPr>
-        <w:t>, die sich über viele Use-Cases erstreckt.</w:t>
-      </w:r>
-      <w:r>
-        <w:rPr>
-          <w:color w:val="333399"/>
-          <w:sz w:val="20"/>
-          <w:szCs w:val="20"/>
-        </w:rPr>
-        <w:t xml:space="preserve"> Beispiele könnten sein:</w:t>
-      </w:r>
     </w:p>
     <w:p>
       <w:pPr>
@@ -24691,6 +24115,14 @@
               </w:rPr>
               <w:t xml:space="preserve"> gemeinsam Übungsszenarien zu bearbeiten</w:t>
             </w:r>
+            <w:r>
+              <w:rPr>
+                <w:color w:val="auto"/>
+                <w:sz w:val="20"/>
+                <w:szCs w:val="20"/>
+              </w:rPr>
+              <w:t>.</w:t>
+            </w:r>
           </w:p>
         </w:tc>
         <w:tc>
@@ -24883,6 +24315,14 @@
               </w:rPr>
               <w:t xml:space="preserve"> dürfen nicht gleichzeitig aktiv sein und müssen sich abwechseln</w:t>
             </w:r>
+            <w:r>
+              <w:rPr>
+                <w:color w:val="auto"/>
+                <w:sz w:val="20"/>
+                <w:szCs w:val="20"/>
+              </w:rPr>
+              <w:t>.</w:t>
+            </w:r>
           </w:p>
         </w:tc>
         <w:tc>
@@ -24979,6 +24419,14 @@
               </w:rPr>
               <w:t xml:space="preserve"> möglich sein, Übungsszenarien in unterschiedlichen Schwierigkeitsgraden zu bearbeiten</w:t>
             </w:r>
+            <w:r>
+              <w:rPr>
+                <w:color w:val="auto"/>
+                <w:sz w:val="20"/>
+                <w:szCs w:val="20"/>
+              </w:rPr>
+              <w:t>.</w:t>
+            </w:r>
           </w:p>
         </w:tc>
         <w:tc>
@@ -25075,6 +24523,14 @@
               </w:rPr>
               <w:t xml:space="preserve"> den Zugriff auf die Informationen einer Rolle durch andere Rollen schützen</w:t>
             </w:r>
+            <w:r>
+              <w:rPr>
+                <w:color w:val="auto"/>
+                <w:sz w:val="20"/>
+                <w:szCs w:val="20"/>
+              </w:rPr>
+              <w:t>.</w:t>
+            </w:r>
           </w:p>
         </w:tc>
         <w:tc>
@@ -25219,6 +24675,14 @@
               </w:rPr>
               <w:t xml:space="preserve"> mitzumachen</w:t>
             </w:r>
+            <w:r>
+              <w:rPr>
+                <w:color w:val="auto"/>
+                <w:sz w:val="20"/>
+                <w:szCs w:val="20"/>
+              </w:rPr>
+              <w:t>.</w:t>
+            </w:r>
           </w:p>
         </w:tc>
         <w:tc>
@@ -25323,6 +24787,14 @@
               </w:rPr>
               <w:t xml:space="preserve"> Benutzergruppe ermöglicht werden, jederzeit ins Hauptmenü zurückzukommen</w:t>
             </w:r>
+            <w:r>
+              <w:rPr>
+                <w:color w:val="auto"/>
+                <w:sz w:val="20"/>
+                <w:szCs w:val="20"/>
+              </w:rPr>
+              <w:t>.</w:t>
+            </w:r>
           </w:p>
         </w:tc>
         <w:tc>
@@ -25359,14 +24831,14 @@
             <w:pPr>
               <w:pStyle w:val="Default"/>
               <w:rPr>
-                <w:color w:val="FF0000"/>
-                <w:sz w:val="20"/>
-                <w:szCs w:val="20"/>
-              </w:rPr>
-            </w:pPr>
-            <w:r>
-              <w:rPr>
-                <w:color w:val="FF0000"/>
+                <w:color w:val="auto"/>
+                <w:sz w:val="20"/>
+                <w:szCs w:val="20"/>
+              </w:rPr>
+            </w:pPr>
+            <w:r>
+              <w:rPr>
+                <w:color w:val="auto"/>
                 <w:sz w:val="20"/>
                 <w:szCs w:val="20"/>
               </w:rPr>
@@ -25382,14 +24854,14 @@
             <w:pPr>
               <w:pStyle w:val="Default"/>
               <w:rPr>
-                <w:color w:val="FF0000"/>
-                <w:sz w:val="20"/>
-                <w:szCs w:val="20"/>
-              </w:rPr>
-            </w:pPr>
-            <w:r>
-              <w:rPr>
-                <w:color w:val="FF0000"/>
+                <w:color w:val="auto"/>
+                <w:sz w:val="20"/>
+                <w:szCs w:val="20"/>
+              </w:rPr>
+            </w:pPr>
+            <w:r>
+              <w:rPr>
+                <w:color w:val="auto"/>
                 <w:sz w:val="20"/>
                 <w:szCs w:val="20"/>
               </w:rPr>
@@ -25397,7 +24869,7 @@
             </w:r>
             <w:r>
               <w:rPr>
-                <w:color w:val="FF0000"/>
+                <w:color w:val="auto"/>
                 <w:sz w:val="20"/>
                 <w:szCs w:val="20"/>
               </w:rPr>
@@ -25405,7 +24877,7 @@
             </w:r>
             <w:r>
               <w:rPr>
-                <w:color w:val="FF0000"/>
+                <w:color w:val="auto"/>
                 <w:sz w:val="20"/>
                 <w:szCs w:val="20"/>
               </w:rPr>
@@ -25413,7 +24885,7 @@
             </w:r>
             <w:r>
               <w:rPr>
-                <w:color w:val="FF0000"/>
+                <w:color w:val="auto"/>
                 <w:sz w:val="20"/>
                 <w:szCs w:val="20"/>
               </w:rPr>
@@ -25421,7 +24893,7 @@
             </w:r>
             <w:r>
               <w:rPr>
-                <w:color w:val="FF0000"/>
+                <w:color w:val="auto"/>
                 <w:sz w:val="20"/>
                 <w:szCs w:val="20"/>
               </w:rPr>
@@ -25438,14 +24910,14 @@
               <w:pStyle w:val="Default"/>
               <w:jc w:val="center"/>
               <w:rPr>
-                <w:color w:val="FF0000"/>
-                <w:sz w:val="20"/>
-                <w:szCs w:val="20"/>
-              </w:rPr>
-            </w:pPr>
-            <w:r>
-              <w:rPr>
-                <w:color w:val="FF0000"/>
+                <w:color w:val="auto"/>
+                <w:sz w:val="20"/>
+                <w:szCs w:val="20"/>
+              </w:rPr>
+            </w:pPr>
+            <w:r>
+              <w:rPr>
+                <w:color w:val="auto"/>
                 <w:sz w:val="20"/>
                 <w:szCs w:val="20"/>
               </w:rPr>
@@ -25482,6 +24954,7 @@
       </w:r>
       <w:bookmarkEnd w:id="14"/>
     </w:p>
+    <w:p/>
     <w:p>
       <w:pPr>
         <w:pStyle w:val="Default"/>
@@ -25497,10 +24970,10 @@
           <w:noProof/>
         </w:rPr>
         <w:drawing>
-          <wp:inline distT="0" distB="0" distL="0" distR="0" wp14:anchorId="1D9AC71F" wp14:editId="2FB80249">
-            <wp:extent cx="5759450" cy="3108960"/>
+          <wp:inline distT="0" distB="0" distL="0" distR="0" wp14:anchorId="661F16E4" wp14:editId="2468E7DD">
+            <wp:extent cx="5759450" cy="3108325"/>
             <wp:effectExtent l="0" t="0" r="0" b="0"/>
-            <wp:docPr id="2" name="Grafik 2"/>
+            <wp:docPr id="7" name="Grafik 7"/>
             <wp:cNvGraphicFramePr>
               <a:graphicFrameLocks xmlns:a="http://schemas.openxmlformats.org/drawingml/2006/main" noChangeAspect="1"/>
             </wp:cNvGraphicFramePr>
@@ -25508,7 +24981,7 @@
               <a:graphicData uri="http://schemas.openxmlformats.org/drawingml/2006/picture">
                 <pic:pic xmlns:pic="http://schemas.openxmlformats.org/drawingml/2006/picture">
                   <pic:nvPicPr>
-                    <pic:cNvPr id="0" name="Picture 1"/>
+                    <pic:cNvPr id="0" name="Picture 7"/>
                     <pic:cNvPicPr>
                       <a:picLocks noChangeAspect="1" noChangeArrowheads="1"/>
                     </pic:cNvPicPr>
@@ -25529,7 +25002,7 @@
                   <pic:spPr bwMode="auto">
                     <a:xfrm>
                       <a:off x="0" y="0"/>
-                      <a:ext cx="5759450" cy="3108960"/>
+                      <a:ext cx="5759450" cy="3108325"/>
                     </a:xfrm>
                     <a:prstGeom prst="rect">
                       <a:avLst/>
@@ -25570,6 +25043,28 @@
     </w:p>
     <w:p>
       <w:pPr>
+        <w:pStyle w:val="Default"/>
+        <w:jc w:val="both"/>
+        <w:rPr>
+          <w:color w:val="333399"/>
+          <w:sz w:val="20"/>
+          <w:szCs w:val="20"/>
+        </w:rPr>
+      </w:pPr>
+    </w:p>
+    <w:p>
+      <w:pPr>
+        <w:pStyle w:val="Default"/>
+        <w:jc w:val="both"/>
+        <w:rPr>
+          <w:color w:val="333399"/>
+          <w:sz w:val="20"/>
+          <w:szCs w:val="20"/>
+        </w:rPr>
+      </w:pPr>
+    </w:p>
+    <w:p>
+      <w:pPr>
         <w:pStyle w:val="berschrift1"/>
       </w:pPr>
       <w:r>
@@ -25584,309 +25079,6 @@
     </w:p>
     <w:p>
       <w:pPr>
-        <w:pStyle w:val="VMBeschreibung"/>
-        <w:rPr>
-          <w:color w:val="333399"/>
-        </w:rPr>
-      </w:pPr>
-    </w:p>
-    <w:p>
-      <w:pPr>
-        <w:pStyle w:val="VMBeschreibung"/>
-        <w:rPr>
-          <w:color w:val="333399"/>
-        </w:rPr>
-      </w:pPr>
-      <w:r>
-        <w:rPr>
-          <w:color w:val="333399"/>
-        </w:rPr>
-        <w:t>Nicht-funktionale Anforderungen beschreiben Anforderungen an das System, die nicht-fachlicher Natur sind, jedoch entscheidend zur Anwendbarkeit des Systems beitragen. Sie definieren beispielsweise Qualitätsanforderungen, Sicherheitsanforderungen oder Performanceanforderungen.</w:t>
-      </w:r>
-    </w:p>
-    <w:p>
-      <w:pPr>
-        <w:pStyle w:val="VMBeschreibung"/>
-        <w:rPr>
-          <w:color w:val="333399"/>
-        </w:rPr>
-      </w:pPr>
-      <w:r>
-        <w:rPr>
-          <w:color w:val="333399"/>
-        </w:rPr>
-        <w:t>Nicht-</w:t>
-      </w:r>
-      <w:r>
-        <w:rPr>
-          <w:color w:val="333399"/>
-        </w:rPr>
-        <w:t>funktionale Anforderungen definieren grundlegende Eigenschaften eines Systems, die im Architekturentwurf berücksichtigt werden müssen. Sie können zur Abschätzung der Entwicklungskosten herangezogen werden und sollten, soweit möglich, messbar beschrieben sein.</w:t>
-      </w:r>
-    </w:p>
-    <w:p>
-      <w:pPr>
-        <w:pStyle w:val="VMBeschreibung"/>
-        <w:rPr>
-          <w:color w:val="333399"/>
-        </w:rPr>
-      </w:pPr>
-      <w:r>
-        <w:rPr>
-          <w:color w:val="333399"/>
-        </w:rPr>
-        <w:t xml:space="preserve">Zur </w:t>
-      </w:r>
-      <w:r>
-        <w:rPr>
-          <w:color w:val="333399"/>
-        </w:rPr>
-        <w:t>einfachen Strukturierung der Anforderungen werden diejenigen Anforderungen, die nicht eindeutig zu den funktionalen Anforderungen gehören, den nicht-funktionalen Anforderungen zugeordnet.</w:t>
-      </w:r>
-    </w:p>
-    <w:p>
-      <w:pPr>
-        <w:pStyle w:val="VMBeschreibung"/>
-        <w:rPr>
-          <w:color w:val="333399"/>
-        </w:rPr>
-      </w:pPr>
-    </w:p>
-    <w:p>
-      <w:pPr>
-        <w:pStyle w:val="VMBeschreibung"/>
-        <w:rPr>
-          <w:color w:val="333399"/>
-        </w:rPr>
-      </w:pPr>
-      <w:r>
-        <w:rPr>
-          <w:color w:val="333399"/>
-        </w:rPr>
-        <w:t>Die hier verwendete Einteilung unterscheidet verschiedene Arten von Anforderungen nach dem „FURPS“-Schema (</w:t>
-      </w:r>
-      <w:r>
-        <w:rPr>
-          <w:b/>
-          <w:bCs/>
-          <w:color w:val="333399"/>
-        </w:rPr>
-        <w:t>F</w:t>
-      </w:r>
-      <w:r>
-        <w:rPr>
-          <w:color w:val="333399"/>
-        </w:rPr>
-        <w:t xml:space="preserve">unctionality, </w:t>
-      </w:r>
-      <w:r>
-        <w:rPr>
-          <w:b/>
-          <w:bCs/>
-          <w:color w:val="333399"/>
-        </w:rPr>
-        <w:t>U</w:t>
-      </w:r>
-      <w:r>
-        <w:rPr>
-          <w:color w:val="333399"/>
-        </w:rPr>
-        <w:t xml:space="preserve">sability, </w:t>
-      </w:r>
-      <w:r>
-        <w:rPr>
-          <w:b/>
-          <w:bCs/>
-          <w:color w:val="333399"/>
-        </w:rPr>
-        <w:t>R</w:t>
-      </w:r>
-      <w:r>
-        <w:rPr>
-          <w:color w:val="333399"/>
-        </w:rPr>
-        <w:t xml:space="preserve">eliability, </w:t>
-      </w:r>
-      <w:r>
-        <w:rPr>
-          <w:b/>
-          <w:bCs/>
-          <w:color w:val="333399"/>
-        </w:rPr>
-        <w:t>P</w:t>
-      </w:r>
-      <w:r>
-        <w:rPr>
-          <w:color w:val="333399"/>
-        </w:rPr>
-        <w:t xml:space="preserve">reformance, </w:t>
-      </w:r>
-      <w:r>
-        <w:rPr>
-          <w:b/>
-          <w:bCs/>
-          <w:color w:val="333399"/>
-        </w:rPr>
-        <w:t>S</w:t>
-      </w:r>
-      <w:r>
-        <w:rPr>
-          <w:color w:val="333399"/>
-        </w:rPr>
-        <w:t xml:space="preserve">upportability), das auf Hewlett-Packard zurückgeht. </w:t>
-      </w:r>
-      <w:r>
-        <w:rPr>
-          <w:color w:val="333399"/>
-        </w:rPr>
-        <w:t xml:space="preserve">Das FURPS-Schema ist </w:t>
-      </w:r>
-      <w:r>
-        <w:rPr>
-          <w:color w:val="333399"/>
-        </w:rPr>
-        <w:t xml:space="preserve">hier </w:t>
-      </w:r>
-      <w:r>
-        <w:rPr>
-          <w:color w:val="333399"/>
-        </w:rPr>
-        <w:t xml:space="preserve">noch </w:t>
-      </w:r>
-      <w:r>
-        <w:rPr>
-          <w:color w:val="333399"/>
-        </w:rPr>
-        <w:t xml:space="preserve">um die Kategorie </w:t>
-      </w:r>
-      <w:r>
-        <w:rPr>
-          <w:color w:val="333399"/>
-        </w:rPr>
-        <w:t>„Sonstige Einschränkungen“ erweitert.</w:t>
-      </w:r>
-      <w:r>
-        <w:rPr>
-          <w:color w:val="333399"/>
-        </w:rPr>
-        <w:t xml:space="preserve"> Anforderungen zur Funktionalität sind bereits im Kapitel 3 dokumentiert, in diesem Kapitel folgen lediglich </w:t>
-      </w:r>
-      <w:r>
-        <w:rPr>
-          <w:color w:val="333399"/>
-        </w:rPr>
-        <w:t>alle</w:t>
-      </w:r>
-      <w:r>
-        <w:rPr>
-          <w:color w:val="333399"/>
-        </w:rPr>
-        <w:t xml:space="preserve"> restlichen Anforderungen.</w:t>
-      </w:r>
-    </w:p>
-    <w:p>
-      <w:pPr>
-        <w:pStyle w:val="VMBeschreibung"/>
-        <w:rPr>
-          <w:color w:val="333399"/>
-        </w:rPr>
-      </w:pPr>
-    </w:p>
-    <w:p>
-      <w:pPr>
-        <w:pStyle w:val="VMBeschreibung"/>
-        <w:rPr>
-          <w:color w:val="333399"/>
-        </w:rPr>
-      </w:pPr>
-      <w:r>
-        <w:rPr>
-          <w:color w:val="333399"/>
-        </w:rPr>
-        <w:t xml:space="preserve">Bei Bedarf kann dieses Schema </w:t>
-      </w:r>
-      <w:r>
-        <w:rPr>
-          <w:color w:val="333399"/>
-        </w:rPr>
-        <w:t xml:space="preserve">zur Einteilung der Anforderungen auch durch ein anderes Schema (z.B. nach DIN ISO) ersetzt </w:t>
-      </w:r>
-      <w:r>
-        <w:rPr>
-          <w:color w:val="333399"/>
-        </w:rPr>
-        <w:t xml:space="preserve">werden – wichtig ist nur, dass bei der Erfassung der Anforderungen </w:t>
-      </w:r>
-      <w:r>
-        <w:rPr>
-          <w:color w:val="333399"/>
-        </w:rPr>
-        <w:t xml:space="preserve">überhaupt </w:t>
-      </w:r>
-      <w:r>
-        <w:rPr>
-          <w:color w:val="333399"/>
-        </w:rPr>
-        <w:t>ein erprobtes Schema verwendet wird</w:t>
-      </w:r>
-      <w:r>
-        <w:rPr>
-          <w:color w:val="333399"/>
-        </w:rPr>
-        <w:t>. Dies soll e</w:t>
-      </w:r>
-      <w:r>
-        <w:rPr>
-          <w:color w:val="333399"/>
-        </w:rPr>
-        <w:t xml:space="preserve">ine bessere Übersicht </w:t>
-      </w:r>
-      <w:r>
-        <w:rPr>
-          <w:color w:val="333399"/>
-        </w:rPr>
-        <w:t xml:space="preserve">bieten </w:t>
-      </w:r>
-      <w:r>
-        <w:rPr>
-          <w:color w:val="333399"/>
-        </w:rPr>
-        <w:t xml:space="preserve">und </w:t>
-      </w:r>
-      <w:r>
-        <w:rPr>
-          <w:color w:val="333399"/>
-        </w:rPr>
-        <w:t xml:space="preserve">dazu beitragen, dass keine </w:t>
-      </w:r>
-      <w:r>
-        <w:rPr>
-          <w:color w:val="333399"/>
-        </w:rPr>
-        <w:t>Anforde</w:t>
-      </w:r>
-      <w:r>
-        <w:rPr>
-          <w:color w:val="333399"/>
-        </w:rPr>
-        <w:t>run</w:t>
-      </w:r>
-      <w:r>
-        <w:rPr>
-          <w:color w:val="333399"/>
-        </w:rPr>
-        <w:t>gen vergessen werden</w:t>
-      </w:r>
-      <w:r>
-        <w:rPr>
-          <w:color w:val="333399"/>
-        </w:rPr>
-        <w:t>.</w:t>
-      </w:r>
-    </w:p>
-    <w:p/>
-    <w:p>
-      <w:pPr>
         <w:pStyle w:val="berschrift2"/>
       </w:pPr>
       <w:bookmarkStart w:id="16" w:name="_Toc34239369"/>
@@ -25894,98 +25086,6 @@
         <w:t>Benutzbarkeit (Usability)</w:t>
       </w:r>
       <w:bookmarkEnd w:id="16"/>
-    </w:p>
-    <w:p/>
-    <w:p>
-      <w:pPr>
-        <w:pStyle w:val="Default"/>
-        <w:jc w:val="both"/>
-        <w:rPr>
-          <w:color w:val="333399"/>
-          <w:sz w:val="20"/>
-          <w:szCs w:val="20"/>
-        </w:rPr>
-      </w:pPr>
-      <w:r>
-        <w:rPr>
-          <w:color w:val="333399"/>
-          <w:sz w:val="20"/>
-          <w:szCs w:val="20"/>
-        </w:rPr>
-        <w:t xml:space="preserve">Hier werden Anforderungen erfasst, die die </w:t>
-      </w:r>
-      <w:r>
-        <w:rPr>
-          <w:color w:val="333399"/>
-          <w:sz w:val="20"/>
-          <w:szCs w:val="20"/>
-        </w:rPr>
-        <w:t>Benutzbarkeit („usability“ = Benutzbarkeit / Benutzerfreundlichkeit</w:t>
-      </w:r>
-      <w:r>
-        <w:rPr>
-          <w:color w:val="333399"/>
-          <w:sz w:val="20"/>
-          <w:szCs w:val="20"/>
-        </w:rPr>
-        <w:t xml:space="preserve"> / Gebrauchstauglichkeit</w:t>
-      </w:r>
-      <w:r>
-        <w:rPr>
-          <w:color w:val="333399"/>
-          <w:sz w:val="20"/>
-          <w:szCs w:val="20"/>
-        </w:rPr>
-        <w:t xml:space="preserve">) des Systems </w:t>
-      </w:r>
-      <w:r>
-        <w:rPr>
-          <w:color w:val="333399"/>
-          <w:sz w:val="20"/>
-          <w:szCs w:val="20"/>
-        </w:rPr>
-        <w:t>betreffen</w:t>
-      </w:r>
-      <w:r>
-        <w:rPr>
-          <w:color w:val="333399"/>
-          <w:sz w:val="20"/>
-          <w:szCs w:val="20"/>
-        </w:rPr>
-        <w:t xml:space="preserve">. Hierzu zählen </w:t>
-      </w:r>
-      <w:r>
-        <w:rPr>
-          <w:color w:val="333399"/>
-          <w:sz w:val="20"/>
-          <w:szCs w:val="20"/>
-        </w:rPr>
-        <w:t xml:space="preserve">insbesondere </w:t>
-      </w:r>
-      <w:r>
-        <w:rPr>
-          <w:color w:val="333399"/>
-          <w:sz w:val="20"/>
-          <w:szCs w:val="20"/>
-        </w:rPr>
-        <w:t>Anforderungen zur (Software/Hardware)-Ergonomie („human factors“)</w:t>
-      </w:r>
-      <w:r>
-        <w:rPr>
-          <w:color w:val="333399"/>
-          <w:sz w:val="20"/>
-          <w:szCs w:val="20"/>
-        </w:rPr>
-        <w:t>.</w:t>
-      </w:r>
-      <w:r>
-        <w:rPr>
-          <w:color w:val="333399"/>
-          <w:sz w:val="20"/>
-          <w:szCs w:val="20"/>
-        </w:rPr>
-        <w:t xml:space="preserve"> </w:t>
-      </w:r>
     </w:p>
     <w:p/>
     <w:tbl>
@@ -26254,295 +25354,17 @@
       </w:pPr>
       <w:bookmarkStart w:id="17" w:name="_Toc34239370"/>
       <w:r>
-        <w:t>Zuverlässigkeit (Reliability)</w:t>
+        <w:t>Zuverlässigkeit (</w:t>
+      </w:r>
+      <w:proofErr w:type="spellStart"/>
+      <w:r>
+        <w:t>Reliability</w:t>
+      </w:r>
+      <w:proofErr w:type="spellEnd"/>
+      <w:r>
+        <w:t>)</w:t>
       </w:r>
       <w:bookmarkEnd w:id="17"/>
-    </w:p>
-    <w:p/>
-    <w:p>
-      <w:pPr>
-        <w:rPr>
-          <w:color w:val="333399"/>
-          <w:sz w:val="20"/>
-          <w:szCs w:val="20"/>
-        </w:rPr>
-      </w:pPr>
-      <w:r>
-        <w:rPr>
-          <w:color w:val="333399"/>
-          <w:sz w:val="20"/>
-          <w:szCs w:val="20"/>
-        </w:rPr>
-        <w:t xml:space="preserve">Hier werden Anforderungen erfasst, die </w:t>
-      </w:r>
-      <w:r>
-        <w:rPr>
-          <w:color w:val="333399"/>
-          <w:sz w:val="20"/>
-          <w:szCs w:val="20"/>
-        </w:rPr>
-        <w:t xml:space="preserve">die Zuverlässigkeit („reliability“ = Zuverlässigkeit) des Systems </w:t>
-      </w:r>
-      <w:r>
-        <w:rPr>
-          <w:color w:val="333399"/>
-          <w:sz w:val="20"/>
-          <w:szCs w:val="20"/>
-        </w:rPr>
-        <w:t>betreffen</w:t>
-      </w:r>
-      <w:r>
-        <w:rPr>
-          <w:color w:val="333399"/>
-          <w:sz w:val="20"/>
-          <w:szCs w:val="20"/>
-        </w:rPr>
-        <w:t xml:space="preserve">. Hierunter fallen </w:t>
-      </w:r>
-      <w:r>
-        <w:rPr>
-          <w:color w:val="333399"/>
-          <w:sz w:val="20"/>
-          <w:szCs w:val="20"/>
-        </w:rPr>
-        <w:t xml:space="preserve">insbesondere </w:t>
-      </w:r>
-      <w:r>
-        <w:rPr>
-          <w:color w:val="333399"/>
-          <w:sz w:val="20"/>
-          <w:szCs w:val="20"/>
-        </w:rPr>
-        <w:t>Anforderungen an die Wiederherstellbarkeit („recoverability“) und die Verfügbarkeit („availabilty“) des Systems. Die Wiederherstellbarkeit betrifft die Fähigkeit, bei Ausfall oder Störung das Leistungsniveau wieder zu erreichen und betroffene Daten wieder zu gewinnen. Eine Kenngröße in diesem Zusammenhang ist MTTR („</w:t>
-      </w:r>
-      <w:r>
-        <w:rPr>
-          <w:b/>
-          <w:bCs/>
-          <w:color w:val="333399"/>
-          <w:sz w:val="20"/>
-          <w:szCs w:val="20"/>
-        </w:rPr>
-        <w:t>m</w:t>
-      </w:r>
-      <w:r>
-        <w:rPr>
-          <w:color w:val="333399"/>
-          <w:sz w:val="20"/>
-          <w:szCs w:val="20"/>
-        </w:rPr>
-        <w:t xml:space="preserve">ean </w:t>
-      </w:r>
-      <w:r>
-        <w:rPr>
-          <w:b/>
-          <w:bCs/>
-          <w:color w:val="333399"/>
-          <w:sz w:val="20"/>
-          <w:szCs w:val="20"/>
-        </w:rPr>
-        <w:t>t</w:t>
-      </w:r>
-      <w:r>
-        <w:rPr>
-          <w:color w:val="333399"/>
-          <w:sz w:val="20"/>
-          <w:szCs w:val="20"/>
-        </w:rPr>
-        <w:t xml:space="preserve">ime </w:t>
-      </w:r>
-      <w:r>
-        <w:rPr>
-          <w:b/>
-          <w:bCs/>
-          <w:color w:val="333399"/>
-          <w:sz w:val="20"/>
-          <w:szCs w:val="20"/>
-        </w:rPr>
-        <w:t>t</w:t>
-      </w:r>
-      <w:r>
-        <w:rPr>
-          <w:color w:val="333399"/>
-          <w:sz w:val="20"/>
-          <w:szCs w:val="20"/>
-        </w:rPr>
-        <w:t xml:space="preserve">o </w:t>
-      </w:r>
-      <w:r>
-        <w:rPr>
-          <w:b/>
-          <w:bCs/>
-          <w:color w:val="333399"/>
-          <w:sz w:val="20"/>
-          <w:szCs w:val="20"/>
-        </w:rPr>
-        <w:t>r</w:t>
-      </w:r>
-      <w:r>
-        <w:rPr>
-          <w:color w:val="333399"/>
-          <w:sz w:val="20"/>
-          <w:szCs w:val="20"/>
-        </w:rPr>
-        <w:t xml:space="preserve">epair“), die die mittlere Zeit bis zur Wiederinbetriebnahme des Systems bei einem Ausfall angibt. Die Verfügbarkeit kann als Verhältnis zwischen der Zeit, in der das System funktionsfähig ist, und der Gesamtzeit angegeben werden: </w:t>
-      </w:r>
-    </w:p>
-    <w:p>
-      <w:pPr>
-        <w:jc w:val="center"/>
-        <w:rPr>
-          <w:color w:val="333399"/>
-          <w:sz w:val="20"/>
-          <w:szCs w:val="20"/>
-        </w:rPr>
-      </w:pPr>
-    </w:p>
-    <w:p>
-      <w:pPr>
-        <w:jc w:val="center"/>
-        <w:rPr>
-          <w:color w:val="333399"/>
-          <w:sz w:val="20"/>
-          <w:szCs w:val="20"/>
-          <w:lang w:val="en-GB"/>
-        </w:rPr>
-      </w:pPr>
-      <w:r>
-        <w:rPr>
-          <w:color w:val="333399"/>
-          <w:sz w:val="20"/>
-          <w:szCs w:val="20"/>
-          <w:lang w:val="en-GB"/>
-        </w:rPr>
-        <w:t>V=MTBF / (MTBF+MTTR)</w:t>
-      </w:r>
-    </w:p>
-    <w:p>
-      <w:pPr>
-        <w:rPr>
-          <w:color w:val="333399"/>
-          <w:sz w:val="20"/>
-          <w:szCs w:val="20"/>
-          <w:lang w:val="en-GB"/>
-        </w:rPr>
-      </w:pPr>
-    </w:p>
-    <w:p>
-      <w:pPr>
-        <w:rPr>
-          <w:color w:val="333399"/>
-          <w:sz w:val="20"/>
-          <w:szCs w:val="20"/>
-          <w:lang w:val="en-GB"/>
-        </w:rPr>
-      </w:pPr>
-      <w:r>
-        <w:rPr>
-          <w:color w:val="333399"/>
-          <w:sz w:val="20"/>
-          <w:szCs w:val="20"/>
-          <w:lang w:val="en-GB"/>
-        </w:rPr>
-        <w:t xml:space="preserve">MTTR: mean time to repair (s.o.) </w:t>
-      </w:r>
-    </w:p>
-    <w:p>
-      <w:pPr>
-        <w:rPr>
-          <w:color w:val="333399"/>
-          <w:sz w:val="20"/>
-          <w:szCs w:val="20"/>
-        </w:rPr>
-      </w:pPr>
-      <w:r>
-        <w:rPr>
-          <w:color w:val="333399"/>
-          <w:sz w:val="20"/>
-          <w:szCs w:val="20"/>
-        </w:rPr>
-        <w:t xml:space="preserve">MTBF: </w:t>
-      </w:r>
-      <w:r>
-        <w:rPr>
-          <w:b/>
-          <w:bCs/>
-          <w:color w:val="333399"/>
-          <w:sz w:val="20"/>
-          <w:szCs w:val="20"/>
-        </w:rPr>
-        <w:t>m</w:t>
-      </w:r>
-      <w:r>
-        <w:rPr>
-          <w:color w:val="333399"/>
-          <w:sz w:val="20"/>
-          <w:szCs w:val="20"/>
-        </w:rPr>
-        <w:t xml:space="preserve">ean </w:t>
-      </w:r>
-      <w:r>
-        <w:rPr>
-          <w:b/>
-          <w:bCs/>
-          <w:color w:val="333399"/>
-          <w:sz w:val="20"/>
-          <w:szCs w:val="20"/>
-        </w:rPr>
-        <w:t>t</w:t>
-      </w:r>
-      <w:r>
-        <w:rPr>
-          <w:color w:val="333399"/>
-          <w:sz w:val="20"/>
-          <w:szCs w:val="20"/>
-        </w:rPr>
-        <w:t xml:space="preserve">ime </w:t>
-      </w:r>
-      <w:r>
-        <w:rPr>
-          <w:b/>
-          <w:bCs/>
-          <w:color w:val="333399"/>
-          <w:sz w:val="20"/>
-          <w:szCs w:val="20"/>
-        </w:rPr>
-        <w:t>b</w:t>
-      </w:r>
-      <w:r>
-        <w:rPr>
-          <w:color w:val="333399"/>
-          <w:sz w:val="20"/>
-          <w:szCs w:val="20"/>
-        </w:rPr>
-        <w:t xml:space="preserve">etween </w:t>
-      </w:r>
-      <w:r>
-        <w:rPr>
-          <w:b/>
-          <w:bCs/>
-          <w:color w:val="333399"/>
-          <w:sz w:val="20"/>
-          <w:szCs w:val="20"/>
-        </w:rPr>
-        <w:t>f</w:t>
-      </w:r>
-      <w:r>
-        <w:rPr>
-          <w:color w:val="333399"/>
-          <w:sz w:val="20"/>
-          <w:szCs w:val="20"/>
-        </w:rPr>
-        <w:t>ailures (also die mittlere Zeit zwischen zwei Ausfä</w:t>
-      </w:r>
-      <w:r>
-        <w:rPr>
-          <w:color w:val="333399"/>
-          <w:sz w:val="20"/>
-          <w:szCs w:val="20"/>
-        </w:rPr>
-        <w:t>llen)</w:t>
-      </w:r>
     </w:p>
     <w:p>
       <w:pPr>
@@ -26818,6 +25640,156 @@
           </w:p>
         </w:tc>
       </w:tr>
+      <w:tr>
+        <w:tc>
+          <w:tcPr>
+            <w:tcW w:w="914" w:type="dxa"/>
+            <w:tcBorders>
+              <w:top w:val="single" w:sz="4" w:space="0" w:color="auto"/>
+              <w:left w:val="single" w:sz="4" w:space="0" w:color="auto"/>
+              <w:bottom w:val="single" w:sz="4" w:space="0" w:color="auto"/>
+              <w:right w:val="single" w:sz="4" w:space="0" w:color="auto"/>
+            </w:tcBorders>
+            <w:hideMark/>
+          </w:tcPr>
+          <w:p>
+            <w:pPr>
+              <w:rPr>
+                <w:sz w:val="20"/>
+                <w:szCs w:val="20"/>
+              </w:rPr>
+            </w:pPr>
+            <w:r>
+              <w:rPr>
+                <w:sz w:val="20"/>
+                <w:szCs w:val="20"/>
+              </w:rPr>
+              <w:t>RR-004</w:t>
+            </w:r>
+          </w:p>
+        </w:tc>
+        <w:tc>
+          <w:tcPr>
+            <w:tcW w:w="6423" w:type="dxa"/>
+            <w:tcBorders>
+              <w:top w:val="single" w:sz="4" w:space="0" w:color="auto"/>
+              <w:left w:val="single" w:sz="4" w:space="0" w:color="auto"/>
+              <w:bottom w:val="single" w:sz="4" w:space="0" w:color="auto"/>
+              <w:right w:val="single" w:sz="4" w:space="0" w:color="auto"/>
+            </w:tcBorders>
+            <w:hideMark/>
+          </w:tcPr>
+          <w:p>
+            <w:pPr>
+              <w:rPr>
+                <w:sz w:val="20"/>
+                <w:szCs w:val="20"/>
+              </w:rPr>
+            </w:pPr>
+            <w:r>
+              <w:rPr>
+                <w:sz w:val="20"/>
+                <w:szCs w:val="20"/>
+              </w:rPr>
+              <w:t>Das System soll den Benutzer informieren, wenn die Verbindung instabil ist oder abgebrochen wird.</w:t>
+            </w:r>
+          </w:p>
+        </w:tc>
+        <w:tc>
+          <w:tcPr>
+            <w:tcW w:w="1685" w:type="dxa"/>
+            <w:tcBorders>
+              <w:top w:val="single" w:sz="4" w:space="0" w:color="auto"/>
+              <w:left w:val="single" w:sz="4" w:space="0" w:color="auto"/>
+              <w:bottom w:val="single" w:sz="4" w:space="0" w:color="auto"/>
+              <w:right w:val="single" w:sz="4" w:space="0" w:color="auto"/>
+            </w:tcBorders>
+          </w:tcPr>
+          <w:p>
+            <w:pPr>
+              <w:rPr>
+                <w:sz w:val="20"/>
+                <w:szCs w:val="20"/>
+              </w:rPr>
+            </w:pPr>
+          </w:p>
+        </w:tc>
+      </w:tr>
+      <w:tr>
+        <w:tc>
+          <w:tcPr>
+            <w:tcW w:w="914" w:type="dxa"/>
+            <w:tcBorders>
+              <w:top w:val="single" w:sz="4" w:space="0" w:color="auto"/>
+              <w:left w:val="single" w:sz="4" w:space="0" w:color="auto"/>
+              <w:bottom w:val="single" w:sz="4" w:space="0" w:color="auto"/>
+              <w:right w:val="single" w:sz="4" w:space="0" w:color="auto"/>
+            </w:tcBorders>
+            <w:hideMark/>
+          </w:tcPr>
+          <w:p>
+            <w:pPr>
+              <w:rPr>
+                <w:sz w:val="20"/>
+                <w:szCs w:val="20"/>
+              </w:rPr>
+            </w:pPr>
+            <w:r>
+              <w:rPr>
+                <w:sz w:val="20"/>
+                <w:szCs w:val="20"/>
+              </w:rPr>
+              <w:t>RR-005</w:t>
+            </w:r>
+          </w:p>
+        </w:tc>
+        <w:tc>
+          <w:tcPr>
+            <w:tcW w:w="6423" w:type="dxa"/>
+            <w:tcBorders>
+              <w:top w:val="single" w:sz="4" w:space="0" w:color="auto"/>
+              <w:left w:val="single" w:sz="4" w:space="0" w:color="auto"/>
+              <w:bottom w:val="single" w:sz="4" w:space="0" w:color="auto"/>
+              <w:right w:val="single" w:sz="4" w:space="0" w:color="auto"/>
+            </w:tcBorders>
+            <w:hideMark/>
+          </w:tcPr>
+          <w:p>
+            <w:pPr>
+              <w:rPr>
+                <w:sz w:val="20"/>
+                <w:szCs w:val="20"/>
+              </w:rPr>
+            </w:pPr>
+            <w:r>
+              <w:rPr>
+                <w:sz w:val="20"/>
+                <w:szCs w:val="20"/>
+              </w:rPr>
+              <w:t>Das System soll bei einem Verbindungsabbruch eine Möglichkeit zum erneuten Verbindungsaufbau bieten.</w:t>
+            </w:r>
+          </w:p>
+        </w:tc>
+        <w:tc>
+          <w:tcPr>
+            <w:tcW w:w="1685" w:type="dxa"/>
+            <w:tcBorders>
+              <w:top w:val="single" w:sz="4" w:space="0" w:color="auto"/>
+              <w:left w:val="single" w:sz="4" w:space="0" w:color="auto"/>
+              <w:bottom w:val="single" w:sz="4" w:space="0" w:color="auto"/>
+              <w:right w:val="single" w:sz="4" w:space="0" w:color="auto"/>
+            </w:tcBorders>
+          </w:tcPr>
+          <w:p>
+            <w:pPr>
+              <w:rPr>
+                <w:sz w:val="20"/>
+                <w:szCs w:val="20"/>
+              </w:rPr>
+            </w:pPr>
+          </w:p>
+        </w:tc>
+      </w:tr>
     </w:tbl>
     <w:p/>
     <w:p>
@@ -26829,56 +25801,6 @@
         <w:t>Leistung (Performance)</w:t>
       </w:r>
       <w:bookmarkEnd w:id="18"/>
-    </w:p>
-    <w:p/>
-    <w:p>
-      <w:pPr>
-        <w:rPr>
-          <w:color w:val="333399"/>
-          <w:sz w:val="20"/>
-          <w:szCs w:val="20"/>
-        </w:rPr>
-      </w:pPr>
-      <w:r>
-        <w:rPr>
-          <w:color w:val="333399"/>
-          <w:sz w:val="20"/>
-          <w:szCs w:val="20"/>
-        </w:rPr>
-        <w:t xml:space="preserve">Hierunter fallen Anforderungen an die Leistung („performance“) des Systems. Die Anforderungen beziehen sich </w:t>
-      </w:r>
-      <w:r>
-        <w:rPr>
-          <w:color w:val="333399"/>
-          <w:sz w:val="20"/>
-          <w:szCs w:val="20"/>
-        </w:rPr>
-        <w:t xml:space="preserve">insbesondere </w:t>
-      </w:r>
-      <w:r>
-        <w:rPr>
-          <w:color w:val="333399"/>
-          <w:sz w:val="20"/>
-          <w:szCs w:val="20"/>
-        </w:rPr>
-        <w:t>auf das Zeitverhalten (Ausführungsgeschwindigkeit, Antwortzeiten, Durchsatz) sowie auf das Verbrauchsverhalten (Anzahl der belegten Betriebsmittel und Dauer der</w:t>
-      </w:r>
-      <w:r>
-        <w:rPr>
-          <w:color w:val="333399"/>
-          <w:sz w:val="20"/>
-          <w:szCs w:val="20"/>
-        </w:rPr>
-        <w:t xml:space="preserve"> Betriebsmittelbelegung</w:t>
-      </w:r>
-      <w:r>
-        <w:rPr>
-          <w:color w:val="333399"/>
-          <w:sz w:val="20"/>
-          <w:szCs w:val="20"/>
-        </w:rPr>
-        <w:t>).</w:t>
-      </w:r>
     </w:p>
     <w:p>
       <w:pPr>
@@ -27117,63 +26039,15 @@
       <w:r>
         <w:t>Unterstützbarkeit (</w:t>
       </w:r>
+      <w:proofErr w:type="spellStart"/>
       <w:r>
         <w:t>Supportability</w:t>
       </w:r>
+      <w:proofErr w:type="spellEnd"/>
       <w:r>
         <w:t>)</w:t>
       </w:r>
       <w:bookmarkEnd w:id="19"/>
-    </w:p>
-    <w:p/>
-    <w:p>
-      <w:pPr>
-        <w:rPr>
-          <w:color w:val="333399"/>
-          <w:sz w:val="20"/>
-          <w:szCs w:val="20"/>
-        </w:rPr>
-      </w:pPr>
-      <w:r>
-        <w:rPr>
-          <w:color w:val="333399"/>
-          <w:sz w:val="20"/>
-          <w:szCs w:val="20"/>
-        </w:rPr>
-        <w:t>Hierunter fallen Anforderungen, die Bereiche wie Anpassbarkeit („adaptability“), Testbarkeit („testability“), Wartbarkeit („maintainability“), Erweiterbarkeit („extensibility“), Lokalisierbarkeit („localizability“</w:t>
-      </w:r>
-      <w:r>
-        <w:rPr>
-          <w:color w:val="333399"/>
-          <w:sz w:val="20"/>
-          <w:szCs w:val="20"/>
-        </w:rPr>
-        <w:t xml:space="preserve"> = Anpassbarkeit an verschiedene Sprach- und Kult</w:t>
-      </w:r>
-      <w:r>
-        <w:rPr>
-          <w:color w:val="333399"/>
-          <w:sz w:val="20"/>
-          <w:szCs w:val="20"/>
-        </w:rPr>
-        <w:t>u</w:t>
-      </w:r>
-      <w:r>
-        <w:rPr>
-          <w:color w:val="333399"/>
-          <w:sz w:val="20"/>
-          <w:szCs w:val="20"/>
-        </w:rPr>
-        <w:t>rräume</w:t>
-      </w:r>
-      <w:r>
-        <w:rPr>
-          <w:color w:val="333399"/>
-          <w:sz w:val="20"/>
-          <w:szCs w:val="20"/>
-        </w:rPr>
-        <w:t>) betreffen.</w:t>
-      </w:r>
     </w:p>
     <w:p>
       <w:pPr>
@@ -27458,61 +26332,7 @@
     </w:p>
     <w:p>
       <w:pPr>
-        <w:rPr>
-          <w:color w:val="333399"/>
-          <w:sz w:val="20"/>
-          <w:szCs w:val="20"/>
-        </w:rPr>
-      </w:pPr>
-      <w:r>
-        <w:rPr>
-          <w:color w:val="333399"/>
-          <w:sz w:val="20"/>
-          <w:szCs w:val="20"/>
-        </w:rPr>
-        <w:t xml:space="preserve">In manchen Fällen können von vorneherein Einschränkungen („constraints“) für Entwurf, Implementierung, Schnittstellen und Hardware des geplanten Systems bestehen, die ebenfalls als Anforderungen zu berücksichtigen sind und das bisherige „FURPS“-Schema zu „FURPS+“ </w:t>
-      </w:r>
-      <w:r>
-        <w:rPr>
-          <w:color w:val="333399"/>
-          <w:sz w:val="20"/>
-          <w:szCs w:val="20"/>
-        </w:rPr>
-        <w:t>(</w:t>
-      </w:r>
-      <w:r>
-        <w:rPr>
-          <w:color w:val="333399"/>
-          <w:sz w:val="20"/>
-          <w:szCs w:val="20"/>
-        </w:rPr>
-        <w:t xml:space="preserve">vgl. </w:t>
-      </w:r>
-      <w:r>
-        <w:rPr>
-          <w:color w:val="333399"/>
-          <w:sz w:val="20"/>
-          <w:szCs w:val="20"/>
-        </w:rPr>
-        <w:t xml:space="preserve">[Lar], S. 88) </w:t>
-      </w:r>
-      <w:r>
-        <w:rPr>
-          <w:color w:val="333399"/>
-          <w:sz w:val="20"/>
-          <w:szCs w:val="20"/>
-        </w:rPr>
-        <w:t>erweitern.</w:t>
-      </w:r>
-    </w:p>
-    <w:p>
-      <w:pPr>
         <w:pStyle w:val="berschrift3"/>
-        <w:tabs>
-          <w:tab w:val="clear" w:pos="1080"/>
-          <w:tab w:val="num" w:pos="720"/>
-        </w:tabs>
-        <w:ind w:left="720"/>
         <w:rPr>
           <w:b w:val="0"/>
           <w:bCs w:val="0"/>
@@ -27526,7 +26346,11 @@
         <w:t>Schnittstellen</w:t>
       </w:r>
     </w:p>
-    <w:p/>
+    <w:p>
+      <w:pPr>
+        <w:ind w:left="360"/>
+      </w:pPr>
+    </w:p>
     <w:p>
       <w:pPr>
         <w:pStyle w:val="Listenabsatz"/>
@@ -27534,6 +26358,7 @@
           <w:ilvl w:val="1"/>
           <w:numId w:val="16"/>
         </w:numPr>
+        <w:ind w:left="1440"/>
         <w:rPr>
           <w:sz w:val="20"/>
           <w:szCs w:val="20"/>
@@ -27554,6 +26379,7 @@
           <w:ilvl w:val="1"/>
           <w:numId w:val="16"/>
         </w:numPr>
+        <w:ind w:left="1440"/>
         <w:rPr>
           <w:sz w:val="20"/>
           <w:szCs w:val="20"/>
@@ -27570,11 +26396,6 @@
     <w:p>
       <w:pPr>
         <w:pStyle w:val="berschrift3"/>
-        <w:tabs>
-          <w:tab w:val="clear" w:pos="1080"/>
-          <w:tab w:val="num" w:pos="720"/>
-        </w:tabs>
-        <w:ind w:left="720"/>
         <w:rPr>
           <w:b w:val="0"/>
           <w:bCs w:val="0"/>
@@ -27588,7 +26409,11 @@
         <w:t>Implementierung</w:t>
       </w:r>
     </w:p>
-    <w:p/>
+    <w:p>
+      <w:pPr>
+        <w:ind w:left="360"/>
+      </w:pPr>
+    </w:p>
     <w:p>
       <w:pPr>
         <w:pStyle w:val="Listenabsatz"/>
@@ -27596,6 +26421,7 @@
           <w:ilvl w:val="1"/>
           <w:numId w:val="16"/>
         </w:numPr>
+        <w:ind w:left="1440"/>
         <w:rPr>
           <w:sz w:val="20"/>
           <w:szCs w:val="20"/>
@@ -27606,6 +26432,7 @@
           <w:sz w:val="20"/>
           <w:szCs w:val="20"/>
         </w:rPr>
+        <w:lastRenderedPageBreak/>
         <w:t xml:space="preserve">Zielumgebung: Das Programm soll im Softwarelabor mit den vorgegebenen Softwareversionen ausführbar sein. </w:t>
       </w:r>
     </w:p>
@@ -27616,6 +26443,7 @@
           <w:ilvl w:val="1"/>
           <w:numId w:val="16"/>
         </w:numPr>
+        <w:ind w:left="1440"/>
         <w:rPr>
           <w:sz w:val="20"/>
           <w:szCs w:val="20"/>
@@ -27639,11 +26467,6 @@
     <w:p>
       <w:pPr>
         <w:pStyle w:val="berschrift3"/>
-        <w:tabs>
-          <w:tab w:val="clear" w:pos="1080"/>
-          <w:tab w:val="num" w:pos="720"/>
-        </w:tabs>
-        <w:ind w:left="720"/>
         <w:rPr>
           <w:b w:val="0"/>
           <w:bCs w:val="0"/>
@@ -27659,7 +26482,7 @@
     </w:p>
     <w:p>
       <w:pPr>
-        <w:ind w:left="709"/>
+        <w:ind w:left="1069"/>
         <w:rPr>
           <w:sz w:val="20"/>
           <w:szCs w:val="20"/>
@@ -27668,7 +26491,7 @@
     </w:p>
     <w:p>
       <w:pPr>
-        <w:ind w:left="709"/>
+        <w:ind w:left="1069"/>
         <w:rPr>
           <w:sz w:val="20"/>
           <w:szCs w:val="20"/>
@@ -27679,12 +26502,22 @@
           <w:sz w:val="20"/>
           <w:szCs w:val="20"/>
         </w:rPr>
-        <w:t>Entfällt hier</w:t>
+        <w:t>Der Entwurf entfällt an dieser Stelle!</w:t>
       </w:r>
     </w:p>
     <w:p/>
     <w:p/>
     <w:p/>
+    <w:p>
+      <w:pPr>
+        <w:pStyle w:val="berschrift1"/>
+        <w:numPr>
+          <w:ilvl w:val="0"/>
+          <w:numId w:val="0"/>
+        </w:numPr>
+        <w:ind w:left="792"/>
+      </w:pPr>
+    </w:p>
     <w:p>
       <w:pPr>
         <w:pStyle w:val="berschrift1"/>
@@ -27704,82 +26537,6 @@
     </w:p>
     <w:p>
       <w:pPr>
-        <w:pStyle w:val="VMBeschreibung"/>
-        <w:rPr>
-          <w:color w:val="333399"/>
-        </w:rPr>
-      </w:pPr>
-      <w:r>
-        <w:rPr>
-          <w:color w:val="333399"/>
-        </w:rPr>
-        <w:t>Für sicherheitskritische Systeme werden in diesem Thema Vorgaben für die Behandlung der Systemsicherheit festgelegt. Es wird aufgezeigt, welche Risiken im Rahmen des Systembetriebs bestehen, welche Schäden, oder auch welche Klassen von Schäden, mit welcher Wahrscheinlichkeit auftreten können und inwieweit das Eintreten eines Schadensfalls toleriert wird bzw. nicht mehr akzeptabel ist.</w:t>
-      </w:r>
-    </w:p>
-    <w:p>
-      <w:pPr>
-        <w:pStyle w:val="VMBeschreibung"/>
-        <w:rPr>
-          <w:color w:val="333399"/>
-        </w:rPr>
-      </w:pPr>
-      <w:r>
-        <w:rPr>
-          <w:color w:val="333399"/>
-        </w:rPr>
-        <w:t xml:space="preserve">Die </w:t>
-      </w:r>
-      <w:r>
-        <w:rPr>
-          <w:color w:val="333399"/>
-        </w:rPr>
-        <w:t>Risikoakzeptanz für die identifizierten möglichen Schadensfälle wird beispielsweise in Form einer Risikoakzeptanzmatrix dokumentiert. Die Matrix ist eine Vorgabe des Auftraggebers, in der er festlegt, bei welcher Schadensklasse und welcher Eintrittswahrscheinlichkeit er welche Risikoklasse akzeptiert.</w:t>
-      </w:r>
-    </w:p>
-    <w:p>
-      <w:pPr>
-        <w:pStyle w:val="VMBeschreibung"/>
-        <w:rPr>
-          <w:color w:val="333399"/>
-        </w:rPr>
-      </w:pPr>
-    </w:p>
-    <w:p>
-      <w:pPr>
-        <w:pStyle w:val="VMBeschreibung"/>
-        <w:rPr>
-          <w:color w:val="333399"/>
-        </w:rPr>
-      </w:pPr>
-      <w:r>
-        <w:rPr>
-          <w:color w:val="333399"/>
-        </w:rPr>
-        <w:t xml:space="preserve">Bei </w:t>
-      </w:r>
-      <w:r>
-        <w:rPr>
-          <w:color w:val="333399"/>
-        </w:rPr>
-        <w:t xml:space="preserve">vielen </w:t>
-      </w:r>
-      <w:r>
-        <w:rPr>
-          <w:color w:val="333399"/>
-        </w:rPr>
-        <w:t>Aufgabenstellungen in der Veranstaltung „Software-Projekte“ kann dieses Thema weggelassen werden.</w:t>
-      </w:r>
-    </w:p>
-    <w:p>
-      <w:pPr>
-        <w:pStyle w:val="VMBeschreibung"/>
-        <w:rPr>
-          <w:color w:val="333399"/>
-        </w:rPr>
-      </w:pPr>
-    </w:p>
-    <w:p>
-      <w:pPr>
         <w:spacing w:before="120"/>
         <w:rPr>
           <w:sz w:val="20"/>
@@ -27813,66 +26570,6 @@
         <w:t>Skizze der Gesamtsystemarchitektur</w:t>
       </w:r>
       <w:bookmarkEnd w:id="22"/>
-    </w:p>
-    <w:p>
-      <w:pPr>
-        <w:pStyle w:val="VMBeschreibung"/>
-        <w:rPr>
-          <w:color w:val="333399"/>
-        </w:rPr>
-      </w:pPr>
-      <w:r>
-        <w:rPr>
-          <w:color w:val="333399"/>
-        </w:rPr>
-        <w:t>Das reine Aufstellen von Anwenderanforderungen ohne Überlegungen zu möglichen Lösungsräumen birgt die große Gefahr, unrealistische Anwenderanforderungen zu definieren. Für die Einordnung, Systematisierung, Kategorisierung und auch Priorisierung von Anwenderanforderungen ist ein Koordinierungsrahmen hilfreich, um die Visualisierung der Anwenderanforderungen zu erleichtern.</w:t>
-      </w:r>
-    </w:p>
-    <w:p>
-      <w:pPr>
-        <w:pStyle w:val="VMBeschreibung"/>
-        <w:rPr>
-          <w:color w:val="333399"/>
-        </w:rPr>
-      </w:pPr>
-      <w:r>
-        <w:rPr>
-          <w:color w:val="333399"/>
-        </w:rPr>
-        <w:t xml:space="preserve">Diese </w:t>
-      </w:r>
-      <w:r>
-        <w:rPr>
-          <w:color w:val="333399"/>
-        </w:rPr>
-        <w:t>Aufgabe kann eine Gesamtsystemarchitektur leisten, die die Sichtweise des Anwenders repräsentiert und nicht die technische Sichtweise des Systemanalytikers beziehungsweise des Systemarchitekten. Das heißt, es ist eine funktionale Systemarchitektur mit Einbettung in die funktionalen Abläufe von Nachbarsystemen zu erstellen. Eine technische Systemarchitektur ist in dieser frühen Phase kaum möglich.</w:t>
-      </w:r>
-    </w:p>
-    <w:p>
-      <w:pPr>
-        <w:pStyle w:val="VMBeschreibung"/>
-        <w:rPr>
-          <w:color w:val="333399"/>
-        </w:rPr>
-      </w:pPr>
-      <w:r>
-        <w:rPr>
-          <w:color w:val="333399"/>
-        </w:rPr>
-        <w:t xml:space="preserve">Des </w:t>
-      </w:r>
-      <w:r>
-        <w:rPr>
-          <w:color w:val="333399"/>
-        </w:rPr>
-        <w:t>Weiteren sind die Besonderheiten der Einsatzumgebung des neuen Systems zu beschreiben, um vor allem die Anforderungen an die Systemsicher</w:t>
-      </w:r>
-      <w:r>
-        <w:rPr>
-          <w:color w:val="333399"/>
-        </w:rPr>
-        <w:t>heit berücksichtigen zu können.</w:t>
-      </w:r>
     </w:p>
     <w:p>
       <w:pPr>
@@ -27992,42 +26689,7 @@
           <w:sz w:val="20"/>
           <w:szCs w:val="20"/>
         </w:rPr>
-        <w:t xml:space="preserve">Die folgende Tabelle enthält alle Arbeitsergebnisse, die </w:t>
-      </w:r>
-      <w:r>
-        <w:rPr>
-          <w:sz w:val="20"/>
-          <w:szCs w:val="20"/>
-        </w:rPr>
-        <w:t xml:space="preserve">in der Veranstaltung „Software-Projekte“ </w:t>
-      </w:r>
-      <w:r>
-        <w:rPr>
-          <w:sz w:val="20"/>
-          <w:szCs w:val="20"/>
-        </w:rPr>
-        <w:t>zu</w:t>
-      </w:r>
-      <w:r>
-        <w:rPr>
-          <w:sz w:val="20"/>
-          <w:szCs w:val="20"/>
-        </w:rPr>
-        <w:t xml:space="preserve"> de</w:t>
-      </w:r>
-      <w:r>
-        <w:rPr>
-          <w:sz w:val="20"/>
-          <w:szCs w:val="20"/>
-        </w:rPr>
-        <w:t>m</w:t>
-      </w:r>
-      <w:r>
-        <w:rPr>
-          <w:sz w:val="20"/>
-          <w:szCs w:val="20"/>
-        </w:rPr>
-        <w:t xml:space="preserve"> </w:t>
+        <w:t xml:space="preserve">Die folgende Tabelle enthält alle Arbeitsergebnisse, die in der Veranstaltung „Software-Projekte“ zu dem </w:t>
       </w:r>
       <w:r>
         <w:rPr>
@@ -28042,21 +26704,7 @@
           <w:sz w:val="20"/>
           <w:szCs w:val="20"/>
         </w:rPr>
-        <w:t xml:space="preserve"> zu liefernden </w:t>
-      </w:r>
-      <w:r>
-        <w:rPr>
-          <w:sz w:val="20"/>
-          <w:szCs w:val="20"/>
-        </w:rPr>
-        <w:t>„End-Produkt“ gehören</w:t>
-      </w:r>
-      <w:r>
-        <w:rPr>
-          <w:sz w:val="20"/>
-          <w:szCs w:val="20"/>
-        </w:rPr>
-        <w:t xml:space="preserve"> – für die </w:t>
+        <w:t xml:space="preserve"> zu liefernden „End-Produkt“ gehören – für die </w:t>
       </w:r>
       <w:r>
         <w:rPr>
@@ -28071,21 +26719,21 @@
           <w:sz w:val="20"/>
           <w:szCs w:val="20"/>
         </w:rPr>
-        <w:t xml:space="preserve"> von jedem Projektteilnehmer zu liefernden Ergebnisse lesen Sie bitte im Projektleitfaden bzw. im Projektkalender nach</w:t>
+        <w:t xml:space="preserve"> von jedem Projektteilnehmer </w:t>
       </w:r>
       <w:r>
         <w:rPr>
           <w:sz w:val="20"/>
           <w:szCs w:val="20"/>
         </w:rPr>
-        <w:t xml:space="preserve">. </w:t>
+        <w:t>zu liefernden Ergebnissen</w:t>
       </w:r>
       <w:r>
         <w:rPr>
           <w:sz w:val="20"/>
           <w:szCs w:val="20"/>
         </w:rPr>
-        <w:t>Die Benotung erfolgt nicht nur auf Grundlage des lauffähigen Programms, sondern bezieht die Qualität der Analyse, des Entwurfs und des Systemtests mit ein.</w:t>
+        <w:t xml:space="preserve"> lesen Sie bitte im Projektleitfaden bzw. im Projektkalender nach. Die Benotung erfolgt nicht nur auf Grundlage des lauffähigen Programms, sondern bezieht die Qualität der Analyse, des Entwurfs und des Systemtests mit ein.</w:t>
       </w:r>
     </w:p>
     <w:p>
@@ -28285,35 +26933,7 @@
                 <w:sz w:val="16"/>
                 <w:szCs w:val="16"/>
               </w:rPr>
-              <w:t>Das Dokument „</w:t>
-            </w:r>
-            <w:r>
-              <w:rPr>
-                <w:sz w:val="16"/>
-                <w:szCs w:val="16"/>
-              </w:rPr>
-              <w:t>Systemanalyse</w:t>
-            </w:r>
-            <w:r>
-              <w:rPr>
-                <w:sz w:val="16"/>
-                <w:szCs w:val="16"/>
-              </w:rPr>
-              <w:t>(XYZ)</w:t>
-            </w:r>
-            <w:r>
-              <w:rPr>
-                <w:sz w:val="16"/>
-                <w:szCs w:val="16"/>
-              </w:rPr>
-              <w:t xml:space="preserve">“ </w:t>
-            </w:r>
-            <w:r>
-              <w:rPr>
-                <w:sz w:val="16"/>
-                <w:szCs w:val="16"/>
-              </w:rPr>
-              <w:t xml:space="preserve">(also </w:t>
+              <w:t xml:space="preserve">Das Dokument „Systemanalyse_TeamC_V1.0“ (also </w:t>
             </w:r>
             <w:r>
               <w:rPr>
@@ -28328,14 +26948,7 @@
                 <w:sz w:val="16"/>
                 <w:szCs w:val="16"/>
               </w:rPr>
-              <w:t xml:space="preserve"> Dokument) </w:t>
-            </w:r>
-            <w:r>
-              <w:rPr>
-                <w:sz w:val="16"/>
-                <w:szCs w:val="16"/>
-              </w:rPr>
-              <w:t>mit funktionalen, nicht-funktionalen Anforderungen und konzeptionellem Datenmodell.</w:t>
+              <w:t xml:space="preserve"> Dokument) mit funktionalen, nicht-funktionalen Anforderungen und konzeptionellem Datenmodell.</w:t>
             </w:r>
           </w:p>
         </w:tc>
@@ -28383,14 +26996,21 @@
                 <w:sz w:val="16"/>
                 <w:szCs w:val="16"/>
               </w:rPr>
-              <w:t xml:space="preserve">Wird bei Projektbeginn mit einer </w:t>
+              <w:t xml:space="preserve">Wird bei Projektbeginn </w:t>
             </w:r>
             <w:r>
               <w:rPr>
                 <w:sz w:val="16"/>
                 <w:szCs w:val="16"/>
               </w:rPr>
-              <w:t xml:space="preserve">Überblick gebenden </w:t>
+              <w:t>mit einem Überblick</w:t>
+            </w:r>
+            <w:r>
+              <w:rPr>
+                <w:sz w:val="16"/>
+                <w:szCs w:val="16"/>
+              </w:rPr>
+              <w:t xml:space="preserve"> gebenden </w:t>
             </w:r>
             <w:r>
               <w:rPr>
@@ -28577,7 +27197,7 @@
                 <w:sz w:val="16"/>
                 <w:szCs w:val="16"/>
               </w:rPr>
-              <w:t>Das Dokument „Systementwurf(XYZ)“.</w:t>
+              <w:t>Das Dokument „Systementwurf_TeamC_V1.0“.</w:t>
             </w:r>
           </w:p>
         </w:tc>
@@ -29029,9 +27649,64 @@
     </w:p>
     <w:p>
       <w:pPr>
+        <w:spacing w:before="120"/>
+        <w:rPr>
+          <w:sz w:val="20"/>
+          <w:szCs w:val="20"/>
+        </w:rPr>
+      </w:pPr>
+    </w:p>
+    <w:p>
+      <w:pPr>
+        <w:spacing w:before="120"/>
+        <w:rPr>
+          <w:sz w:val="20"/>
+          <w:szCs w:val="20"/>
+        </w:rPr>
+      </w:pPr>
+    </w:p>
+    <w:p>
+      <w:pPr>
+        <w:spacing w:before="120"/>
+        <w:rPr>
+          <w:sz w:val="20"/>
+          <w:szCs w:val="20"/>
+        </w:rPr>
+      </w:pPr>
+    </w:p>
+    <w:p>
+      <w:pPr>
+        <w:spacing w:before="120"/>
+        <w:rPr>
+          <w:sz w:val="20"/>
+          <w:szCs w:val="20"/>
+        </w:rPr>
+      </w:pPr>
+    </w:p>
+    <w:p>
+      <w:pPr>
+        <w:spacing w:before="120"/>
+        <w:rPr>
+          <w:sz w:val="20"/>
+          <w:szCs w:val="20"/>
+        </w:rPr>
+      </w:pPr>
+    </w:p>
+    <w:p>
+      <w:pPr>
+        <w:spacing w:before="120"/>
+        <w:rPr>
+          <w:sz w:val="20"/>
+          <w:szCs w:val="20"/>
+        </w:rPr>
+      </w:pPr>
+    </w:p>
+    <w:p>
+      <w:pPr>
         <w:pStyle w:val="berschrift1"/>
       </w:pPr>
       <w:r>
+        <w:lastRenderedPageBreak/>
         <w:t xml:space="preserve"> </w:t>
       </w:r>
       <w:bookmarkStart w:id="27" w:name="_Toc34239378"/>
@@ -29206,7 +27881,6 @@
               <w:pStyle w:val="Dokumentinfos"/>
             </w:pPr>
             <w:r>
-              <w:lastRenderedPageBreak/>
               <w:t>Benutzergruppe</w:t>
             </w:r>
           </w:p>
@@ -29802,6 +28476,7 @@
               <w:pStyle w:val="Dokumentinfos"/>
             </w:pPr>
             <w:r>
+              <w:lastRenderedPageBreak/>
               <w:t>Rolle</w:t>
             </w:r>
           </w:p>
@@ -29936,7 +28611,6 @@
               <w:pStyle w:val="Dokumentinfos"/>
             </w:pPr>
             <w:r>
-              <w:lastRenderedPageBreak/>
               <w:t>Variante</w:t>
             </w:r>
           </w:p>
@@ -30296,6 +28970,7 @@
         </w:rPr>
         <w:t xml:space="preserve"> ed.</w:t>
       </w:r>
+      <w:proofErr w:type="gramStart"/>
       <w:r>
         <w:rPr>
           <w:snapToGrid w:val="0"/>
@@ -30316,6 +28991,7 @@
         </w:rPr>
         <w:t xml:space="preserve"> 2002</w:t>
       </w:r>
+      <w:proofErr w:type="gramEnd"/>
     </w:p>
     <w:p>
       <w:pPr>
@@ -30378,7 +29054,7 @@
 </file>
 
 <file path=word/endnotes.xml><?xml version="1.0" encoding="utf-8"?>
-<w:endnotes xmlns:wpc="http://schemas.microsoft.com/office/word/2010/wordprocessingCanvas" xmlns:cx="http://schemas.microsoft.com/office/drawing/2014/chartex" xmlns:cx1="http://schemas.microsoft.com/office/drawing/2015/9/8/chartex" xmlns:cx2="http://schemas.microsoft.com/office/drawing/2015/10/21/chartex" xmlns:cx3="http://schemas.microsoft.com/office/drawing/2016/5/9/chartex" xmlns:cx4="http://schemas.microsoft.com/office/drawing/2016/5/10/chartex" xmlns:cx5="http://schemas.microsoft.com/office/drawing/2016/5/11/chartex" xmlns:cx6="http://schemas.microsoft.com/office/drawing/2016/5/12/chartex" xmlns:cx7="http://schemas.microsoft.com/office/drawing/2016/5/13/chartex" xmlns:cx8="http://schemas.microsoft.com/office/drawing/2016/5/14/chartex" xmlns:mc="http://schemas.openxmlformats.org/markup-compatibility/2006" xmlns:aink="http://schemas.microsoft.com/office/drawing/2016/ink" xmlns:am3d="http://schemas.microsoft.com/office/drawing/2017/model3d" xmlns:o="urn:schemas-microsoft-com:office:office" xmlns:oel="http://schemas.microsoft.com/office/2019/extlst" xmlns:r="http://schemas.openxmlformats.org/officeDocument/2006/relationships" xmlns:m="http://schemas.openxmlformats.org/officeDocument/2006/math" xmlns:v="urn:schemas-microsoft-com:vml" xmlns:wp14="http://schemas.microsoft.com/office/word/2010/wordprocessingDrawing" xmlns:wp="http://schemas.openxmlformats.org/drawingml/2006/wordprocessingDrawing" xmlns:w10="urn:schemas-microsoft-com:office:word" xmlns:w="http://schemas.openxmlformats.org/wordprocessingml/2006/main" xmlns:w14="http://schemas.microsoft.com/office/word/2010/wordml" xmlns:w15="http://schemas.microsoft.com/office/word/2012/wordml" xmlns:w16cex="http://schemas.microsoft.com/office/word/2018/wordml/cex" xmlns:w16cid="http://schemas.microsoft.com/office/word/2016/wordml/cid" xmlns:w16="http://schemas.microsoft.com/office/word/2018/wordml" xmlns:w16sdtdh="http://schemas.microsoft.com/office/word/2020/wordml/sdtdatahash" xmlns:w16se="http://schemas.microsoft.com/office/word/2015/wordml/symex" xmlns:wpg="http://schemas.microsoft.com/office/word/2010/wordprocessingGroup" xmlns:wpi="http://schemas.microsoft.com/office/word/2010/wordprocessingInk" xmlns:wne="http://schemas.microsoft.com/office/word/2006/wordml" xmlns:wps="http://schemas.microsoft.com/office/word/2010/wordprocessingShape" mc:Ignorable="w14 w15 w16se w16cid w16 w16cex w16sdtdh wp14">
+<w:endnotes xmlns:wpc="http://schemas.microsoft.com/office/word/2010/wordprocessingCanvas" xmlns:cx="http://schemas.microsoft.com/office/drawing/2014/chartex" xmlns:cx1="http://schemas.microsoft.com/office/drawing/2015/9/8/chartex" xmlns:cx2="http://schemas.microsoft.com/office/drawing/2015/10/21/chartex" xmlns:cx3="http://schemas.microsoft.com/office/drawing/2016/5/9/chartex" xmlns:cx4="http://schemas.microsoft.com/office/drawing/2016/5/10/chartex" xmlns:cx5="http://schemas.microsoft.com/office/drawing/2016/5/11/chartex" xmlns:cx6="http://schemas.microsoft.com/office/drawing/2016/5/12/chartex" xmlns:cx7="http://schemas.microsoft.com/office/drawing/2016/5/13/chartex" xmlns:cx8="http://schemas.microsoft.com/office/drawing/2016/5/14/chartex" xmlns:mc="http://schemas.openxmlformats.org/markup-compatibility/2006" xmlns:aink="http://schemas.microsoft.com/office/drawing/2016/ink" xmlns:am3d="http://schemas.microsoft.com/office/drawing/2017/model3d" xmlns:o="urn:schemas-microsoft-com:office:office" xmlns:oel="http://schemas.microsoft.com/office/2019/extlst" xmlns:r="http://schemas.openxmlformats.org/officeDocument/2006/relationships" xmlns:m="http://schemas.openxmlformats.org/officeDocument/2006/math" xmlns:v="urn:schemas-microsoft-com:vml" xmlns:wp14="http://schemas.microsoft.com/office/word/2010/wordprocessingDrawing" xmlns:wp="http://schemas.openxmlformats.org/drawingml/2006/wordprocessingDrawing" xmlns:w10="urn:schemas-microsoft-com:office:word" xmlns:w="http://schemas.openxmlformats.org/wordprocessingml/2006/main" xmlns:w14="http://schemas.microsoft.com/office/word/2010/wordml" xmlns:w15="http://schemas.microsoft.com/office/word/2012/wordml" xmlns:w16cex="http://schemas.microsoft.com/office/word/2018/wordml/cex" xmlns:w16cid="http://schemas.microsoft.com/office/word/2016/wordml/cid" xmlns:w16="http://schemas.microsoft.com/office/word/2018/wordml" xmlns:w16du="http://schemas.microsoft.com/office/word/2023/wordml/word16du" xmlns:w16sdtdh="http://schemas.microsoft.com/office/word/2020/wordml/sdtdatahash" xmlns:w16se="http://schemas.microsoft.com/office/word/2015/wordml/symex" xmlns:wpg="http://schemas.microsoft.com/office/word/2010/wordprocessingGroup" xmlns:wpi="http://schemas.microsoft.com/office/word/2010/wordprocessingInk" xmlns:wne="http://schemas.microsoft.com/office/word/2006/wordml" xmlns:wps="http://schemas.microsoft.com/office/word/2010/wordprocessingShape" mc:Ignorable="w14 w15 w16se w16cid w16 w16cex w16sdtdh wp14">
   <w:endnote w:type="separator" w:id="-1">
     <w:p>
       <w:r>
@@ -30400,7 +29076,7 @@
 </file>
 
 <file path=word/footer1.xml><?xml version="1.0" encoding="utf-8"?>
-<w:ftr xmlns:wpc="http://schemas.microsoft.com/office/word/2010/wordprocessingCanvas" xmlns:cx="http://schemas.microsoft.com/office/drawing/2014/chartex" xmlns:cx1="http://schemas.microsoft.com/office/drawing/2015/9/8/chartex" xmlns:cx2="http://schemas.microsoft.com/office/drawing/2015/10/21/chartex" xmlns:cx3="http://schemas.microsoft.com/office/drawing/2016/5/9/chartex" xmlns:cx4="http://schemas.microsoft.com/office/drawing/2016/5/10/chartex" xmlns:cx5="http://schemas.microsoft.com/office/drawing/2016/5/11/chartex" xmlns:cx6="http://schemas.microsoft.com/office/drawing/2016/5/12/chartex" xmlns:cx7="http://schemas.microsoft.com/office/drawing/2016/5/13/chartex" xmlns:cx8="http://schemas.microsoft.com/office/drawing/2016/5/14/chartex" xmlns:mc="http://schemas.openxmlformats.org/markup-compatibility/2006" xmlns:aink="http://schemas.microsoft.com/office/drawing/2016/ink" xmlns:am3d="http://schemas.microsoft.com/office/drawing/2017/model3d" xmlns:o="urn:schemas-microsoft-com:office:office" xmlns:oel="http://schemas.microsoft.com/office/2019/extlst" xmlns:r="http://schemas.openxmlformats.org/officeDocument/2006/relationships" xmlns:m="http://schemas.openxmlformats.org/officeDocument/2006/math" xmlns:v="urn:schemas-microsoft-com:vml" xmlns:wp14="http://schemas.microsoft.com/office/word/2010/wordprocessingDrawing" xmlns:wp="http://schemas.openxmlformats.org/drawingml/2006/wordprocessingDrawing" xmlns:w10="urn:schemas-microsoft-com:office:word" xmlns:w="http://schemas.openxmlformats.org/wordprocessingml/2006/main" xmlns:w14="http://schemas.microsoft.com/office/word/2010/wordml" xmlns:w15="http://schemas.microsoft.com/office/word/2012/wordml" xmlns:w16cex="http://schemas.microsoft.com/office/word/2018/wordml/cex" xmlns:w16cid="http://schemas.microsoft.com/office/word/2016/wordml/cid" xmlns:w16="http://schemas.microsoft.com/office/word/2018/wordml" xmlns:w16sdtdh="http://schemas.microsoft.com/office/word/2020/wordml/sdtdatahash" xmlns:w16se="http://schemas.microsoft.com/office/word/2015/wordml/symex" xmlns:wpg="http://schemas.microsoft.com/office/word/2010/wordprocessingGroup" xmlns:wpi="http://schemas.microsoft.com/office/word/2010/wordprocessingInk" xmlns:wne="http://schemas.microsoft.com/office/word/2006/wordml" xmlns:wps="http://schemas.microsoft.com/office/word/2010/wordprocessingShape" mc:Ignorable="w14 w15 w16se w16cid w16 w16cex w16sdtdh wp14">
+<w:ftr xmlns:wpc="http://schemas.microsoft.com/office/word/2010/wordprocessingCanvas" xmlns:cx="http://schemas.microsoft.com/office/drawing/2014/chartex" xmlns:cx1="http://schemas.microsoft.com/office/drawing/2015/9/8/chartex" xmlns:cx2="http://schemas.microsoft.com/office/drawing/2015/10/21/chartex" xmlns:cx3="http://schemas.microsoft.com/office/drawing/2016/5/9/chartex" xmlns:cx4="http://schemas.microsoft.com/office/drawing/2016/5/10/chartex" xmlns:cx5="http://schemas.microsoft.com/office/drawing/2016/5/11/chartex" xmlns:cx6="http://schemas.microsoft.com/office/drawing/2016/5/12/chartex" xmlns:cx7="http://schemas.microsoft.com/office/drawing/2016/5/13/chartex" xmlns:cx8="http://schemas.microsoft.com/office/drawing/2016/5/14/chartex" xmlns:mc="http://schemas.openxmlformats.org/markup-compatibility/2006" xmlns:aink="http://schemas.microsoft.com/office/drawing/2016/ink" xmlns:am3d="http://schemas.microsoft.com/office/drawing/2017/model3d" xmlns:o="urn:schemas-microsoft-com:office:office" xmlns:oel="http://schemas.microsoft.com/office/2019/extlst" xmlns:r="http://schemas.openxmlformats.org/officeDocument/2006/relationships" xmlns:m="http://schemas.openxmlformats.org/officeDocument/2006/math" xmlns:v="urn:schemas-microsoft-com:vml" xmlns:wp14="http://schemas.microsoft.com/office/word/2010/wordprocessingDrawing" xmlns:wp="http://schemas.openxmlformats.org/drawingml/2006/wordprocessingDrawing" xmlns:w10="urn:schemas-microsoft-com:office:word" xmlns:w="http://schemas.openxmlformats.org/wordprocessingml/2006/main" xmlns:w14="http://schemas.microsoft.com/office/word/2010/wordml" xmlns:w15="http://schemas.microsoft.com/office/word/2012/wordml" xmlns:w16cex="http://schemas.microsoft.com/office/word/2018/wordml/cex" xmlns:w16cid="http://schemas.microsoft.com/office/word/2016/wordml/cid" xmlns:w16="http://schemas.microsoft.com/office/word/2018/wordml" xmlns:w16du="http://schemas.microsoft.com/office/word/2023/wordml/word16du" xmlns:w16sdtdh="http://schemas.microsoft.com/office/word/2020/wordml/sdtdatahash" xmlns:w16se="http://schemas.microsoft.com/office/word/2015/wordml/symex" xmlns:wpg="http://schemas.microsoft.com/office/word/2010/wordprocessingGroup" xmlns:wpi="http://schemas.microsoft.com/office/word/2010/wordprocessingInk" xmlns:wne="http://schemas.microsoft.com/office/word/2006/wordml" xmlns:wps="http://schemas.microsoft.com/office/word/2010/wordprocessingShape" mc:Ignorable="w14 w15 w16se w16cid w16 w16cex w16sdtdh wp14">
   <w:tbl>
     <w:tblPr>
       <w:tblW w:w="0" w:type="auto"/>
@@ -30456,7 +29132,7 @@
               <w:sz w:val="16"/>
               <w:szCs w:val="16"/>
             </w:rPr>
-            <w:t>24.04.2023 15:54</w:t>
+            <w:t>24.04.2023 16:21</w:t>
           </w:r>
           <w:r>
             <w:rPr>
@@ -30567,7 +29243,7 @@
 </file>
 
 <file path=word/footnotes.xml><?xml version="1.0" encoding="utf-8"?>
-<w:footnotes xmlns:wpc="http://schemas.microsoft.com/office/word/2010/wordprocessingCanvas" xmlns:cx="http://schemas.microsoft.com/office/drawing/2014/chartex" xmlns:cx1="http://schemas.microsoft.com/office/drawing/2015/9/8/chartex" xmlns:cx2="http://schemas.microsoft.com/office/drawing/2015/10/21/chartex" xmlns:cx3="http://schemas.microsoft.com/office/drawing/2016/5/9/chartex" xmlns:cx4="http://schemas.microsoft.com/office/drawing/2016/5/10/chartex" xmlns:cx5="http://schemas.microsoft.com/office/drawing/2016/5/11/chartex" xmlns:cx6="http://schemas.microsoft.com/office/drawing/2016/5/12/chartex" xmlns:cx7="http://schemas.microsoft.com/office/drawing/2016/5/13/chartex" xmlns:cx8="http://schemas.microsoft.com/office/drawing/2016/5/14/chartex" xmlns:mc="http://schemas.openxmlformats.org/markup-compatibility/2006" xmlns:aink="http://schemas.microsoft.com/office/drawing/2016/ink" xmlns:am3d="http://schemas.microsoft.com/office/drawing/2017/model3d" xmlns:o="urn:schemas-microsoft-com:office:office" xmlns:oel="http://schemas.microsoft.com/office/2019/extlst" xmlns:r="http://schemas.openxmlformats.org/officeDocument/2006/relationships" xmlns:m="http://schemas.openxmlformats.org/officeDocument/2006/math" xmlns:v="urn:schemas-microsoft-com:vml" xmlns:wp14="http://schemas.microsoft.com/office/word/2010/wordprocessingDrawing" xmlns:wp="http://schemas.openxmlformats.org/drawingml/2006/wordprocessingDrawing" xmlns:w10="urn:schemas-microsoft-com:office:word" xmlns:w="http://schemas.openxmlformats.org/wordprocessingml/2006/main" xmlns:w14="http://schemas.microsoft.com/office/word/2010/wordml" xmlns:w15="http://schemas.microsoft.com/office/word/2012/wordml" xmlns:w16cex="http://schemas.microsoft.com/office/word/2018/wordml/cex" xmlns:w16cid="http://schemas.microsoft.com/office/word/2016/wordml/cid" xmlns:w16="http://schemas.microsoft.com/office/word/2018/wordml" xmlns:w16sdtdh="http://schemas.microsoft.com/office/word/2020/wordml/sdtdatahash" xmlns:w16se="http://schemas.microsoft.com/office/word/2015/wordml/symex" xmlns:wpg="http://schemas.microsoft.com/office/word/2010/wordprocessingGroup" xmlns:wpi="http://schemas.microsoft.com/office/word/2010/wordprocessingInk" xmlns:wne="http://schemas.microsoft.com/office/word/2006/wordml" xmlns:wps="http://schemas.microsoft.com/office/word/2010/wordprocessingShape" mc:Ignorable="w14 w15 w16se w16cid w16 w16cex w16sdtdh wp14">
+<w:footnotes xmlns:wpc="http://schemas.microsoft.com/office/word/2010/wordprocessingCanvas" xmlns:cx="http://schemas.microsoft.com/office/drawing/2014/chartex" xmlns:cx1="http://schemas.microsoft.com/office/drawing/2015/9/8/chartex" xmlns:cx2="http://schemas.microsoft.com/office/drawing/2015/10/21/chartex" xmlns:cx3="http://schemas.microsoft.com/office/drawing/2016/5/9/chartex" xmlns:cx4="http://schemas.microsoft.com/office/drawing/2016/5/10/chartex" xmlns:cx5="http://schemas.microsoft.com/office/drawing/2016/5/11/chartex" xmlns:cx6="http://schemas.microsoft.com/office/drawing/2016/5/12/chartex" xmlns:cx7="http://schemas.microsoft.com/office/drawing/2016/5/13/chartex" xmlns:cx8="http://schemas.microsoft.com/office/drawing/2016/5/14/chartex" xmlns:mc="http://schemas.openxmlformats.org/markup-compatibility/2006" xmlns:aink="http://schemas.microsoft.com/office/drawing/2016/ink" xmlns:am3d="http://schemas.microsoft.com/office/drawing/2017/model3d" xmlns:o="urn:schemas-microsoft-com:office:office" xmlns:oel="http://schemas.microsoft.com/office/2019/extlst" xmlns:r="http://schemas.openxmlformats.org/officeDocument/2006/relationships" xmlns:m="http://schemas.openxmlformats.org/officeDocument/2006/math" xmlns:v="urn:schemas-microsoft-com:vml" xmlns:wp14="http://schemas.microsoft.com/office/word/2010/wordprocessingDrawing" xmlns:wp="http://schemas.openxmlformats.org/drawingml/2006/wordprocessingDrawing" xmlns:w10="urn:schemas-microsoft-com:office:word" xmlns:w="http://schemas.openxmlformats.org/wordprocessingml/2006/main" xmlns:w14="http://schemas.microsoft.com/office/word/2010/wordml" xmlns:w15="http://schemas.microsoft.com/office/word/2012/wordml" xmlns:w16cex="http://schemas.microsoft.com/office/word/2018/wordml/cex" xmlns:w16cid="http://schemas.microsoft.com/office/word/2016/wordml/cid" xmlns:w16="http://schemas.microsoft.com/office/word/2018/wordml" xmlns:w16du="http://schemas.microsoft.com/office/word/2023/wordml/word16du" xmlns:w16sdtdh="http://schemas.microsoft.com/office/word/2020/wordml/sdtdatahash" xmlns:w16se="http://schemas.microsoft.com/office/word/2015/wordml/symex" xmlns:wpg="http://schemas.microsoft.com/office/word/2010/wordprocessingGroup" xmlns:wpi="http://schemas.microsoft.com/office/word/2010/wordprocessingInk" xmlns:wne="http://schemas.microsoft.com/office/word/2006/wordml" xmlns:wps="http://schemas.microsoft.com/office/word/2010/wordprocessingShape" mc:Ignorable="w14 w15 w16se w16cid w16 w16cex w16sdtdh wp14">
   <w:footnote w:type="separator" w:id="-1">
     <w:p>
       <w:r>
@@ -30612,7 +29288,7 @@
 </file>
 
 <file path=word/header1.xml><?xml version="1.0" encoding="utf-8"?>
-<w:hdr xmlns:wpc="http://schemas.microsoft.com/office/word/2010/wordprocessingCanvas" xmlns:cx="http://schemas.microsoft.com/office/drawing/2014/chartex" xmlns:cx1="http://schemas.microsoft.com/office/drawing/2015/9/8/chartex" xmlns:cx2="http://schemas.microsoft.com/office/drawing/2015/10/21/chartex" xmlns:cx3="http://schemas.microsoft.com/office/drawing/2016/5/9/chartex" xmlns:cx4="http://schemas.microsoft.com/office/drawing/2016/5/10/chartex" xmlns:cx5="http://schemas.microsoft.com/office/drawing/2016/5/11/chartex" xmlns:cx6="http://schemas.microsoft.com/office/drawing/2016/5/12/chartex" xmlns:cx7="http://schemas.microsoft.com/office/drawing/2016/5/13/chartex" xmlns:cx8="http://schemas.microsoft.com/office/drawing/2016/5/14/chartex" xmlns:mc="http://schemas.openxmlformats.org/markup-compatibility/2006" xmlns:aink="http://schemas.microsoft.com/office/drawing/2016/ink" xmlns:am3d="http://schemas.microsoft.com/office/drawing/2017/model3d" xmlns:o="urn:schemas-microsoft-com:office:office" xmlns:oel="http://schemas.microsoft.com/office/2019/extlst" xmlns:r="http://schemas.openxmlformats.org/officeDocument/2006/relationships" xmlns:m="http://schemas.openxmlformats.org/officeDocument/2006/math" xmlns:v="urn:schemas-microsoft-com:vml" xmlns:wp14="http://schemas.microsoft.com/office/word/2010/wordprocessingDrawing" xmlns:wp="http://schemas.openxmlformats.org/drawingml/2006/wordprocessingDrawing" xmlns:w10="urn:schemas-microsoft-com:office:word" xmlns:w="http://schemas.openxmlformats.org/wordprocessingml/2006/main" xmlns:w14="http://schemas.microsoft.com/office/word/2010/wordml" xmlns:w15="http://schemas.microsoft.com/office/word/2012/wordml" xmlns:w16cex="http://schemas.microsoft.com/office/word/2018/wordml/cex" xmlns:w16cid="http://schemas.microsoft.com/office/word/2016/wordml/cid" xmlns:w16="http://schemas.microsoft.com/office/word/2018/wordml" xmlns:w16sdtdh="http://schemas.microsoft.com/office/word/2020/wordml/sdtdatahash" xmlns:w16se="http://schemas.microsoft.com/office/word/2015/wordml/symex" xmlns:wpg="http://schemas.microsoft.com/office/word/2010/wordprocessingGroup" xmlns:wpi="http://schemas.microsoft.com/office/word/2010/wordprocessingInk" xmlns:wne="http://schemas.microsoft.com/office/word/2006/wordml" xmlns:wps="http://schemas.microsoft.com/office/word/2010/wordprocessingShape" mc:Ignorable="w14 w15 w16se w16cid w16 w16cex w16sdtdh wp14">
+<w:hdr xmlns:wpc="http://schemas.microsoft.com/office/word/2010/wordprocessingCanvas" xmlns:cx="http://schemas.microsoft.com/office/drawing/2014/chartex" xmlns:cx1="http://schemas.microsoft.com/office/drawing/2015/9/8/chartex" xmlns:cx2="http://schemas.microsoft.com/office/drawing/2015/10/21/chartex" xmlns:cx3="http://schemas.microsoft.com/office/drawing/2016/5/9/chartex" xmlns:cx4="http://schemas.microsoft.com/office/drawing/2016/5/10/chartex" xmlns:cx5="http://schemas.microsoft.com/office/drawing/2016/5/11/chartex" xmlns:cx6="http://schemas.microsoft.com/office/drawing/2016/5/12/chartex" xmlns:cx7="http://schemas.microsoft.com/office/drawing/2016/5/13/chartex" xmlns:cx8="http://schemas.microsoft.com/office/drawing/2016/5/14/chartex" xmlns:mc="http://schemas.openxmlformats.org/markup-compatibility/2006" xmlns:aink="http://schemas.microsoft.com/office/drawing/2016/ink" xmlns:am3d="http://schemas.microsoft.com/office/drawing/2017/model3d" xmlns:o="urn:schemas-microsoft-com:office:office" xmlns:oel="http://schemas.microsoft.com/office/2019/extlst" xmlns:r="http://schemas.openxmlformats.org/officeDocument/2006/relationships" xmlns:m="http://schemas.openxmlformats.org/officeDocument/2006/math" xmlns:v="urn:schemas-microsoft-com:vml" xmlns:wp14="http://schemas.microsoft.com/office/word/2010/wordprocessingDrawing" xmlns:wp="http://schemas.openxmlformats.org/drawingml/2006/wordprocessingDrawing" xmlns:w10="urn:schemas-microsoft-com:office:word" xmlns:w="http://schemas.openxmlformats.org/wordprocessingml/2006/main" xmlns:w14="http://schemas.microsoft.com/office/word/2010/wordml" xmlns:w15="http://schemas.microsoft.com/office/word/2012/wordml" xmlns:w16cex="http://schemas.microsoft.com/office/word/2018/wordml/cex" xmlns:w16cid="http://schemas.microsoft.com/office/word/2016/wordml/cid" xmlns:w16="http://schemas.microsoft.com/office/word/2018/wordml" xmlns:w16du="http://schemas.microsoft.com/office/word/2023/wordml/word16du" xmlns:w16sdtdh="http://schemas.microsoft.com/office/word/2020/wordml/sdtdatahash" xmlns:w16se="http://schemas.microsoft.com/office/word/2015/wordml/symex" xmlns:wpg="http://schemas.microsoft.com/office/word/2010/wordprocessingGroup" xmlns:wpi="http://schemas.microsoft.com/office/word/2010/wordprocessingInk" xmlns:wne="http://schemas.microsoft.com/office/word/2006/wordml" xmlns:wps="http://schemas.microsoft.com/office/word/2010/wordprocessingShape" mc:Ignorable="w14 w15 w16se w16cid w16 w16cex w16sdtdh wp14">
   <w:p>
     <w:pPr>
       <w:jc w:val="center"/>
@@ -30645,7 +29321,7 @@
 </file>
 
 <file path=word/numbering.xml><?xml version="1.0" encoding="utf-8"?>
-<w:numbering xmlns:wpc="http://schemas.microsoft.com/office/word/2010/wordprocessingCanvas" xmlns:cx="http://schemas.microsoft.com/office/drawing/2014/chartex" xmlns:cx1="http://schemas.microsoft.com/office/drawing/2015/9/8/chartex" xmlns:cx2="http://schemas.microsoft.com/office/drawing/2015/10/21/chartex" xmlns:cx3="http://schemas.microsoft.com/office/drawing/2016/5/9/chartex" xmlns:cx4="http://schemas.microsoft.com/office/drawing/2016/5/10/chartex" xmlns:cx5="http://schemas.microsoft.com/office/drawing/2016/5/11/chartex" xmlns:cx6="http://schemas.microsoft.com/office/drawing/2016/5/12/chartex" xmlns:cx7="http://schemas.microsoft.com/office/drawing/2016/5/13/chartex" xmlns:cx8="http://schemas.microsoft.com/office/drawing/2016/5/14/chartex" xmlns:mc="http://schemas.openxmlformats.org/markup-compatibility/2006" xmlns:aink="http://schemas.microsoft.com/office/drawing/2016/ink" xmlns:am3d="http://schemas.microsoft.com/office/drawing/2017/model3d" xmlns:o="urn:schemas-microsoft-com:office:office" xmlns:oel="http://schemas.microsoft.com/office/2019/extlst" xmlns:r="http://schemas.openxmlformats.org/officeDocument/2006/relationships" xmlns:m="http://schemas.openxmlformats.org/officeDocument/2006/math" xmlns:v="urn:schemas-microsoft-com:vml" xmlns:wp14="http://schemas.microsoft.com/office/word/2010/wordprocessingDrawing" xmlns:wp="http://schemas.openxmlformats.org/drawingml/2006/wordprocessingDrawing" xmlns:w10="urn:schemas-microsoft-com:office:word" xmlns:w="http://schemas.openxmlformats.org/wordprocessingml/2006/main" xmlns:w14="http://schemas.microsoft.com/office/word/2010/wordml" xmlns:w15="http://schemas.microsoft.com/office/word/2012/wordml" xmlns:w16cex="http://schemas.microsoft.com/office/word/2018/wordml/cex" xmlns:w16cid="http://schemas.microsoft.com/office/word/2016/wordml/cid" xmlns:w16="http://schemas.microsoft.com/office/word/2018/wordml" xmlns:w16sdtdh="http://schemas.microsoft.com/office/word/2020/wordml/sdtdatahash" xmlns:w16se="http://schemas.microsoft.com/office/word/2015/wordml/symex" xmlns:wpg="http://schemas.microsoft.com/office/word/2010/wordprocessingGroup" xmlns:wpi="http://schemas.microsoft.com/office/word/2010/wordprocessingInk" xmlns:wne="http://schemas.microsoft.com/office/word/2006/wordml" xmlns:wps="http://schemas.microsoft.com/office/word/2010/wordprocessingShape" mc:Ignorable="w14 w15 w16se w16cid w16 w16cex w16sdtdh wp14">
+<w:numbering xmlns:wpc="http://schemas.microsoft.com/office/word/2010/wordprocessingCanvas" xmlns:cx="http://schemas.microsoft.com/office/drawing/2014/chartex" xmlns:cx1="http://schemas.microsoft.com/office/drawing/2015/9/8/chartex" xmlns:cx2="http://schemas.microsoft.com/office/drawing/2015/10/21/chartex" xmlns:cx3="http://schemas.microsoft.com/office/drawing/2016/5/9/chartex" xmlns:cx4="http://schemas.microsoft.com/office/drawing/2016/5/10/chartex" xmlns:cx5="http://schemas.microsoft.com/office/drawing/2016/5/11/chartex" xmlns:cx6="http://schemas.microsoft.com/office/drawing/2016/5/12/chartex" xmlns:cx7="http://schemas.microsoft.com/office/drawing/2016/5/13/chartex" xmlns:cx8="http://schemas.microsoft.com/office/drawing/2016/5/14/chartex" xmlns:mc="http://schemas.openxmlformats.org/markup-compatibility/2006" xmlns:aink="http://schemas.microsoft.com/office/drawing/2016/ink" xmlns:am3d="http://schemas.microsoft.com/office/drawing/2017/model3d" xmlns:o="urn:schemas-microsoft-com:office:office" xmlns:oel="http://schemas.microsoft.com/office/2019/extlst" xmlns:r="http://schemas.openxmlformats.org/officeDocument/2006/relationships" xmlns:m="http://schemas.openxmlformats.org/officeDocument/2006/math" xmlns:v="urn:schemas-microsoft-com:vml" xmlns:wp14="http://schemas.microsoft.com/office/word/2010/wordprocessingDrawing" xmlns:wp="http://schemas.openxmlformats.org/drawingml/2006/wordprocessingDrawing" xmlns:w10="urn:schemas-microsoft-com:office:word" xmlns:w="http://schemas.openxmlformats.org/wordprocessingml/2006/main" xmlns:w14="http://schemas.microsoft.com/office/word/2010/wordml" xmlns:w15="http://schemas.microsoft.com/office/word/2012/wordml" xmlns:w16cex="http://schemas.microsoft.com/office/word/2018/wordml/cex" xmlns:w16cid="http://schemas.microsoft.com/office/word/2016/wordml/cid" xmlns:w16="http://schemas.microsoft.com/office/word/2018/wordml" xmlns:w16du="http://schemas.microsoft.com/office/word/2023/wordml/word16du" xmlns:w16sdtdh="http://schemas.microsoft.com/office/word/2020/wordml/sdtdatahash" xmlns:w16se="http://schemas.microsoft.com/office/word/2015/wordml/symex" xmlns:wpg="http://schemas.microsoft.com/office/word/2010/wordprocessingGroup" xmlns:wpi="http://schemas.microsoft.com/office/word/2010/wordprocessingInk" xmlns:wne="http://schemas.microsoft.com/office/word/2006/wordml" xmlns:wps="http://schemas.microsoft.com/office/word/2010/wordprocessingShape" mc:Ignorable="w14 w15 w16se w16cid w16 w16cex w16sdtdh wp14">
   <w:abstractNum w:abstractNumId="0" w15:restartNumberingAfterBreak="0">
     <w:nsid w:val="03172CC9"/>
     <w:multiLevelType w:val="hybridMultilevel"/>

</xml_diff>

<commit_message>
Anpassungen im Analysedokument und Abgabeversion des Testdokuments
</commit_message>
<xml_diff>
--- a/01_Analyse/Systemanalyse_TeamC_V1.0.docx
+++ b/01_Analyse/Systemanalyse_TeamC_V1.0.docx
@@ -1,6 +1,6 @@
 
 <file path=word/document.xml><?xml version="1.0" encoding="utf-8"?>
-<w:document xmlns:wpc="http://schemas.microsoft.com/office/word/2010/wordprocessingCanvas" xmlns:cx="http://schemas.microsoft.com/office/drawing/2014/chartex" xmlns:cx1="http://schemas.microsoft.com/office/drawing/2015/9/8/chartex" xmlns:cx2="http://schemas.microsoft.com/office/drawing/2015/10/21/chartex" xmlns:cx3="http://schemas.microsoft.com/office/drawing/2016/5/9/chartex" xmlns:cx4="http://schemas.microsoft.com/office/drawing/2016/5/10/chartex" xmlns:cx5="http://schemas.microsoft.com/office/drawing/2016/5/11/chartex" xmlns:cx6="http://schemas.microsoft.com/office/drawing/2016/5/12/chartex" xmlns:cx7="http://schemas.microsoft.com/office/drawing/2016/5/13/chartex" xmlns:cx8="http://schemas.microsoft.com/office/drawing/2016/5/14/chartex" xmlns:mc="http://schemas.openxmlformats.org/markup-compatibility/2006" xmlns:aink="http://schemas.microsoft.com/office/drawing/2016/ink" xmlns:am3d="http://schemas.microsoft.com/office/drawing/2017/model3d" xmlns:o="urn:schemas-microsoft-com:office:office" xmlns:oel="http://schemas.microsoft.com/office/2019/extlst" xmlns:r="http://schemas.openxmlformats.org/officeDocument/2006/relationships" xmlns:m="http://schemas.openxmlformats.org/officeDocument/2006/math" xmlns:v="urn:schemas-microsoft-com:vml" xmlns:wp14="http://schemas.microsoft.com/office/word/2010/wordprocessingDrawing" xmlns:wp="http://schemas.openxmlformats.org/drawingml/2006/wordprocessingDrawing" xmlns:w10="urn:schemas-microsoft-com:office:word" xmlns:w="http://schemas.openxmlformats.org/wordprocessingml/2006/main" xmlns:w14="http://schemas.microsoft.com/office/word/2010/wordml" xmlns:w15="http://schemas.microsoft.com/office/word/2012/wordml" xmlns:w16cex="http://schemas.microsoft.com/office/word/2018/wordml/cex" xmlns:w16cid="http://schemas.microsoft.com/office/word/2016/wordml/cid" xmlns:w16="http://schemas.microsoft.com/office/word/2018/wordml" xmlns:w16du="http://schemas.microsoft.com/office/word/2023/wordml/word16du" xmlns:w16sdtdh="http://schemas.microsoft.com/office/word/2020/wordml/sdtdatahash" xmlns:w16se="http://schemas.microsoft.com/office/word/2015/wordml/symex" xmlns:wpg="http://schemas.microsoft.com/office/word/2010/wordprocessingGroup" xmlns:wpi="http://schemas.microsoft.com/office/word/2010/wordprocessingInk" xmlns:wne="http://schemas.microsoft.com/office/word/2006/wordml" xmlns:wps="http://schemas.microsoft.com/office/word/2010/wordprocessingShape" mc:Ignorable="w14 w15 w16se w16cid w16 w16cex w16sdtdh wp14">
+<w:document xmlns:wpc="http://schemas.microsoft.com/office/word/2010/wordprocessingCanvas" xmlns:cx="http://schemas.microsoft.com/office/drawing/2014/chartex" xmlns:cx1="http://schemas.microsoft.com/office/drawing/2015/9/8/chartex" xmlns:cx2="http://schemas.microsoft.com/office/drawing/2015/10/21/chartex" xmlns:cx3="http://schemas.microsoft.com/office/drawing/2016/5/9/chartex" xmlns:cx4="http://schemas.microsoft.com/office/drawing/2016/5/10/chartex" xmlns:cx5="http://schemas.microsoft.com/office/drawing/2016/5/11/chartex" xmlns:cx6="http://schemas.microsoft.com/office/drawing/2016/5/12/chartex" xmlns:cx7="http://schemas.microsoft.com/office/drawing/2016/5/13/chartex" xmlns:cx8="http://schemas.microsoft.com/office/drawing/2016/5/14/chartex" xmlns:mc="http://schemas.openxmlformats.org/markup-compatibility/2006" xmlns:aink="http://schemas.microsoft.com/office/drawing/2016/ink" xmlns:am3d="http://schemas.microsoft.com/office/drawing/2017/model3d" xmlns:o="urn:schemas-microsoft-com:office:office" xmlns:oel="http://schemas.microsoft.com/office/2019/extlst" xmlns:r="http://schemas.openxmlformats.org/officeDocument/2006/relationships" xmlns:m="http://schemas.openxmlformats.org/officeDocument/2006/math" xmlns:v="urn:schemas-microsoft-com:vml" xmlns:wp14="http://schemas.microsoft.com/office/word/2010/wordprocessingDrawing" xmlns:wp="http://schemas.openxmlformats.org/drawingml/2006/wordprocessingDrawing" xmlns:w10="urn:schemas-microsoft-com:office:word" xmlns:w="http://schemas.openxmlformats.org/wordprocessingml/2006/main" xmlns:w14="http://schemas.microsoft.com/office/word/2010/wordml" xmlns:w15="http://schemas.microsoft.com/office/word/2012/wordml" xmlns:w16cex="http://schemas.microsoft.com/office/word/2018/wordml/cex" xmlns:w16cid="http://schemas.microsoft.com/office/word/2016/wordml/cid" xmlns:w16="http://schemas.microsoft.com/office/word/2018/wordml" xmlns:w16sdtdh="http://schemas.microsoft.com/office/word/2020/wordml/sdtdatahash" xmlns:w16se="http://schemas.microsoft.com/office/word/2015/wordml/symex" xmlns:wpg="http://schemas.microsoft.com/office/word/2010/wordprocessingGroup" xmlns:wpi="http://schemas.microsoft.com/office/word/2010/wordprocessingInk" xmlns:wne="http://schemas.microsoft.com/office/word/2006/wordml" xmlns:wps="http://schemas.microsoft.com/office/word/2010/wordprocessingShape" mc:Ignorable="w14 w15 w16se w16cid w16 w16cex w16sdtdh wp14">
   <w:body>
     <w:p>
       <w:pPr>
@@ -338,7 +338,7 @@
               <w:fldChar w:fldCharType="separate"/>
             </w:r>
             <w:r>
-              <w:t>24.04.2023 16:21</w:t>
+              <w:t>24.04.2023 20:38</w:t>
             </w:r>
             <w:r>
               <w:fldChar w:fldCharType="end"/>
@@ -5022,6 +5022,7 @@
                 <w:color w:val="000000"/>
                 <w:sz w:val="20"/>
                 <w:szCs w:val="20"/>
+                <w:highlight w:val="yellow"/>
               </w:rPr>
               <w:t>7</w:t>
             </w:r>
@@ -5030,6 +5031,7 @@
                 <w:color w:val="000000"/>
                 <w:sz w:val="20"/>
                 <w:szCs w:val="20"/>
+                <w:highlight w:val="yellow"/>
               </w:rPr>
               <w:t>a</w:t>
             </w:r>
@@ -5046,13 +5048,15 @@
                 <w:color w:val="000000"/>
                 <w:sz w:val="20"/>
                 <w:szCs w:val="20"/>
-              </w:rPr>
-            </w:pPr>
-            <w:r>
-              <w:rPr>
-                <w:color w:val="000000"/>
-                <w:sz w:val="20"/>
-                <w:szCs w:val="20"/>
+                <w:highlight w:val="yellow"/>
+              </w:rPr>
+            </w:pPr>
+            <w:r>
+              <w:rPr>
+                <w:color w:val="000000"/>
+                <w:sz w:val="20"/>
+                <w:szCs w:val="20"/>
+                <w:highlight w:val="yellow"/>
               </w:rPr>
               <w:t>Die</w:t>
             </w:r>
@@ -5061,6 +5065,7 @@
                 <w:color w:val="000000"/>
                 <w:sz w:val="20"/>
                 <w:szCs w:val="20"/>
+                <w:highlight w:val="yellow"/>
               </w:rPr>
               <w:t xml:space="preserve"> Eingabe</w:t>
             </w:r>
@@ -5069,6 +5074,7 @@
                 <w:color w:val="000000"/>
                 <w:sz w:val="20"/>
                 <w:szCs w:val="20"/>
+                <w:highlight w:val="yellow"/>
               </w:rPr>
               <w:t xml:space="preserve">n der Benutzergruppe </w:t>
             </w:r>
@@ -5077,6 +5083,7 @@
                 <w:color w:val="000000"/>
                 <w:sz w:val="20"/>
                 <w:szCs w:val="20"/>
+                <w:highlight w:val="yellow"/>
               </w:rPr>
               <w:t>sind</w:t>
             </w:r>
@@ -5085,6 +5092,7 @@
                 <w:color w:val="000000"/>
                 <w:sz w:val="20"/>
                 <w:szCs w:val="20"/>
+                <w:highlight w:val="yellow"/>
               </w:rPr>
               <w:t xml:space="preserve"> ungültig</w:t>
             </w:r>
@@ -5641,6 +5649,16 @@
                 <w:szCs w:val="20"/>
               </w:rPr>
             </w:pPr>
+            <w:r>
+              <w:rPr>
+                <w:rFonts w:ascii="Times New Roman" w:hAnsi="Times New Roman" w:cs="Sendnya"/>
+                <w:color w:val="000000" w:themeColor="text1"/>
+                <w:sz w:val="20"/>
+                <w:szCs w:val="20"/>
+                <w:highlight w:val="yellow"/>
+              </w:rPr>
+              <w:t>Zu 7a: Alle Eingaben werden akzeptiert, allerdings Unvollständigkeit lässt „Lobby erstellen“ Button ausgegraut</w:t>
+            </w:r>
           </w:p>
         </w:tc>
       </w:tr>
@@ -8361,6 +8379,14 @@
                 <w:szCs w:val="20"/>
               </w:rPr>
             </w:pPr>
+            <w:r>
+              <w:rPr>
+                <w:sz w:val="16"/>
+                <w:szCs w:val="16"/>
+                <w:highlight w:val="yellow"/>
+              </w:rPr>
+              <w:t>Das System lässt mehr Benutzergruppen als Rollen in dem Lobby Screen zu. Sobald das Übungsszenario aber gestartet wird, werden Benutzergruppen ohne Rolle ins Hauptmenü zurückbefördert</w:t>
+            </w:r>
           </w:p>
         </w:tc>
       </w:tr>
@@ -9894,6 +9920,16 @@
                 <w:szCs w:val="20"/>
               </w:rPr>
             </w:pPr>
+            <w:r>
+              <w:rPr>
+                <w:rFonts w:ascii="Times New Roman" w:hAnsi="Times New Roman" w:cs="Sendnya"/>
+                <w:color w:val="000000" w:themeColor="text1"/>
+                <w:sz w:val="20"/>
+                <w:szCs w:val="20"/>
+                <w:highlight w:val="yellow"/>
+              </w:rPr>
+              <w:t>Dieser Use-Case ist implementiert, aber in der Analysebeschreibung müssen die Ablaufvarianten gestrichen werden, da es hier keinen Unterschied zwischen lokaler und netzwerkbasierter Bearbeitung gibt</w:t>
+            </w:r>
           </w:p>
         </w:tc>
       </w:tr>
@@ -9957,7 +9993,6 @@
                 <w:b/>
                 <w:color w:val="000000"/>
               </w:rPr>
-              <w:lastRenderedPageBreak/>
               <w:t>Einsicht</w:t>
             </w:r>
             <w:r>
@@ -11036,7 +11071,6 @@
                 <w:b/>
                 <w:color w:val="000000"/>
               </w:rPr>
-              <w:lastRenderedPageBreak/>
               <w:t>Bearbeitung</w:t>
             </w:r>
             <w:r>
@@ -14042,10 +14076,30 @@
                 <w:szCs w:val="20"/>
               </w:rPr>
             </w:pPr>
+            <w:r>
+              <w:rPr>
+                <w:rFonts w:ascii="Times New Roman" w:hAnsi="Times New Roman" w:cs="Sendnya"/>
+                <w:color w:val="000000" w:themeColor="text1"/>
+                <w:sz w:val="20"/>
+                <w:szCs w:val="20"/>
+                <w:highlight w:val="yellow"/>
+              </w:rPr>
+              <w:t>Bei diesem Use Case ist es möglich, eine Liste von ausgeführten Handlungsschritten anzuzeigen. Allerdings wird im aktuellen Stand (21.06.23) die Aufzeichnung am Ende eines Übungsszenarios noch nicht angezeigt, da das Ende eines Übungsszenarios in der Implementierung noch nicht definiert ist</w:t>
+            </w:r>
           </w:p>
         </w:tc>
       </w:tr>
     </w:tbl>
+    <w:p>
+      <w:pPr>
+        <w:spacing w:after="200" w:line="276" w:lineRule="auto"/>
+        <w:jc w:val="left"/>
+        <w:rPr>
+          <w:rFonts w:ascii="Times New Roman" w:hAnsi="Times New Roman" w:cs="Sendnya"/>
+          <w:color w:val="000000" w:themeColor="text1"/>
+        </w:rPr>
+      </w:pPr>
+    </w:p>
     <w:p>
       <w:pPr>
         <w:spacing w:after="200" w:line="276" w:lineRule="auto"/>
@@ -14908,23 +14962,24 @@
                 <w:color w:val="000000" w:themeColor="text1"/>
                 <w:sz w:val="20"/>
                 <w:szCs w:val="20"/>
-              </w:rPr>
-            </w:pPr>
+                <w:highlight w:val="yellow"/>
+              </w:rPr>
+            </w:pPr>
+            <w:r>
+              <w:rPr>
+                <w:rFonts w:ascii="Times New Roman" w:hAnsi="Times New Roman" w:cs="Sendnya"/>
+                <w:color w:val="000000" w:themeColor="text1"/>
+                <w:sz w:val="20"/>
+                <w:szCs w:val="20"/>
+                <w:highlight w:val="yellow"/>
+              </w:rPr>
+              <w:t>Dieser Use Case ist implementiert, allerdings unterscheidet der Ablauf in der Implementierung von der Analyse. Richtig im Testspezifikationsdokument beschrieben</w:t>
+            </w:r>
           </w:p>
         </w:tc>
       </w:tr>
       <w:bookmarkEnd w:id="12"/>
     </w:tbl>
-    <w:p>
-      <w:pPr>
-        <w:spacing w:after="200" w:line="276" w:lineRule="auto"/>
-        <w:jc w:val="left"/>
-        <w:rPr>
-          <w:rFonts w:ascii="Times New Roman" w:hAnsi="Times New Roman" w:cs="Sendnya"/>
-          <w:color w:val="000000" w:themeColor="text1"/>
-        </w:rPr>
-      </w:pPr>
-    </w:p>
     <w:p>
       <w:pPr>
         <w:spacing w:after="200" w:line="276" w:lineRule="auto"/>
@@ -15100,7 +15155,6 @@
                 <w:b/>
                 <w:color w:val="000000"/>
               </w:rPr>
-              <w:lastRenderedPageBreak/>
               <w:t>Nachricht empfangen</w:t>
             </w:r>
           </w:p>
@@ -15128,6 +15182,7 @@
                 <w:b/>
                 <w:color w:val="000000"/>
               </w:rPr>
+              <w:lastRenderedPageBreak/>
               <w:t>Kennung</w:t>
             </w:r>
           </w:p>
@@ -16044,8 +16099,19 @@
                 <w:color w:val="000000" w:themeColor="text1"/>
                 <w:sz w:val="20"/>
                 <w:szCs w:val="20"/>
-              </w:rPr>
-            </w:pPr>
+                <w:highlight w:val="yellow"/>
+              </w:rPr>
+            </w:pPr>
+            <w:r>
+              <w:rPr>
+                <w:rFonts w:ascii="Times New Roman" w:hAnsi="Times New Roman" w:cs="Sendnya"/>
+                <w:color w:val="000000" w:themeColor="text1"/>
+                <w:sz w:val="20"/>
+                <w:szCs w:val="20"/>
+                <w:highlight w:val="yellow"/>
+              </w:rPr>
+              <w:t>Dieser Use Case ist implementiert, allerdings unterscheidet der Ablauf in der Implementierung von der Analyse. Richtig im Testspezifikationsdokument beschrieben</w:t>
+            </w:r>
           </w:p>
         </w:tc>
       </w:tr>
@@ -17356,8 +17422,19 @@
                 <w:color w:val="000000" w:themeColor="text1"/>
                 <w:sz w:val="20"/>
                 <w:szCs w:val="20"/>
-              </w:rPr>
-            </w:pPr>
+                <w:highlight w:val="yellow"/>
+              </w:rPr>
+            </w:pPr>
+            <w:r>
+              <w:rPr>
+                <w:rFonts w:ascii="Times New Roman" w:hAnsi="Times New Roman" w:cs="Sendnya"/>
+                <w:color w:val="000000" w:themeColor="text1"/>
+                <w:sz w:val="20"/>
+                <w:szCs w:val="20"/>
+                <w:highlight w:val="yellow"/>
+              </w:rPr>
+              <w:t>Dieser Use Case ist überflüssig, da „Abhören“ durch Eve eigentlich nur Empfangen und Senden von Informationen ist. Diese Funktionalitäten sind mit Use Case 8 und 9 abgedeckt</w:t>
+            </w:r>
           </w:p>
         </w:tc>
       </w:tr>
@@ -17371,6 +17448,13 @@
           <w:color w:val="000000" w:themeColor="text1"/>
         </w:rPr>
       </w:pPr>
+      <w:r>
+        <w:rPr>
+          <w:rFonts w:ascii="Times New Roman" w:hAnsi="Times New Roman" w:cs="Sendnya"/>
+          <w:color w:val="000000" w:themeColor="text1"/>
+        </w:rPr>
+        <w:tab/>
+      </w:r>
     </w:p>
     <w:p>
       <w:pPr>
@@ -19252,24 +19336,32 @@
               <w:rPr>
                 <w:rFonts w:ascii="Times New Roman" w:hAnsi="Times New Roman" w:cs="Sendnya"/>
                 <w:color w:val="000000" w:themeColor="text1"/>
-                <w:sz w:val="20"/>
-                <w:szCs w:val="20"/>
-              </w:rPr>
-            </w:pPr>
+              </w:rPr>
+            </w:pPr>
+            <w:r>
+              <w:rPr>
+                <w:rFonts w:ascii="Times New Roman" w:hAnsi="Times New Roman" w:cs="Sendnya"/>
+                <w:color w:val="000000" w:themeColor="text1"/>
+                <w:sz w:val="20"/>
+                <w:szCs w:val="20"/>
+                <w:highlight w:val="yellow"/>
+              </w:rPr>
+              <w:t>Dieser Use Case ist implementiert, allerdings nicht vollständig, da in der Implementierung folgende weitere Funktionen hinzugekommen sind: Das System erzeugt einen eingegebenen Text; das System generiert eine Zahl; das System bestimmt die Textläng</w:t>
+            </w:r>
+            <w:r>
+              <w:rPr>
+                <w:rFonts w:ascii="Times New Roman" w:hAnsi="Times New Roman" w:cs="Sendnya"/>
+                <w:color w:val="000000" w:themeColor="text1"/>
+                <w:sz w:val="20"/>
+                <w:szCs w:val="20"/>
+                <w:highlight w:val="yellow"/>
+              </w:rPr>
+              <w:t>e</w:t>
+            </w:r>
           </w:p>
         </w:tc>
       </w:tr>
     </w:tbl>
-    <w:p>
-      <w:pPr>
-        <w:spacing w:after="200" w:line="276" w:lineRule="auto"/>
-        <w:jc w:val="left"/>
-        <w:rPr>
-          <w:rFonts w:ascii="Times New Roman" w:hAnsi="Times New Roman" w:cs="Sendnya"/>
-          <w:color w:val="000000" w:themeColor="text1"/>
-        </w:rPr>
-      </w:pPr>
-    </w:p>
     <w:p>
       <w:pPr>
         <w:spacing w:after="200" w:line="276" w:lineRule="auto"/>
@@ -20361,8 +20453,19 @@
                 <w:color w:val="000000" w:themeColor="text1"/>
                 <w:sz w:val="20"/>
                 <w:szCs w:val="20"/>
-              </w:rPr>
-            </w:pPr>
+                <w:highlight w:val="yellow"/>
+              </w:rPr>
+            </w:pPr>
+            <w:r>
+              <w:rPr>
+                <w:rFonts w:ascii="Times New Roman" w:hAnsi="Times New Roman" w:cs="Sendnya"/>
+                <w:color w:val="000000" w:themeColor="text1"/>
+                <w:sz w:val="20"/>
+                <w:szCs w:val="20"/>
+                <w:highlight w:val="yellow"/>
+              </w:rPr>
+              <w:t>Hier fehlt die Ablaufvariante zum Vergleich zweier nicht vergleichbarer Informationen, ist aber implementiert. Siehe Testspezifikationsdokument</w:t>
+            </w:r>
           </w:p>
         </w:tc>
       </w:tr>
@@ -22877,26 +22980,9 @@
                 <w:color w:val="000000" w:themeColor="text1"/>
                 <w:sz w:val="20"/>
                 <w:szCs w:val="20"/>
-              </w:rPr>
-              <w:t xml:space="preserve">Zu 2a 3.: Die Rolle gibt an, welche Bits (0en oder 1en) durch Anwendung der </w:t>
-            </w:r>
-            <w:r>
-              <w:rPr>
-                <w:rFonts w:ascii="Times New Roman" w:hAnsi="Times New Roman" w:cs="Sendnya"/>
-                <w:color w:val="000000" w:themeColor="text1"/>
-                <w:sz w:val="20"/>
-                <w:szCs w:val="20"/>
-              </w:rPr>
-              <w:t>Bit-Maske</w:t>
-            </w:r>
-            <w:r>
-              <w:rPr>
-                <w:rFonts w:ascii="Times New Roman" w:hAnsi="Times New Roman" w:cs="Sendnya"/>
-                <w:color w:val="000000" w:themeColor="text1"/>
-                <w:sz w:val="20"/>
-                <w:szCs w:val="20"/>
-              </w:rPr>
-              <w:t xml:space="preserve"> gestrichen werden sollen.</w:t>
+                <w:highlight w:val="yellow"/>
+              </w:rPr>
+              <w:t>Dieser Use Case ist implementiert, allerdings fehlen in den Ablaufvarianten die Negierung einer Bitfolge und das Neubennen einer Information</w:t>
             </w:r>
           </w:p>
         </w:tc>
@@ -29054,7 +29140,7 @@
 </file>
 
 <file path=word/endnotes.xml><?xml version="1.0" encoding="utf-8"?>
-<w:endnotes xmlns:wpc="http://schemas.microsoft.com/office/word/2010/wordprocessingCanvas" xmlns:cx="http://schemas.microsoft.com/office/drawing/2014/chartex" xmlns:cx1="http://schemas.microsoft.com/office/drawing/2015/9/8/chartex" xmlns:cx2="http://schemas.microsoft.com/office/drawing/2015/10/21/chartex" xmlns:cx3="http://schemas.microsoft.com/office/drawing/2016/5/9/chartex" xmlns:cx4="http://schemas.microsoft.com/office/drawing/2016/5/10/chartex" xmlns:cx5="http://schemas.microsoft.com/office/drawing/2016/5/11/chartex" xmlns:cx6="http://schemas.microsoft.com/office/drawing/2016/5/12/chartex" xmlns:cx7="http://schemas.microsoft.com/office/drawing/2016/5/13/chartex" xmlns:cx8="http://schemas.microsoft.com/office/drawing/2016/5/14/chartex" xmlns:mc="http://schemas.openxmlformats.org/markup-compatibility/2006" xmlns:aink="http://schemas.microsoft.com/office/drawing/2016/ink" xmlns:am3d="http://schemas.microsoft.com/office/drawing/2017/model3d" xmlns:o="urn:schemas-microsoft-com:office:office" xmlns:oel="http://schemas.microsoft.com/office/2019/extlst" xmlns:r="http://schemas.openxmlformats.org/officeDocument/2006/relationships" xmlns:m="http://schemas.openxmlformats.org/officeDocument/2006/math" xmlns:v="urn:schemas-microsoft-com:vml" xmlns:wp14="http://schemas.microsoft.com/office/word/2010/wordprocessingDrawing" xmlns:wp="http://schemas.openxmlformats.org/drawingml/2006/wordprocessingDrawing" xmlns:w10="urn:schemas-microsoft-com:office:word" xmlns:w="http://schemas.openxmlformats.org/wordprocessingml/2006/main" xmlns:w14="http://schemas.microsoft.com/office/word/2010/wordml" xmlns:w15="http://schemas.microsoft.com/office/word/2012/wordml" xmlns:w16cex="http://schemas.microsoft.com/office/word/2018/wordml/cex" xmlns:w16cid="http://schemas.microsoft.com/office/word/2016/wordml/cid" xmlns:w16="http://schemas.microsoft.com/office/word/2018/wordml" xmlns:w16du="http://schemas.microsoft.com/office/word/2023/wordml/word16du" xmlns:w16sdtdh="http://schemas.microsoft.com/office/word/2020/wordml/sdtdatahash" xmlns:w16se="http://schemas.microsoft.com/office/word/2015/wordml/symex" xmlns:wpg="http://schemas.microsoft.com/office/word/2010/wordprocessingGroup" xmlns:wpi="http://schemas.microsoft.com/office/word/2010/wordprocessingInk" xmlns:wne="http://schemas.microsoft.com/office/word/2006/wordml" xmlns:wps="http://schemas.microsoft.com/office/word/2010/wordprocessingShape" mc:Ignorable="w14 w15 w16se w16cid w16 w16cex w16sdtdh wp14">
+<w:endnotes xmlns:wpc="http://schemas.microsoft.com/office/word/2010/wordprocessingCanvas" xmlns:cx="http://schemas.microsoft.com/office/drawing/2014/chartex" xmlns:cx1="http://schemas.microsoft.com/office/drawing/2015/9/8/chartex" xmlns:cx2="http://schemas.microsoft.com/office/drawing/2015/10/21/chartex" xmlns:cx3="http://schemas.microsoft.com/office/drawing/2016/5/9/chartex" xmlns:cx4="http://schemas.microsoft.com/office/drawing/2016/5/10/chartex" xmlns:cx5="http://schemas.microsoft.com/office/drawing/2016/5/11/chartex" xmlns:cx6="http://schemas.microsoft.com/office/drawing/2016/5/12/chartex" xmlns:cx7="http://schemas.microsoft.com/office/drawing/2016/5/13/chartex" xmlns:cx8="http://schemas.microsoft.com/office/drawing/2016/5/14/chartex" xmlns:mc="http://schemas.openxmlformats.org/markup-compatibility/2006" xmlns:aink="http://schemas.microsoft.com/office/drawing/2016/ink" xmlns:am3d="http://schemas.microsoft.com/office/drawing/2017/model3d" xmlns:o="urn:schemas-microsoft-com:office:office" xmlns:oel="http://schemas.microsoft.com/office/2019/extlst" xmlns:r="http://schemas.openxmlformats.org/officeDocument/2006/relationships" xmlns:m="http://schemas.openxmlformats.org/officeDocument/2006/math" xmlns:v="urn:schemas-microsoft-com:vml" xmlns:wp14="http://schemas.microsoft.com/office/word/2010/wordprocessingDrawing" xmlns:wp="http://schemas.openxmlformats.org/drawingml/2006/wordprocessingDrawing" xmlns:w10="urn:schemas-microsoft-com:office:word" xmlns:w="http://schemas.openxmlformats.org/wordprocessingml/2006/main" xmlns:w14="http://schemas.microsoft.com/office/word/2010/wordml" xmlns:w15="http://schemas.microsoft.com/office/word/2012/wordml" xmlns:w16cex="http://schemas.microsoft.com/office/word/2018/wordml/cex" xmlns:w16cid="http://schemas.microsoft.com/office/word/2016/wordml/cid" xmlns:w16="http://schemas.microsoft.com/office/word/2018/wordml" xmlns:w16sdtdh="http://schemas.microsoft.com/office/word/2020/wordml/sdtdatahash" xmlns:w16se="http://schemas.microsoft.com/office/word/2015/wordml/symex" xmlns:wpg="http://schemas.microsoft.com/office/word/2010/wordprocessingGroup" xmlns:wpi="http://schemas.microsoft.com/office/word/2010/wordprocessingInk" xmlns:wne="http://schemas.microsoft.com/office/word/2006/wordml" xmlns:wps="http://schemas.microsoft.com/office/word/2010/wordprocessingShape" mc:Ignorable="w14 w15 w16se w16cid w16 w16cex w16sdtdh wp14">
   <w:endnote w:type="separator" w:id="-1">
     <w:p>
       <w:r>
@@ -29076,15 +29162,15 @@
 </file>
 
 <file path=word/footer1.xml><?xml version="1.0" encoding="utf-8"?>
-<w:ftr xmlns:wpc="http://schemas.microsoft.com/office/word/2010/wordprocessingCanvas" xmlns:cx="http://schemas.microsoft.com/office/drawing/2014/chartex" xmlns:cx1="http://schemas.microsoft.com/office/drawing/2015/9/8/chartex" xmlns:cx2="http://schemas.microsoft.com/office/drawing/2015/10/21/chartex" xmlns:cx3="http://schemas.microsoft.com/office/drawing/2016/5/9/chartex" xmlns:cx4="http://schemas.microsoft.com/office/drawing/2016/5/10/chartex" xmlns:cx5="http://schemas.microsoft.com/office/drawing/2016/5/11/chartex" xmlns:cx6="http://schemas.microsoft.com/office/drawing/2016/5/12/chartex" xmlns:cx7="http://schemas.microsoft.com/office/drawing/2016/5/13/chartex" xmlns:cx8="http://schemas.microsoft.com/office/drawing/2016/5/14/chartex" xmlns:mc="http://schemas.openxmlformats.org/markup-compatibility/2006" xmlns:aink="http://schemas.microsoft.com/office/drawing/2016/ink" xmlns:am3d="http://schemas.microsoft.com/office/drawing/2017/model3d" xmlns:o="urn:schemas-microsoft-com:office:office" xmlns:oel="http://schemas.microsoft.com/office/2019/extlst" xmlns:r="http://schemas.openxmlformats.org/officeDocument/2006/relationships" xmlns:m="http://schemas.openxmlformats.org/officeDocument/2006/math" xmlns:v="urn:schemas-microsoft-com:vml" xmlns:wp14="http://schemas.microsoft.com/office/word/2010/wordprocessingDrawing" xmlns:wp="http://schemas.openxmlformats.org/drawingml/2006/wordprocessingDrawing" xmlns:w10="urn:schemas-microsoft-com:office:word" xmlns:w="http://schemas.openxmlformats.org/wordprocessingml/2006/main" xmlns:w14="http://schemas.microsoft.com/office/word/2010/wordml" xmlns:w15="http://schemas.microsoft.com/office/word/2012/wordml" xmlns:w16cex="http://schemas.microsoft.com/office/word/2018/wordml/cex" xmlns:w16cid="http://schemas.microsoft.com/office/word/2016/wordml/cid" xmlns:w16="http://schemas.microsoft.com/office/word/2018/wordml" xmlns:w16du="http://schemas.microsoft.com/office/word/2023/wordml/word16du" xmlns:w16sdtdh="http://schemas.microsoft.com/office/word/2020/wordml/sdtdatahash" xmlns:w16se="http://schemas.microsoft.com/office/word/2015/wordml/symex" xmlns:wpg="http://schemas.microsoft.com/office/word/2010/wordprocessingGroup" xmlns:wpi="http://schemas.microsoft.com/office/word/2010/wordprocessingInk" xmlns:wne="http://schemas.microsoft.com/office/word/2006/wordml" xmlns:wps="http://schemas.microsoft.com/office/word/2010/wordprocessingShape" mc:Ignorable="w14 w15 w16se w16cid w16 w16cex w16sdtdh wp14">
+<w:ftr xmlns:wpc="http://schemas.microsoft.com/office/word/2010/wordprocessingCanvas" xmlns:cx="http://schemas.microsoft.com/office/drawing/2014/chartex" xmlns:cx1="http://schemas.microsoft.com/office/drawing/2015/9/8/chartex" xmlns:cx2="http://schemas.microsoft.com/office/drawing/2015/10/21/chartex" xmlns:cx3="http://schemas.microsoft.com/office/drawing/2016/5/9/chartex" xmlns:cx4="http://schemas.microsoft.com/office/drawing/2016/5/10/chartex" xmlns:cx5="http://schemas.microsoft.com/office/drawing/2016/5/11/chartex" xmlns:cx6="http://schemas.microsoft.com/office/drawing/2016/5/12/chartex" xmlns:cx7="http://schemas.microsoft.com/office/drawing/2016/5/13/chartex" xmlns:cx8="http://schemas.microsoft.com/office/drawing/2016/5/14/chartex" xmlns:mc="http://schemas.openxmlformats.org/markup-compatibility/2006" xmlns:aink="http://schemas.microsoft.com/office/drawing/2016/ink" xmlns:am3d="http://schemas.microsoft.com/office/drawing/2017/model3d" xmlns:o="urn:schemas-microsoft-com:office:office" xmlns:oel="http://schemas.microsoft.com/office/2019/extlst" xmlns:r="http://schemas.openxmlformats.org/officeDocument/2006/relationships" xmlns:m="http://schemas.openxmlformats.org/officeDocument/2006/math" xmlns:v="urn:schemas-microsoft-com:vml" xmlns:wp14="http://schemas.microsoft.com/office/word/2010/wordprocessingDrawing" xmlns:wp="http://schemas.openxmlformats.org/drawingml/2006/wordprocessingDrawing" xmlns:w10="urn:schemas-microsoft-com:office:word" xmlns:w="http://schemas.openxmlformats.org/wordprocessingml/2006/main" xmlns:w14="http://schemas.microsoft.com/office/word/2010/wordml" xmlns:w15="http://schemas.microsoft.com/office/word/2012/wordml" xmlns:w16cex="http://schemas.microsoft.com/office/word/2018/wordml/cex" xmlns:w16cid="http://schemas.microsoft.com/office/word/2016/wordml/cid" xmlns:w16="http://schemas.microsoft.com/office/word/2018/wordml" xmlns:w16sdtdh="http://schemas.microsoft.com/office/word/2020/wordml/sdtdatahash" xmlns:w16se="http://schemas.microsoft.com/office/word/2015/wordml/symex" xmlns:wpg="http://schemas.microsoft.com/office/word/2010/wordprocessingGroup" xmlns:wpi="http://schemas.microsoft.com/office/word/2010/wordprocessingInk" xmlns:wne="http://schemas.microsoft.com/office/word/2006/wordml" xmlns:wps="http://schemas.microsoft.com/office/word/2010/wordprocessingShape" mc:Ignorable="w14 w15 w16se w16cid w16 w16cex w16sdtdh wp14">
   <w:tbl>
     <w:tblPr>
       <w:tblW w:w="0" w:type="auto"/>
       <w:tblLook w:val="01E0" w:firstRow="1" w:lastRow="1" w:firstColumn="1" w:lastColumn="1" w:noHBand="0" w:noVBand="0"/>
     </w:tblPr>
     <w:tblGrid>
-      <w:gridCol w:w="8079"/>
-      <w:gridCol w:w="991"/>
+      <w:gridCol w:w="8080"/>
+      <w:gridCol w:w="990"/>
     </w:tblGrid>
     <w:tr>
       <w:tc>
@@ -29132,7 +29218,7 @@
               <w:sz w:val="16"/>
               <w:szCs w:val="16"/>
             </w:rPr>
-            <w:t>24.04.2023 16:21</w:t>
+            <w:t>24.04.2023 20:38</w:t>
           </w:r>
           <w:r>
             <w:rPr>
@@ -29243,7 +29329,7 @@
 </file>
 
 <file path=word/footnotes.xml><?xml version="1.0" encoding="utf-8"?>
-<w:footnotes xmlns:wpc="http://schemas.microsoft.com/office/word/2010/wordprocessingCanvas" xmlns:cx="http://schemas.microsoft.com/office/drawing/2014/chartex" xmlns:cx1="http://schemas.microsoft.com/office/drawing/2015/9/8/chartex" xmlns:cx2="http://schemas.microsoft.com/office/drawing/2015/10/21/chartex" xmlns:cx3="http://schemas.microsoft.com/office/drawing/2016/5/9/chartex" xmlns:cx4="http://schemas.microsoft.com/office/drawing/2016/5/10/chartex" xmlns:cx5="http://schemas.microsoft.com/office/drawing/2016/5/11/chartex" xmlns:cx6="http://schemas.microsoft.com/office/drawing/2016/5/12/chartex" xmlns:cx7="http://schemas.microsoft.com/office/drawing/2016/5/13/chartex" xmlns:cx8="http://schemas.microsoft.com/office/drawing/2016/5/14/chartex" xmlns:mc="http://schemas.openxmlformats.org/markup-compatibility/2006" xmlns:aink="http://schemas.microsoft.com/office/drawing/2016/ink" xmlns:am3d="http://schemas.microsoft.com/office/drawing/2017/model3d" xmlns:o="urn:schemas-microsoft-com:office:office" xmlns:oel="http://schemas.microsoft.com/office/2019/extlst" xmlns:r="http://schemas.openxmlformats.org/officeDocument/2006/relationships" xmlns:m="http://schemas.openxmlformats.org/officeDocument/2006/math" xmlns:v="urn:schemas-microsoft-com:vml" xmlns:wp14="http://schemas.microsoft.com/office/word/2010/wordprocessingDrawing" xmlns:wp="http://schemas.openxmlformats.org/drawingml/2006/wordprocessingDrawing" xmlns:w10="urn:schemas-microsoft-com:office:word" xmlns:w="http://schemas.openxmlformats.org/wordprocessingml/2006/main" xmlns:w14="http://schemas.microsoft.com/office/word/2010/wordml" xmlns:w15="http://schemas.microsoft.com/office/word/2012/wordml" xmlns:w16cex="http://schemas.microsoft.com/office/word/2018/wordml/cex" xmlns:w16cid="http://schemas.microsoft.com/office/word/2016/wordml/cid" xmlns:w16="http://schemas.microsoft.com/office/word/2018/wordml" xmlns:w16du="http://schemas.microsoft.com/office/word/2023/wordml/word16du" xmlns:w16sdtdh="http://schemas.microsoft.com/office/word/2020/wordml/sdtdatahash" xmlns:w16se="http://schemas.microsoft.com/office/word/2015/wordml/symex" xmlns:wpg="http://schemas.microsoft.com/office/word/2010/wordprocessingGroup" xmlns:wpi="http://schemas.microsoft.com/office/word/2010/wordprocessingInk" xmlns:wne="http://schemas.microsoft.com/office/word/2006/wordml" xmlns:wps="http://schemas.microsoft.com/office/word/2010/wordprocessingShape" mc:Ignorable="w14 w15 w16se w16cid w16 w16cex w16sdtdh wp14">
+<w:footnotes xmlns:wpc="http://schemas.microsoft.com/office/word/2010/wordprocessingCanvas" xmlns:cx="http://schemas.microsoft.com/office/drawing/2014/chartex" xmlns:cx1="http://schemas.microsoft.com/office/drawing/2015/9/8/chartex" xmlns:cx2="http://schemas.microsoft.com/office/drawing/2015/10/21/chartex" xmlns:cx3="http://schemas.microsoft.com/office/drawing/2016/5/9/chartex" xmlns:cx4="http://schemas.microsoft.com/office/drawing/2016/5/10/chartex" xmlns:cx5="http://schemas.microsoft.com/office/drawing/2016/5/11/chartex" xmlns:cx6="http://schemas.microsoft.com/office/drawing/2016/5/12/chartex" xmlns:cx7="http://schemas.microsoft.com/office/drawing/2016/5/13/chartex" xmlns:cx8="http://schemas.microsoft.com/office/drawing/2016/5/14/chartex" xmlns:mc="http://schemas.openxmlformats.org/markup-compatibility/2006" xmlns:aink="http://schemas.microsoft.com/office/drawing/2016/ink" xmlns:am3d="http://schemas.microsoft.com/office/drawing/2017/model3d" xmlns:o="urn:schemas-microsoft-com:office:office" xmlns:oel="http://schemas.microsoft.com/office/2019/extlst" xmlns:r="http://schemas.openxmlformats.org/officeDocument/2006/relationships" xmlns:m="http://schemas.openxmlformats.org/officeDocument/2006/math" xmlns:v="urn:schemas-microsoft-com:vml" xmlns:wp14="http://schemas.microsoft.com/office/word/2010/wordprocessingDrawing" xmlns:wp="http://schemas.openxmlformats.org/drawingml/2006/wordprocessingDrawing" xmlns:w10="urn:schemas-microsoft-com:office:word" xmlns:w="http://schemas.openxmlformats.org/wordprocessingml/2006/main" xmlns:w14="http://schemas.microsoft.com/office/word/2010/wordml" xmlns:w15="http://schemas.microsoft.com/office/word/2012/wordml" xmlns:w16cex="http://schemas.microsoft.com/office/word/2018/wordml/cex" xmlns:w16cid="http://schemas.microsoft.com/office/word/2016/wordml/cid" xmlns:w16="http://schemas.microsoft.com/office/word/2018/wordml" xmlns:w16sdtdh="http://schemas.microsoft.com/office/word/2020/wordml/sdtdatahash" xmlns:w16se="http://schemas.microsoft.com/office/word/2015/wordml/symex" xmlns:wpg="http://schemas.microsoft.com/office/word/2010/wordprocessingGroup" xmlns:wpi="http://schemas.microsoft.com/office/word/2010/wordprocessingInk" xmlns:wne="http://schemas.microsoft.com/office/word/2006/wordml" xmlns:wps="http://schemas.microsoft.com/office/word/2010/wordprocessingShape" mc:Ignorable="w14 w15 w16se w16cid w16 w16cex w16sdtdh wp14">
   <w:footnote w:type="separator" w:id="-1">
     <w:p>
       <w:r>
@@ -29288,7 +29374,7 @@
 </file>
 
 <file path=word/header1.xml><?xml version="1.0" encoding="utf-8"?>
-<w:hdr xmlns:wpc="http://schemas.microsoft.com/office/word/2010/wordprocessingCanvas" xmlns:cx="http://schemas.microsoft.com/office/drawing/2014/chartex" xmlns:cx1="http://schemas.microsoft.com/office/drawing/2015/9/8/chartex" xmlns:cx2="http://schemas.microsoft.com/office/drawing/2015/10/21/chartex" xmlns:cx3="http://schemas.microsoft.com/office/drawing/2016/5/9/chartex" xmlns:cx4="http://schemas.microsoft.com/office/drawing/2016/5/10/chartex" xmlns:cx5="http://schemas.microsoft.com/office/drawing/2016/5/11/chartex" xmlns:cx6="http://schemas.microsoft.com/office/drawing/2016/5/12/chartex" xmlns:cx7="http://schemas.microsoft.com/office/drawing/2016/5/13/chartex" xmlns:cx8="http://schemas.microsoft.com/office/drawing/2016/5/14/chartex" xmlns:mc="http://schemas.openxmlformats.org/markup-compatibility/2006" xmlns:aink="http://schemas.microsoft.com/office/drawing/2016/ink" xmlns:am3d="http://schemas.microsoft.com/office/drawing/2017/model3d" xmlns:o="urn:schemas-microsoft-com:office:office" xmlns:oel="http://schemas.microsoft.com/office/2019/extlst" xmlns:r="http://schemas.openxmlformats.org/officeDocument/2006/relationships" xmlns:m="http://schemas.openxmlformats.org/officeDocument/2006/math" xmlns:v="urn:schemas-microsoft-com:vml" xmlns:wp14="http://schemas.microsoft.com/office/word/2010/wordprocessingDrawing" xmlns:wp="http://schemas.openxmlformats.org/drawingml/2006/wordprocessingDrawing" xmlns:w10="urn:schemas-microsoft-com:office:word" xmlns:w="http://schemas.openxmlformats.org/wordprocessingml/2006/main" xmlns:w14="http://schemas.microsoft.com/office/word/2010/wordml" xmlns:w15="http://schemas.microsoft.com/office/word/2012/wordml" xmlns:w16cex="http://schemas.microsoft.com/office/word/2018/wordml/cex" xmlns:w16cid="http://schemas.microsoft.com/office/word/2016/wordml/cid" xmlns:w16="http://schemas.microsoft.com/office/word/2018/wordml" xmlns:w16du="http://schemas.microsoft.com/office/word/2023/wordml/word16du" xmlns:w16sdtdh="http://schemas.microsoft.com/office/word/2020/wordml/sdtdatahash" xmlns:w16se="http://schemas.microsoft.com/office/word/2015/wordml/symex" xmlns:wpg="http://schemas.microsoft.com/office/word/2010/wordprocessingGroup" xmlns:wpi="http://schemas.microsoft.com/office/word/2010/wordprocessingInk" xmlns:wne="http://schemas.microsoft.com/office/word/2006/wordml" xmlns:wps="http://schemas.microsoft.com/office/word/2010/wordprocessingShape" mc:Ignorable="w14 w15 w16se w16cid w16 w16cex w16sdtdh wp14">
+<w:hdr xmlns:wpc="http://schemas.microsoft.com/office/word/2010/wordprocessingCanvas" xmlns:cx="http://schemas.microsoft.com/office/drawing/2014/chartex" xmlns:cx1="http://schemas.microsoft.com/office/drawing/2015/9/8/chartex" xmlns:cx2="http://schemas.microsoft.com/office/drawing/2015/10/21/chartex" xmlns:cx3="http://schemas.microsoft.com/office/drawing/2016/5/9/chartex" xmlns:cx4="http://schemas.microsoft.com/office/drawing/2016/5/10/chartex" xmlns:cx5="http://schemas.microsoft.com/office/drawing/2016/5/11/chartex" xmlns:cx6="http://schemas.microsoft.com/office/drawing/2016/5/12/chartex" xmlns:cx7="http://schemas.microsoft.com/office/drawing/2016/5/13/chartex" xmlns:cx8="http://schemas.microsoft.com/office/drawing/2016/5/14/chartex" xmlns:mc="http://schemas.openxmlformats.org/markup-compatibility/2006" xmlns:aink="http://schemas.microsoft.com/office/drawing/2016/ink" xmlns:am3d="http://schemas.microsoft.com/office/drawing/2017/model3d" xmlns:o="urn:schemas-microsoft-com:office:office" xmlns:oel="http://schemas.microsoft.com/office/2019/extlst" xmlns:r="http://schemas.openxmlformats.org/officeDocument/2006/relationships" xmlns:m="http://schemas.openxmlformats.org/officeDocument/2006/math" xmlns:v="urn:schemas-microsoft-com:vml" xmlns:wp14="http://schemas.microsoft.com/office/word/2010/wordprocessingDrawing" xmlns:wp="http://schemas.openxmlformats.org/drawingml/2006/wordprocessingDrawing" xmlns:w10="urn:schemas-microsoft-com:office:word" xmlns:w="http://schemas.openxmlformats.org/wordprocessingml/2006/main" xmlns:w14="http://schemas.microsoft.com/office/word/2010/wordml" xmlns:w15="http://schemas.microsoft.com/office/word/2012/wordml" xmlns:w16cex="http://schemas.microsoft.com/office/word/2018/wordml/cex" xmlns:w16cid="http://schemas.microsoft.com/office/word/2016/wordml/cid" xmlns:w16="http://schemas.microsoft.com/office/word/2018/wordml" xmlns:w16sdtdh="http://schemas.microsoft.com/office/word/2020/wordml/sdtdatahash" xmlns:w16se="http://schemas.microsoft.com/office/word/2015/wordml/symex" xmlns:wpg="http://schemas.microsoft.com/office/word/2010/wordprocessingGroup" xmlns:wpi="http://schemas.microsoft.com/office/word/2010/wordprocessingInk" xmlns:wne="http://schemas.microsoft.com/office/word/2006/wordml" xmlns:wps="http://schemas.microsoft.com/office/word/2010/wordprocessingShape" mc:Ignorable="w14 w15 w16se w16cid w16 w16cex w16sdtdh wp14">
   <w:p>
     <w:pPr>
       <w:jc w:val="center"/>
@@ -29321,7 +29407,7 @@
 </file>
 
 <file path=word/numbering.xml><?xml version="1.0" encoding="utf-8"?>
-<w:numbering xmlns:wpc="http://schemas.microsoft.com/office/word/2010/wordprocessingCanvas" xmlns:cx="http://schemas.microsoft.com/office/drawing/2014/chartex" xmlns:cx1="http://schemas.microsoft.com/office/drawing/2015/9/8/chartex" xmlns:cx2="http://schemas.microsoft.com/office/drawing/2015/10/21/chartex" xmlns:cx3="http://schemas.microsoft.com/office/drawing/2016/5/9/chartex" xmlns:cx4="http://schemas.microsoft.com/office/drawing/2016/5/10/chartex" xmlns:cx5="http://schemas.microsoft.com/office/drawing/2016/5/11/chartex" xmlns:cx6="http://schemas.microsoft.com/office/drawing/2016/5/12/chartex" xmlns:cx7="http://schemas.microsoft.com/office/drawing/2016/5/13/chartex" xmlns:cx8="http://schemas.microsoft.com/office/drawing/2016/5/14/chartex" xmlns:mc="http://schemas.openxmlformats.org/markup-compatibility/2006" xmlns:aink="http://schemas.microsoft.com/office/drawing/2016/ink" xmlns:am3d="http://schemas.microsoft.com/office/drawing/2017/model3d" xmlns:o="urn:schemas-microsoft-com:office:office" xmlns:oel="http://schemas.microsoft.com/office/2019/extlst" xmlns:r="http://schemas.openxmlformats.org/officeDocument/2006/relationships" xmlns:m="http://schemas.openxmlformats.org/officeDocument/2006/math" xmlns:v="urn:schemas-microsoft-com:vml" xmlns:wp14="http://schemas.microsoft.com/office/word/2010/wordprocessingDrawing" xmlns:wp="http://schemas.openxmlformats.org/drawingml/2006/wordprocessingDrawing" xmlns:w10="urn:schemas-microsoft-com:office:word" xmlns:w="http://schemas.openxmlformats.org/wordprocessingml/2006/main" xmlns:w14="http://schemas.microsoft.com/office/word/2010/wordml" xmlns:w15="http://schemas.microsoft.com/office/word/2012/wordml" xmlns:w16cex="http://schemas.microsoft.com/office/word/2018/wordml/cex" xmlns:w16cid="http://schemas.microsoft.com/office/word/2016/wordml/cid" xmlns:w16="http://schemas.microsoft.com/office/word/2018/wordml" xmlns:w16du="http://schemas.microsoft.com/office/word/2023/wordml/word16du" xmlns:w16sdtdh="http://schemas.microsoft.com/office/word/2020/wordml/sdtdatahash" xmlns:w16se="http://schemas.microsoft.com/office/word/2015/wordml/symex" xmlns:wpg="http://schemas.microsoft.com/office/word/2010/wordprocessingGroup" xmlns:wpi="http://schemas.microsoft.com/office/word/2010/wordprocessingInk" xmlns:wne="http://schemas.microsoft.com/office/word/2006/wordml" xmlns:wps="http://schemas.microsoft.com/office/word/2010/wordprocessingShape" mc:Ignorable="w14 w15 w16se w16cid w16 w16cex w16sdtdh wp14">
+<w:numbering xmlns:wpc="http://schemas.microsoft.com/office/word/2010/wordprocessingCanvas" xmlns:cx="http://schemas.microsoft.com/office/drawing/2014/chartex" xmlns:cx1="http://schemas.microsoft.com/office/drawing/2015/9/8/chartex" xmlns:cx2="http://schemas.microsoft.com/office/drawing/2015/10/21/chartex" xmlns:cx3="http://schemas.microsoft.com/office/drawing/2016/5/9/chartex" xmlns:cx4="http://schemas.microsoft.com/office/drawing/2016/5/10/chartex" xmlns:cx5="http://schemas.microsoft.com/office/drawing/2016/5/11/chartex" xmlns:cx6="http://schemas.microsoft.com/office/drawing/2016/5/12/chartex" xmlns:cx7="http://schemas.microsoft.com/office/drawing/2016/5/13/chartex" xmlns:cx8="http://schemas.microsoft.com/office/drawing/2016/5/14/chartex" xmlns:mc="http://schemas.openxmlformats.org/markup-compatibility/2006" xmlns:aink="http://schemas.microsoft.com/office/drawing/2016/ink" xmlns:am3d="http://schemas.microsoft.com/office/drawing/2017/model3d" xmlns:o="urn:schemas-microsoft-com:office:office" xmlns:oel="http://schemas.microsoft.com/office/2019/extlst" xmlns:r="http://schemas.openxmlformats.org/officeDocument/2006/relationships" xmlns:m="http://schemas.openxmlformats.org/officeDocument/2006/math" xmlns:v="urn:schemas-microsoft-com:vml" xmlns:wp14="http://schemas.microsoft.com/office/word/2010/wordprocessingDrawing" xmlns:wp="http://schemas.openxmlformats.org/drawingml/2006/wordprocessingDrawing" xmlns:w10="urn:schemas-microsoft-com:office:word" xmlns:w="http://schemas.openxmlformats.org/wordprocessingml/2006/main" xmlns:w14="http://schemas.microsoft.com/office/word/2010/wordml" xmlns:w15="http://schemas.microsoft.com/office/word/2012/wordml" xmlns:w16cex="http://schemas.microsoft.com/office/word/2018/wordml/cex" xmlns:w16cid="http://schemas.microsoft.com/office/word/2016/wordml/cid" xmlns:w16="http://schemas.microsoft.com/office/word/2018/wordml" xmlns:w16sdtdh="http://schemas.microsoft.com/office/word/2020/wordml/sdtdatahash" xmlns:w16se="http://schemas.microsoft.com/office/word/2015/wordml/symex" xmlns:wpg="http://schemas.microsoft.com/office/word/2010/wordprocessingGroup" xmlns:wpi="http://schemas.microsoft.com/office/word/2010/wordprocessingInk" xmlns:wne="http://schemas.microsoft.com/office/word/2006/wordml" xmlns:wps="http://schemas.microsoft.com/office/word/2010/wordprocessingShape" mc:Ignorable="w14 w15 w16se w16cid w16 w16cex w16sdtdh wp14">
   <w:abstractNum w:abstractNumId="0" w15:restartNumberingAfterBreak="0">
     <w:nsid w:val="03172CC9"/>
     <w:multiLevelType w:val="hybridMultilevel"/>

</xml_diff>